<commit_message>
simple test in office 2015-04-29
</commit_message>
<xml_diff>
--- a/doc/winguide api.docx
+++ b/doc/winguide api.docx
@@ -1,7 +1,139 @@
 
 <file path=word/document.xml><?xml version="1.0" encoding="utf-8"?>
-<w:document xmlns:ve="http://schemas.openxmlformats.org/markup-compatibility/2006" xmlns:o="urn:schemas-microsoft-com:office:office" xmlns:r="http://schemas.openxmlformats.org/officeDocument/2006/relationships" xmlns:m="http://schemas.openxmlformats.org/officeDocument/2006/math" xmlns:v="urn:schemas-microsoft-com:vml" xmlns:wp="http://schemas.openxmlformats.org/drawingml/2006/wordprocessingDrawing" xmlns:w10="urn:schemas-microsoft-com:office:word" xmlns:w="http://schemas.openxmlformats.org/wordprocessingml/2006/main" xmlns:wne="http://schemas.microsoft.com/office/word/2006/wordml">
+<w:document xmlns:wpc="http://schemas.microsoft.com/office/word/2010/wordprocessingCanvas" xmlns:mc="http://schemas.openxmlformats.org/markup-compatibility/2006" xmlns:o="urn:schemas-microsoft-com:office:office" xmlns:r="http://schemas.openxmlformats.org/officeDocument/2006/relationships" xmlns:m="http://schemas.openxmlformats.org/officeDocument/2006/math" xmlns:v="urn:schemas-microsoft-com:vml" xmlns:wp14="http://schemas.microsoft.com/office/word/2010/wordprocessingDrawing" xmlns:wp="http://schemas.openxmlformats.org/drawingml/2006/wordprocessingDrawing" xmlns:w10="urn:schemas-microsoft-com:office:word" xmlns:w="http://schemas.openxmlformats.org/wordprocessingml/2006/main" xmlns:w14="http://schemas.microsoft.com/office/word/2010/wordml" xmlns:wpg="http://schemas.microsoft.com/office/word/2010/wordprocessingGroup" xmlns:wpi="http://schemas.microsoft.com/office/word/2010/wordprocessingInk" xmlns:wne="http://schemas.microsoft.com/office/word/2006/wordml" xmlns:wps="http://schemas.microsoft.com/office/word/2010/wordprocessingShape" mc:Ignorable="w14 wp14">
   <w:body>
+    <w:p>
+      <w:r>
+        <w:rPr>
+          <w:rFonts w:hint="eastAsia"/>
+        </w:rPr>
+        <w:t>阿里云没有的备案域名，无法使用改</w:t>
+      </w:r>
+      <w:r>
+        <w:rPr>
+          <w:rFonts w:hint="eastAsia"/>
+        </w:rPr>
+        <w:t>hosts</w:t>
+      </w:r>
+      <w:r>
+        <w:rPr>
+          <w:rFonts w:hint="eastAsia"/>
+        </w:rPr>
+        <w:t>的方式去访问</w:t>
+      </w:r>
+      <w:r>
+        <w:fldChar w:fldCharType="begin"/>
+      </w:r>
+      <w:r>
+        <w:instrText xml:space="preserve"> HYPERLINK "</w:instrText>
+      </w:r>
+      <w:r>
+        <w:rPr>
+          <w:rFonts w:hint="eastAsia"/>
+        </w:rPr>
+        <w:instrText>http://www.winguide.cn/</w:instrText>
+      </w:r>
+      <w:r>
+        <w:instrText xml:space="preserve">" </w:instrText>
+      </w:r>
+      <w:r>
+        <w:fldChar w:fldCharType="separate"/>
+      </w:r>
+      <w:r>
+        <w:rPr>
+          <w:rStyle w:val="a6"/>
+          <w:rFonts w:hint="eastAsia"/>
+        </w:rPr>
+        <w:t>http://www.winguide.cn/</w:t>
+      </w:r>
+      <w:r>
+        <w:fldChar w:fldCharType="end"/>
+      </w:r>
+      <w:r>
+        <w:rPr>
+          <w:rFonts w:hint="eastAsia"/>
+        </w:rPr>
+        <w:t>，测试时使用</w:t>
+      </w:r>
+      <w:r>
+        <w:fldChar w:fldCharType="begin"/>
+      </w:r>
+      <w:r>
+        <w:instrText xml:space="preserve"> HYPERLINK "</w:instrText>
+      </w:r>
+      <w:r>
+        <w:rPr>
+          <w:rFonts w:hint="eastAsia"/>
+        </w:rPr>
+        <w:instrText>http://</w:instrText>
+      </w:r>
+      <w:r>
+        <w:instrText>120.25.228.56</w:instrText>
+      </w:r>
+      <w:r>
+        <w:rPr>
+          <w:rFonts w:hint="eastAsia"/>
+        </w:rPr>
+        <w:instrText>/</w:instrText>
+      </w:r>
+      <w:r>
+        <w:instrText xml:space="preserve">" </w:instrText>
+      </w:r>
+      <w:r>
+        <w:fldChar w:fldCharType="separate"/>
+      </w:r>
+      <w:r>
+        <w:rPr>
+          <w:rStyle w:val="a6"/>
+          <w:rFonts w:hint="eastAsia"/>
+        </w:rPr>
+        <w:t>http://</w:t>
+      </w:r>
+      <w:r>
+        <w:rPr>
+          <w:rStyle w:val="a6"/>
+        </w:rPr>
+        <w:t>120.25.228.56</w:t>
+      </w:r>
+      <w:r>
+        <w:rPr>
+          <w:rStyle w:val="a6"/>
+          <w:rFonts w:hint="eastAsia"/>
+        </w:rPr>
+        <w:t>/</w:t>
+      </w:r>
+      <w:r>
+        <w:fldChar w:fldCharType="end"/>
+      </w:r>
+      <w:r>
+        <w:rPr>
+          <w:rFonts w:hint="eastAsia"/>
+        </w:rPr>
+        <w:t xml:space="preserve"> IP</w:t>
+      </w:r>
+      <w:r>
+        <w:rPr>
+          <w:rFonts w:hint="eastAsia"/>
+        </w:rPr>
+        <w:t>地址代替，正式上线前再改回</w:t>
+      </w:r>
+      <w:hyperlink r:id="rId8" w:history="1">
+        <w:r>
+          <w:rPr>
+            <w:rStyle w:val="a6"/>
+            <w:rFonts w:hint="eastAsia"/>
+          </w:rPr>
+          <w:t>http://www.winguide.cn/</w:t>
+        </w:r>
+      </w:hyperlink>
+      <w:r>
+        <w:rPr>
+          <w:rFonts w:hint="eastAsia"/>
+        </w:rPr>
+        <w:t>。</w:t>
+      </w:r>
+    </w:p>
+    <w:p/>
     <w:p>
       <w:r>
         <w:rPr>
@@ -318,13 +450,12 @@
       </w:r>
       <w:r>
         <w:rPr>
-          <w:rFonts w:hint="eastAsia"/>
           <w:noProof/>
         </w:rPr>
         <w:drawing>
-          <wp:inline distT="0" distB="0" distL="0" distR="0">
-            <wp:extent cx="4524375" cy="2552700"/>
-            <wp:effectExtent l="19050" t="0" r="9525" b="0"/>
+          <wp:inline distT="0" distB="0" distL="0" distR="0" wp14:anchorId="642B3EAA" wp14:editId="0034F090">
+            <wp:extent cx="4695825" cy="2828925"/>
+            <wp:effectExtent l="0" t="0" r="9525" b="9525"/>
             <wp:docPr id="1" name="图片 1"/>
             <wp:cNvGraphicFramePr>
               <a:graphicFrameLocks xmlns:a="http://schemas.openxmlformats.org/drawingml/2006/main" noChangeAspect="1"/>
@@ -333,33 +464,23 @@
               <a:graphicData uri="http://schemas.openxmlformats.org/drawingml/2006/picture">
                 <pic:pic xmlns:pic="http://schemas.openxmlformats.org/drawingml/2006/picture">
                   <pic:nvPicPr>
-                    <pic:cNvPr id="0" name="Picture 1"/>
-                    <pic:cNvPicPr>
-                      <a:picLocks noChangeAspect="1" noChangeArrowheads="1"/>
-                    </pic:cNvPicPr>
+                    <pic:cNvPr id="0" name=""/>
+                    <pic:cNvPicPr/>
                   </pic:nvPicPr>
                   <pic:blipFill>
-                    <a:blip r:embed="rId7" cstate="print"/>
-                    <a:srcRect/>
+                    <a:blip r:embed="rId9"/>
                     <a:stretch>
                       <a:fillRect/>
                     </a:stretch>
                   </pic:blipFill>
-                  <pic:spPr bwMode="auto">
+                  <pic:spPr>
                     <a:xfrm>
                       <a:off x="0" y="0"/>
-                      <a:ext cx="4524375" cy="2552700"/>
+                      <a:ext cx="4695825" cy="2828925"/>
                     </a:xfrm>
                     <a:prstGeom prst="rect">
                       <a:avLst/>
                     </a:prstGeom>
-                    <a:noFill/>
-                    <a:ln w="9525">
-                      <a:noFill/>
-                      <a:miter lim="800000"/>
-                      <a:headEnd/>
-                      <a:tailEnd/>
-                    </a:ln>
                   </pic:spPr>
                 </pic:pic>
               </a:graphicData>
@@ -380,18 +501,18 @@
       <w:tblPr>
         <w:tblStyle w:val="a8"/>
         <w:tblW w:w="0" w:type="auto"/>
-        <w:tblLook w:val="04A0"/>
+        <w:tblLook w:val="04A0" w:firstRow="1" w:lastRow="0" w:firstColumn="1" w:lastColumn="0" w:noHBand="0" w:noVBand="1"/>
       </w:tblPr>
       <w:tblGrid>
-        <w:gridCol w:w="2093"/>
-        <w:gridCol w:w="1417"/>
-        <w:gridCol w:w="2127"/>
-        <w:gridCol w:w="2885"/>
+        <w:gridCol w:w="1384"/>
+        <w:gridCol w:w="992"/>
+        <w:gridCol w:w="1985"/>
+        <w:gridCol w:w="4161"/>
       </w:tblGrid>
       <w:tr>
         <w:tc>
           <w:tcPr>
-            <w:tcW w:w="2093" w:type="dxa"/>
+            <w:tcW w:w="1384" w:type="dxa"/>
           </w:tcPr>
           <w:p>
             <w:pPr>
@@ -411,9 +532,17 @@
         </w:tc>
         <w:tc>
           <w:tcPr>
-            <w:tcW w:w="1417" w:type="dxa"/>
+            <w:tcW w:w="992" w:type="dxa"/>
             <w:vMerge w:val="restart"/>
           </w:tcPr>
+          <w:p>
+            <w:pPr>
+              <w:jc w:val="center"/>
+              <w:rPr>
+                <w:b/>
+              </w:rPr>
+            </w:pPr>
+          </w:p>
           <w:p>
             <w:pPr>
               <w:jc w:val="center"/>
@@ -450,7 +579,7 @@
         </w:tc>
         <w:tc>
           <w:tcPr>
-            <w:tcW w:w="2127" w:type="dxa"/>
+            <w:tcW w:w="1985" w:type="dxa"/>
           </w:tcPr>
           <w:p>
             <w:pPr>
@@ -472,7 +601,7 @@
         </w:tc>
         <w:tc>
           <w:tcPr>
-            <w:tcW w:w="2885" w:type="dxa"/>
+            <w:tcW w:w="4161" w:type="dxa"/>
           </w:tcPr>
           <w:p>
             <w:pPr>
@@ -503,7 +632,7 @@
       <w:tr>
         <w:tc>
           <w:tcPr>
-            <w:tcW w:w="2093" w:type="dxa"/>
+            <w:tcW w:w="1384" w:type="dxa"/>
           </w:tcPr>
           <w:p>
             <w:proofErr w:type="spellStart"/>
@@ -515,14 +644,14 @@
         </w:tc>
         <w:tc>
           <w:tcPr>
-            <w:tcW w:w="1417" w:type="dxa"/>
+            <w:tcW w:w="992" w:type="dxa"/>
             <w:vMerge/>
           </w:tcPr>
           <w:p/>
         </w:tc>
         <w:tc>
           <w:tcPr>
-            <w:tcW w:w="2127" w:type="dxa"/>
+            <w:tcW w:w="1985" w:type="dxa"/>
           </w:tcPr>
           <w:p>
             <w:r>
@@ -535,7 +664,7 @@
         </w:tc>
         <w:tc>
           <w:tcPr>
-            <w:tcW w:w="2885" w:type="dxa"/>
+            <w:tcW w:w="4161" w:type="dxa"/>
           </w:tcPr>
           <w:p>
             <w:r>
@@ -544,13 +673,20 @@
               </w:rPr>
               <w:t>测试</w:t>
             </w:r>
+            <w:r>
+              <w:rPr>
+                <w:rFonts w:hint="eastAsia"/>
+                <w:i/>
+              </w:rPr>
+              <w:t>（点击跳链接）</w:t>
+            </w:r>
           </w:p>
         </w:tc>
       </w:tr>
       <w:tr>
         <w:tc>
           <w:tcPr>
-            <w:tcW w:w="2093" w:type="dxa"/>
+            <w:tcW w:w="1384" w:type="dxa"/>
           </w:tcPr>
           <w:p>
             <w:proofErr w:type="spellStart"/>
@@ -562,14 +698,14 @@
         </w:tc>
         <w:tc>
           <w:tcPr>
-            <w:tcW w:w="1417" w:type="dxa"/>
+            <w:tcW w:w="992" w:type="dxa"/>
             <w:vMerge/>
           </w:tcPr>
           <w:p/>
         </w:tc>
         <w:tc>
           <w:tcPr>
-            <w:tcW w:w="2127" w:type="dxa"/>
+            <w:tcW w:w="1985" w:type="dxa"/>
           </w:tcPr>
           <w:p>
             <w:r>
@@ -582,30 +718,29 @@
         </w:tc>
         <w:tc>
           <w:tcPr>
-            <w:tcW w:w="2885" w:type="dxa"/>
+            <w:tcW w:w="4161" w:type="dxa"/>
           </w:tcPr>
           <w:p>
             <w:r>
               <w:rPr>
                 <w:rFonts w:hint="eastAsia"/>
               </w:rPr>
-              <w:t>商科学</w:t>
+              <w:t>商科学习信息</w:t>
             </w:r>
-            <w:proofErr w:type="gramStart"/>
             <w:r>
               <w:rPr>
                 <w:rFonts w:hint="eastAsia"/>
+                <w:i/>
               </w:rPr>
-              <w:t>习信息</w:t>
+              <w:t>（点击显示正文内容）</w:t>
             </w:r>
-            <w:proofErr w:type="gramEnd"/>
           </w:p>
         </w:tc>
       </w:tr>
       <w:tr>
         <w:tc>
           <w:tcPr>
-            <w:tcW w:w="2093" w:type="dxa"/>
+            <w:tcW w:w="1384" w:type="dxa"/>
           </w:tcPr>
           <w:p>
             <w:proofErr w:type="spellStart"/>
@@ -620,14 +755,14 @@
         </w:tc>
         <w:tc>
           <w:tcPr>
-            <w:tcW w:w="1417" w:type="dxa"/>
+            <w:tcW w:w="992" w:type="dxa"/>
             <w:vMerge/>
           </w:tcPr>
           <w:p/>
         </w:tc>
         <w:tc>
           <w:tcPr>
-            <w:tcW w:w="2127" w:type="dxa"/>
+            <w:tcW w:w="1985" w:type="dxa"/>
           </w:tcPr>
           <w:p>
             <w:r>
@@ -640,7 +775,7 @@
         </w:tc>
         <w:tc>
           <w:tcPr>
-            <w:tcW w:w="2885" w:type="dxa"/>
+            <w:tcW w:w="4161" w:type="dxa"/>
           </w:tcPr>
           <w:p>
             <w:r>
@@ -649,13 +784,20 @@
               </w:rPr>
               <w:t>授课视频</w:t>
             </w:r>
+            <w:r>
+              <w:rPr>
+                <w:rFonts w:hint="eastAsia"/>
+                <w:i/>
+              </w:rPr>
+              <w:t>（点击显示视频播放框）</w:t>
+            </w:r>
           </w:p>
         </w:tc>
       </w:tr>
       <w:tr>
         <w:tc>
           <w:tcPr>
-            <w:tcW w:w="2093" w:type="dxa"/>
+            <w:tcW w:w="1384" w:type="dxa"/>
           </w:tcPr>
           <w:p>
             <w:r>
@@ -668,14 +810,14 @@
         </w:tc>
         <w:tc>
           <w:tcPr>
-            <w:tcW w:w="1417" w:type="dxa"/>
+            <w:tcW w:w="992" w:type="dxa"/>
             <w:vMerge/>
           </w:tcPr>
           <w:p/>
         </w:tc>
         <w:tc>
           <w:tcPr>
-            <w:tcW w:w="2127" w:type="dxa"/>
+            <w:tcW w:w="1985" w:type="dxa"/>
           </w:tcPr>
           <w:p>
             <w:r>
@@ -688,7 +830,7 @@
         </w:tc>
         <w:tc>
           <w:tcPr>
-            <w:tcW w:w="2885" w:type="dxa"/>
+            <w:tcW w:w="4161" w:type="dxa"/>
           </w:tcPr>
           <w:p>
             <w:r>
@@ -705,13 +847,20 @@
               <w:t>动态机经</w:t>
             </w:r>
             <w:proofErr w:type="gramEnd"/>
+            <w:r>
+              <w:rPr>
+                <w:rFonts w:hint="eastAsia"/>
+                <w:i/>
+              </w:rPr>
+              <w:t>（点击显示正文内容）</w:t>
+            </w:r>
           </w:p>
         </w:tc>
       </w:tr>
       <w:tr>
         <w:tc>
           <w:tcPr>
-            <w:tcW w:w="2093" w:type="dxa"/>
+            <w:tcW w:w="1384" w:type="dxa"/>
           </w:tcPr>
           <w:p>
             <w:proofErr w:type="spellStart"/>
@@ -726,14 +875,14 @@
         </w:tc>
         <w:tc>
           <w:tcPr>
-            <w:tcW w:w="1417" w:type="dxa"/>
+            <w:tcW w:w="992" w:type="dxa"/>
             <w:vMerge/>
           </w:tcPr>
           <w:p/>
         </w:tc>
         <w:tc>
           <w:tcPr>
-            <w:tcW w:w="2127" w:type="dxa"/>
+            <w:tcW w:w="1985" w:type="dxa"/>
           </w:tcPr>
           <w:p>
             <w:r>
@@ -746,7 +895,7 @@
         </w:tc>
         <w:tc>
           <w:tcPr>
-            <w:tcW w:w="2885" w:type="dxa"/>
+            <w:tcW w:w="4161" w:type="dxa"/>
           </w:tcPr>
           <w:p>
             <w:r>
@@ -755,26 +904,33 @@
               </w:rPr>
               <w:t>原创文章</w:t>
             </w:r>
+            <w:r>
+              <w:rPr>
+                <w:rFonts w:hint="eastAsia"/>
+                <w:i/>
+              </w:rPr>
+              <w:t>（点击显示正文内容）</w:t>
+            </w:r>
           </w:p>
         </w:tc>
       </w:tr>
       <w:tr>
         <w:tc>
           <w:tcPr>
-            <w:tcW w:w="2093" w:type="dxa"/>
+            <w:tcW w:w="1384" w:type="dxa"/>
           </w:tcPr>
           <w:p/>
         </w:tc>
         <w:tc>
           <w:tcPr>
-            <w:tcW w:w="1417" w:type="dxa"/>
+            <w:tcW w:w="992" w:type="dxa"/>
             <w:vMerge/>
           </w:tcPr>
           <w:p/>
         </w:tc>
         <w:tc>
           <w:tcPr>
-            <w:tcW w:w="2127" w:type="dxa"/>
+            <w:tcW w:w="1985" w:type="dxa"/>
           </w:tcPr>
           <w:p>
             <w:r>
@@ -793,7 +949,7 @@
         </w:tc>
         <w:tc>
           <w:tcPr>
-            <w:tcW w:w="2885" w:type="dxa"/>
+            <w:tcW w:w="4161" w:type="dxa"/>
           </w:tcPr>
           <w:p>
             <w:r>
@@ -808,18 +964,127 @@
               </w:rPr>
               <w:t>要求</w:t>
             </w:r>
+            <w:r>
+              <w:rPr>
+                <w:rFonts w:hint="eastAsia"/>
+                <w:i/>
+              </w:rPr>
+              <w:t>（点击显示正文内容）</w:t>
+            </w:r>
+          </w:p>
+        </w:tc>
+      </w:tr>
+      <w:tr>
+        <w:tc>
+          <w:tcPr>
+            <w:tcW w:w="1384" w:type="dxa"/>
+          </w:tcPr>
+          <w:p/>
+        </w:tc>
+        <w:tc>
+          <w:tcPr>
+            <w:tcW w:w="992" w:type="dxa"/>
+            <w:vMerge/>
+          </w:tcPr>
+          <w:p/>
+        </w:tc>
+        <w:tc>
+          <w:tcPr>
+            <w:tcW w:w="1985" w:type="dxa"/>
+          </w:tcPr>
+          <w:p>
+            <w:r>
+              <w:t>C</w:t>
+            </w:r>
+            <w:r>
+              <w:rPr>
+                <w:rFonts w:hint="eastAsia"/>
+              </w:rPr>
+              <w:t>lassroom</w:t>
+            </w:r>
+          </w:p>
+        </w:tc>
+        <w:tc>
+          <w:tcPr>
+            <w:tcW w:w="4161" w:type="dxa"/>
+          </w:tcPr>
+          <w:p>
+            <w:r>
+              <w:rPr>
+                <w:rFonts w:hint="eastAsia"/>
+              </w:rPr>
+              <w:t>线上学习系统</w:t>
+            </w:r>
+            <w:r>
+              <w:rPr>
+                <w:rFonts w:hint="eastAsia"/>
+                <w:i/>
+              </w:rPr>
+              <w:t>（</w:t>
+            </w:r>
+            <w:proofErr w:type="spellStart"/>
+            <w:r>
+              <w:rPr>
+                <w:rFonts w:hint="eastAsia"/>
+                <w:i/>
+              </w:rPr>
+              <w:t>iframe</w:t>
+            </w:r>
+            <w:proofErr w:type="spellEnd"/>
+            <w:r>
+              <w:rPr>
+                <w:rFonts w:hint="eastAsia"/>
+                <w:i/>
+              </w:rPr>
+              <w:t>显示）</w:t>
+            </w:r>
           </w:p>
         </w:tc>
       </w:tr>
     </w:tbl>
     <w:p/>
     <w:p>
-      <w:pPr>
-        <w:rPr>
-          <w:rFonts w:hint="eastAsia"/>
-        </w:rPr>
-      </w:pPr>
-    </w:p>
+      <w:r>
+        <w:rPr>
+          <w:rFonts w:hint="eastAsia"/>
+        </w:rPr>
+        <w:t>说明：表中“课程×板块”表示每个课程</w:t>
+      </w:r>
+      <w:r>
+        <w:rPr>
+          <w:rFonts w:hint="eastAsia"/>
+        </w:rPr>
+        <w:t>可与</w:t>
+      </w:r>
+      <w:proofErr w:type="gramStart"/>
+      <w:r>
+        <w:rPr>
+          <w:rFonts w:hint="eastAsia"/>
+        </w:rPr>
+        <w:t>每个板块</w:t>
+      </w:r>
+      <w:proofErr w:type="gramEnd"/>
+      <w:r>
+        <w:rPr>
+          <w:rFonts w:hint="eastAsia"/>
+        </w:rPr>
+        <w:t>搭配</w:t>
+      </w:r>
+      <w:r>
+        <w:rPr>
+          <w:rFonts w:hint="eastAsia"/>
+        </w:rPr>
+        <w:t>，要用到哪些详情看设计稿</w:t>
+      </w:r>
+      <w:r>
+        <w:rPr>
+          <w:rFonts w:hint="eastAsia"/>
+        </w:rPr>
+        <w:t>；描述栏括号内文字表示点击列表链接后要显示的内容和显示方式。</w:t>
+      </w:r>
+    </w:p>
+    <w:p/>
+    <w:p/>
     <w:p>
       <w:r>
         <w:rPr>
@@ -831,7 +1096,28 @@
         <w:rPr>
           <w:rFonts w:hint="eastAsia"/>
         </w:rPr>
-        <w:t>获取课程下讨论区消息</w:t>
+        <w:t>获取文章正文内容</w:t>
+      </w:r>
+      <w:r>
+        <w:rPr>
+          <w:rFonts w:hint="eastAsia"/>
+        </w:rPr>
+        <w:t>(</w:t>
+      </w:r>
+      <w:r>
+        <w:rPr>
+          <w:rFonts w:hint="eastAsia"/>
+        </w:rPr>
+        <w:t>后台渲染输出</w:t>
+      </w:r>
+      <w:r>
+        <w:rPr>
+          <w:rFonts w:hint="eastAsia"/>
+        </w:rPr>
+        <w:t>)</w:t>
+      </w:r>
+      <w:r>
+        <w:t xml:space="preserve"> </w:t>
       </w:r>
     </w:p>
     <w:p>
@@ -924,6 +1210,7 @@
         <w:rPr>
           <w:rFonts w:hint="eastAsia"/>
         </w:rPr>
+        <w:lastRenderedPageBreak/>
         <w:tab/>
       </w:r>
       <w:r>
@@ -1121,14 +1408,8 @@
       <w:proofErr w:type="spellEnd"/>
       <w:proofErr w:type="gramEnd"/>
     </w:p>
-    <w:p>
-      <w:pPr>
-        <w:rPr>
-          <w:rFonts w:hint="eastAsia"/>
-        </w:rPr>
-      </w:pPr>
-    </w:p>
     <w:p/>
+    <w:p/>
     <w:p>
       <w:r>
         <w:rPr>
@@ -1142,19 +1423,20 @@
         </w:rPr>
         <w:t xml:space="preserve">) </w:t>
       </w:r>
-      <w:r>
-        <w:rPr>
-          <w:rFonts w:hint="eastAsia"/>
-        </w:rPr>
-        <w:t>获取文章正文内容</w:t>
-      </w:r>
-    </w:p>
-    <w:p>
-      <w:r>
-        <w:rPr>
-          <w:rFonts w:hint="eastAsia"/>
-        </w:rPr>
-        <w:lastRenderedPageBreak/>
+      <w:bookmarkStart w:id="0" w:name="_GoBack"/>
+      <w:r>
+        <w:rPr>
+          <w:rFonts w:hint="eastAsia"/>
+        </w:rPr>
+        <w:t>获取课程下讨论区消息</w:t>
+      </w:r>
+      <w:bookmarkEnd w:id="0"/>
+    </w:p>
+    <w:p>
+      <w:r>
+        <w:rPr>
+          <w:rFonts w:hint="eastAsia"/>
+        </w:rPr>
         <w:tab/>
         <w:t>URL</w:t>
       </w:r>
@@ -1443,7 +1725,48 @@
       <w:proofErr w:type="spellEnd"/>
       <w:proofErr w:type="gramEnd"/>
     </w:p>
-    <w:p/>
+    <w:p>
+      <w:r>
+        <w:rPr>
+          <w:noProof/>
+        </w:rPr>
+        <w:drawing>
+          <wp:inline distT="0" distB="0" distL="0" distR="0" wp14:anchorId="67DC473A" wp14:editId="4BCC0712">
+            <wp:extent cx="5274310" cy="3224410"/>
+            <wp:effectExtent l="0" t="0" r="0" b="0"/>
+            <wp:docPr id="2" name="图片 2"/>
+            <wp:cNvGraphicFramePr>
+              <a:graphicFrameLocks xmlns:a="http://schemas.openxmlformats.org/drawingml/2006/main" noChangeAspect="1"/>
+            </wp:cNvGraphicFramePr>
+            <a:graphic xmlns:a="http://schemas.openxmlformats.org/drawingml/2006/main">
+              <a:graphicData uri="http://schemas.openxmlformats.org/drawingml/2006/picture">
+                <pic:pic xmlns:pic="http://schemas.openxmlformats.org/drawingml/2006/picture">
+                  <pic:nvPicPr>
+                    <pic:cNvPr id="0" name=""/>
+                    <pic:cNvPicPr/>
+                  </pic:nvPicPr>
+                  <pic:blipFill>
+                    <a:blip r:embed="rId10"/>
+                    <a:stretch>
+                      <a:fillRect/>
+                    </a:stretch>
+                  </pic:blipFill>
+                  <pic:spPr>
+                    <a:xfrm>
+                      <a:off x="0" y="0"/>
+                      <a:ext cx="5274310" cy="3224410"/>
+                    </a:xfrm>
+                    <a:prstGeom prst="rect">
+                      <a:avLst/>
+                    </a:prstGeom>
+                  </pic:spPr>
+                </pic:pic>
+              </a:graphicData>
+            </a:graphic>
+          </wp:inline>
+        </w:drawing>
+      </w:r>
+    </w:p>
     <w:p/>
     <w:p>
       <w:r>
@@ -1873,20 +2196,7 @@
           <w:rFonts w:hint="eastAsia"/>
         </w:rPr>
         <w:tab/>
-      </w:r>
-      <w:proofErr w:type="spellStart"/>
-      <w:r>
-        <w:rPr>
-          <w:rFonts w:hint="eastAsia"/>
-        </w:rPr>
-        <w:t>cellphone</w:t>
-      </w:r>
-      <w:proofErr w:type="spellEnd"/>
-      <w:r>
-        <w:rPr>
-          <w:rFonts w:hint="eastAsia"/>
-        </w:rPr>
-        <w:t xml:space="preserve"> </w:t>
+        <w:t xml:space="preserve">cellphone </w:t>
       </w:r>
       <w:r>
         <w:rPr>
@@ -1896,11 +2206,6 @@
       </w:r>
     </w:p>
     <w:p>
-      <w:pPr>
-        <w:rPr>
-          <w:rFonts w:hint="eastAsia"/>
-        </w:rPr>
-      </w:pPr>
       <w:r>
         <w:rPr>
           <w:rFonts w:hint="eastAsia"/>
@@ -1922,11 +2227,6 @@
       </w:r>
     </w:p>
     <w:p>
-      <w:pPr>
-        <w:rPr>
-          <w:rFonts w:hint="eastAsia"/>
-        </w:rPr>
-      </w:pPr>
       <w:r>
         <w:rPr>
           <w:rFonts w:hint="eastAsia"/>
@@ -1960,11 +2260,6 @@
       </w:r>
     </w:p>
     <w:p>
-      <w:pPr>
-        <w:rPr>
-          <w:rFonts w:hint="eastAsia"/>
-        </w:rPr>
-      </w:pPr>
       <w:r>
         <w:rPr>
           <w:rFonts w:hint="eastAsia"/>
@@ -2138,36 +2433,18 @@
       </w:r>
     </w:p>
     <w:p>
-      <w:pPr>
-        <w:rPr>
-          <w:rFonts w:hint="eastAsia"/>
-        </w:rPr>
-      </w:pPr>
-      <w:r>
-        <w:rPr>
-          <w:rFonts w:hint="eastAsia"/>
-        </w:rPr>
-        <w:tab/>
-      </w:r>
-      <w:r>
-        <w:rPr>
-          <w:rFonts w:hint="eastAsia"/>
-        </w:rPr>
-        <w:tab/>
-      </w:r>
-      <w:proofErr w:type="spellStart"/>
-      <w:r>
-        <w:rPr>
-          <w:rFonts w:hint="eastAsia"/>
-        </w:rPr>
-        <w:t>cellphone</w:t>
-      </w:r>
-      <w:proofErr w:type="spellEnd"/>
-      <w:r>
-        <w:rPr>
-          <w:rFonts w:hint="eastAsia"/>
-        </w:rPr>
-        <w:t xml:space="preserve"> </w:t>
+      <w:r>
+        <w:rPr>
+          <w:rFonts w:hint="eastAsia"/>
+        </w:rPr>
+        <w:tab/>
+      </w:r>
+      <w:r>
+        <w:rPr>
+          <w:rFonts w:hint="eastAsia"/>
+        </w:rPr>
+        <w:tab/>
+        <w:t xml:space="preserve">cellphone </w:t>
       </w:r>
       <w:r>
         <w:rPr>
@@ -2177,11 +2454,6 @@
       </w:r>
     </w:p>
     <w:p>
-      <w:pPr>
-        <w:rPr>
-          <w:rFonts w:hint="eastAsia"/>
-        </w:rPr>
-      </w:pPr>
       <w:r>
         <w:rPr>
           <w:rFonts w:hint="eastAsia"/>
@@ -2215,11 +2487,6 @@
       </w:r>
     </w:p>
     <w:p>
-      <w:pPr>
-        <w:rPr>
-          <w:rFonts w:hint="eastAsia"/>
-        </w:rPr>
-      </w:pPr>
       <w:r>
         <w:rPr>
           <w:rFonts w:hint="eastAsia"/>
@@ -2387,11 +2654,6 @@
       </w:r>
     </w:p>
     <w:p>
-      <w:pPr>
-        <w:rPr>
-          <w:rFonts w:hint="eastAsia"/>
-        </w:rPr>
-      </w:pPr>
       <w:r>
         <w:rPr>
           <w:rFonts w:hint="eastAsia"/>
@@ -2438,16 +2700,10 @@
       </w:r>
     </w:p>
     <w:p>
-      <w:pPr>
-        <w:rPr>
-          <w:rFonts w:hint="eastAsia"/>
-        </w:rPr>
-      </w:pPr>
-      <w:r>
-        <w:rPr>
-          <w:rFonts w:hint="eastAsia"/>
-        </w:rPr>
-        <w:lastRenderedPageBreak/>
+      <w:r>
+        <w:rPr>
+          <w:rFonts w:hint="eastAsia"/>
+        </w:rPr>
         <w:tab/>
       </w:r>
       <w:r>
@@ -2467,15 +2723,9 @@
       <w:proofErr w:type="spellEnd"/>
       <w:proofErr w:type="gramEnd"/>
     </w:p>
-    <w:p>
-      <w:pPr>
-        <w:rPr>
-          <w:rFonts w:hint="eastAsia"/>
-        </w:rPr>
-      </w:pPr>
-    </w:p>
     <w:p/>
     <w:p/>
+    <w:p/>
     <w:p>
       <w:r>
         <w:rPr>
@@ -2618,11 +2868,6 @@
       </w:r>
     </w:p>
     <w:p>
-      <w:pPr>
-        <w:rPr>
-          <w:rFonts w:hint="eastAsia"/>
-        </w:rPr>
-      </w:pPr>
       <w:r>
         <w:rPr>
           <w:rFonts w:hint="eastAsia"/>
@@ -2644,11 +2889,6 @@
       </w:r>
     </w:p>
     <w:p>
-      <w:pPr>
-        <w:rPr>
-          <w:rFonts w:hint="eastAsia"/>
-        </w:rPr>
-      </w:pPr>
       <w:r>
         <w:rPr>
           <w:rFonts w:hint="eastAsia"/>
@@ -2682,11 +2922,6 @@
       </w:r>
     </w:p>
     <w:p>
-      <w:pPr>
-        <w:rPr>
-          <w:rFonts w:hint="eastAsia"/>
-        </w:rPr>
-      </w:pPr>
       <w:r>
         <w:rPr>
           <w:rFonts w:hint="eastAsia"/>
@@ -2710,15 +2945,9 @@
       <w:proofErr w:type="spellEnd"/>
       <w:proofErr w:type="gramEnd"/>
     </w:p>
-    <w:p>
-      <w:pPr>
-        <w:rPr>
-          <w:rFonts w:hint="eastAsia"/>
-        </w:rPr>
-      </w:pPr>
-    </w:p>
     <w:p/>
     <w:p/>
+    <w:p/>
     <w:p>
       <w:r>
         <w:rPr>
@@ -2727,13 +2956,7 @@
         <w:t>(9)</w:t>
       </w:r>
     </w:p>
-    <w:p>
-      <w:pPr>
-        <w:rPr>
-          <w:rFonts w:hint="eastAsia"/>
-        </w:rPr>
-      </w:pPr>
-    </w:p>
+    <w:p/>
     <w:p/>
     <w:p/>
     <w:sectPr>
@@ -2747,7 +2970,7 @@
 </file>
 
 <file path=word/endnotes.xml><?xml version="1.0" encoding="utf-8"?>
-<w:endnotes xmlns:ve="http://schemas.openxmlformats.org/markup-compatibility/2006" xmlns:o="urn:schemas-microsoft-com:office:office" xmlns:r="http://schemas.openxmlformats.org/officeDocument/2006/relationships" xmlns:m="http://schemas.openxmlformats.org/officeDocument/2006/math" xmlns:v="urn:schemas-microsoft-com:vml" xmlns:wp="http://schemas.openxmlformats.org/drawingml/2006/wordprocessingDrawing" xmlns:w10="urn:schemas-microsoft-com:office:word" xmlns:w="http://schemas.openxmlformats.org/wordprocessingml/2006/main" xmlns:wne="http://schemas.microsoft.com/office/word/2006/wordml">
+<w:endnotes xmlns:wpc="http://schemas.microsoft.com/office/word/2010/wordprocessingCanvas" xmlns:mc="http://schemas.openxmlformats.org/markup-compatibility/2006" xmlns:o="urn:schemas-microsoft-com:office:office" xmlns:r="http://schemas.openxmlformats.org/officeDocument/2006/relationships" xmlns:m="http://schemas.openxmlformats.org/officeDocument/2006/math" xmlns:v="urn:schemas-microsoft-com:vml" xmlns:wp14="http://schemas.microsoft.com/office/word/2010/wordprocessingDrawing" xmlns:wp="http://schemas.openxmlformats.org/drawingml/2006/wordprocessingDrawing" xmlns:w10="urn:schemas-microsoft-com:office:word" xmlns:w="http://schemas.openxmlformats.org/wordprocessingml/2006/main" xmlns:w14="http://schemas.microsoft.com/office/word/2010/wordml" xmlns:wpg="http://schemas.microsoft.com/office/word/2010/wordprocessingGroup" xmlns:wpi="http://schemas.microsoft.com/office/word/2010/wordprocessingInk" xmlns:wne="http://schemas.microsoft.com/office/word/2006/wordml" xmlns:wps="http://schemas.microsoft.com/office/word/2010/wordprocessingShape" mc:Ignorable="w14 wp14">
   <w:endnote w:type="separator" w:id="-1">
     <w:p>
       <w:r>
@@ -2766,7 +2989,7 @@
 </file>
 
 <file path=word/footnotes.xml><?xml version="1.0" encoding="utf-8"?>
-<w:footnotes xmlns:ve="http://schemas.openxmlformats.org/markup-compatibility/2006" xmlns:o="urn:schemas-microsoft-com:office:office" xmlns:r="http://schemas.openxmlformats.org/officeDocument/2006/relationships" xmlns:m="http://schemas.openxmlformats.org/officeDocument/2006/math" xmlns:v="urn:schemas-microsoft-com:vml" xmlns:wp="http://schemas.openxmlformats.org/drawingml/2006/wordprocessingDrawing" xmlns:w10="urn:schemas-microsoft-com:office:word" xmlns:w="http://schemas.openxmlformats.org/wordprocessingml/2006/main" xmlns:wne="http://schemas.microsoft.com/office/word/2006/wordml">
+<w:footnotes xmlns:wpc="http://schemas.microsoft.com/office/word/2010/wordprocessingCanvas" xmlns:mc="http://schemas.openxmlformats.org/markup-compatibility/2006" xmlns:o="urn:schemas-microsoft-com:office:office" xmlns:r="http://schemas.openxmlformats.org/officeDocument/2006/relationships" xmlns:m="http://schemas.openxmlformats.org/officeDocument/2006/math" xmlns:v="urn:schemas-microsoft-com:vml" xmlns:wp14="http://schemas.microsoft.com/office/word/2010/wordprocessingDrawing" xmlns:wp="http://schemas.openxmlformats.org/drawingml/2006/wordprocessingDrawing" xmlns:w10="urn:schemas-microsoft-com:office:word" xmlns:w="http://schemas.openxmlformats.org/wordprocessingml/2006/main" xmlns:w14="http://schemas.microsoft.com/office/word/2010/wordml" xmlns:wpg="http://schemas.microsoft.com/office/word/2010/wordprocessingGroup" xmlns:wpi="http://schemas.microsoft.com/office/word/2010/wordprocessingInk" xmlns:wne="http://schemas.microsoft.com/office/word/2006/wordml" xmlns:wps="http://schemas.microsoft.com/office/word/2010/wordprocessingShape" mc:Ignorable="w14 wp14">
   <w:footnote w:type="separator" w:id="-1">
     <w:p>
       <w:r>
@@ -2785,7 +3008,7 @@
 </file>
 
 <file path=word/numbering.xml><?xml version="1.0" encoding="utf-8"?>
-<w:numbering xmlns:ve="http://schemas.openxmlformats.org/markup-compatibility/2006" xmlns:o="urn:schemas-microsoft-com:office:office" xmlns:r="http://schemas.openxmlformats.org/officeDocument/2006/relationships" xmlns:m="http://schemas.openxmlformats.org/officeDocument/2006/math" xmlns:v="urn:schemas-microsoft-com:vml" xmlns:wp="http://schemas.openxmlformats.org/drawingml/2006/wordprocessingDrawing" xmlns:w10="urn:schemas-microsoft-com:office:word" xmlns:w="http://schemas.openxmlformats.org/wordprocessingml/2006/main" xmlns:wne="http://schemas.microsoft.com/office/word/2006/wordml">
+<w:numbering xmlns:wpc="http://schemas.microsoft.com/office/word/2010/wordprocessingCanvas" xmlns:mc="http://schemas.openxmlformats.org/markup-compatibility/2006" xmlns:o="urn:schemas-microsoft-com:office:office" xmlns:r="http://schemas.openxmlformats.org/officeDocument/2006/relationships" xmlns:m="http://schemas.openxmlformats.org/officeDocument/2006/math" xmlns:v="urn:schemas-microsoft-com:vml" xmlns:wp14="http://schemas.microsoft.com/office/word/2010/wordprocessingDrawing" xmlns:wp="http://schemas.openxmlformats.org/drawingml/2006/wordprocessingDrawing" xmlns:w10="urn:schemas-microsoft-com:office:word" xmlns:w="http://schemas.openxmlformats.org/wordprocessingml/2006/main" xmlns:w14="http://schemas.microsoft.com/office/word/2010/wordml" xmlns:wpg="http://schemas.microsoft.com/office/word/2010/wordprocessingGroup" xmlns:wpi="http://schemas.microsoft.com/office/word/2010/wordprocessingInk" xmlns:wne="http://schemas.microsoft.com/office/word/2006/wordml" xmlns:wps="http://schemas.microsoft.com/office/word/2010/wordprocessingShape" mc:Ignorable="w14 wp14">
   <w:abstractNum w:abstractNumId="0">
     <w:nsid w:val="580C0507"/>
     <w:multiLevelType w:val="hybridMultilevel"/>
@@ -2974,7 +3197,7 @@
 </file>
 
 <file path=word/styles.xml><?xml version="1.0" encoding="utf-8"?>
-<w:styles xmlns:r="http://schemas.openxmlformats.org/officeDocument/2006/relationships" xmlns:w="http://schemas.openxmlformats.org/wordprocessingml/2006/main">
+<w:styles xmlns:mc="http://schemas.openxmlformats.org/markup-compatibility/2006" xmlns:r="http://schemas.openxmlformats.org/officeDocument/2006/relationships" xmlns:w="http://schemas.openxmlformats.org/wordprocessingml/2006/main" xmlns:w14="http://schemas.microsoft.com/office/word/2010/wordml" mc:Ignorable="w14">
   <w:docDefaults>
     <w:rPrDefault>
       <w:rPr>
@@ -3146,7 +3369,6 @@
     <w:uiPriority w:val="99"/>
     <w:semiHidden/>
     <w:unhideWhenUsed/>
-    <w:qFormat/>
     <w:tblPr>
       <w:tblInd w:w="0" w:type="dxa"/>
       <w:tblCellMar>
@@ -3300,6 +3522,197 @@
         <w:right w:w="108" w:type="dxa"/>
       </w:tblCellMar>
     </w:tblPr>
+  </w:style>
+</w:styles>
+</file>
+
+<file path=word/stylesWithEffects.xml><?xml version="1.0" encoding="utf-8"?>
+<w:styles xmlns:wpc="http://schemas.microsoft.com/office/word/2010/wordprocessingCanvas" xmlns:mc="http://schemas.openxmlformats.org/markup-compatibility/2006" xmlns:o="urn:schemas-microsoft-com:office:office" xmlns:r="http://schemas.openxmlformats.org/officeDocument/2006/relationships" xmlns:m="http://schemas.openxmlformats.org/officeDocument/2006/math" xmlns:v="urn:schemas-microsoft-com:vml" xmlns:wp14="http://schemas.microsoft.com/office/word/2010/wordprocessingDrawing" xmlns:wp="http://schemas.openxmlformats.org/drawingml/2006/wordprocessingDrawing" xmlns:w10="urn:schemas-microsoft-com:office:word" xmlns:w="http://schemas.openxmlformats.org/wordprocessingml/2006/main" xmlns:w14="http://schemas.microsoft.com/office/word/2010/wordml" xmlns:wpg="http://schemas.microsoft.com/office/word/2010/wordprocessingGroup" xmlns:wpi="http://schemas.microsoft.com/office/word/2010/wordprocessingInk" xmlns:wne="http://schemas.microsoft.com/office/word/2006/wordml" xmlns:wps="http://schemas.microsoft.com/office/word/2010/wordprocessingShape" mc:Ignorable="w14 wp14">
+  <w:docDefaults>
+    <w:rPrDefault>
+      <w:rPr>
+        <w:rFonts w:asciiTheme="minorHAnsi" w:eastAsiaTheme="minorEastAsia" w:hAnsiTheme="minorHAnsi" w:cstheme="minorBidi"/>
+        <w:kern w:val="2"/>
+        <w:sz w:val="21"/>
+        <w:szCs w:val="22"/>
+        <w:lang w:val="en-US" w:eastAsia="zh-CN" w:bidi="ar-SA"/>
+      </w:rPr>
+    </w:rPrDefault>
+    <w:pPrDefault/>
+  </w:docDefaults>
+  <w:latentStyles w:defLockedState="0" w:defUIPriority="99" w:defSemiHidden="1" w:defUnhideWhenUsed="1" w:defQFormat="0" w:count="267">
+    <w:lsdException w:name="Normal" w:semiHidden="0" w:uiPriority="0" w:unhideWhenUsed="0" w:qFormat="1"/>
+    <w:lsdException w:name="heading 1" w:semiHidden="0" w:uiPriority="9" w:unhideWhenUsed="0" w:qFormat="1"/>
+    <w:lsdException w:name="heading 2" w:uiPriority="9" w:qFormat="1"/>
+    <w:lsdException w:name="heading 3" w:uiPriority="9" w:qFormat="1"/>
+    <w:lsdException w:name="heading 4" w:uiPriority="9" w:qFormat="1"/>
+    <w:lsdException w:name="heading 5" w:uiPriority="9" w:qFormat="1"/>
+    <w:lsdException w:name="heading 6" w:uiPriority="9" w:qFormat="1"/>
+    <w:lsdException w:name="heading 7" w:uiPriority="9" w:qFormat="1"/>
+    <w:lsdException w:name="heading 8" w:uiPriority="9" w:qFormat="1"/>
+    <w:lsdException w:name="heading 9" w:uiPriority="9" w:qFormat="1"/>
+    <w:lsdException w:name="toc 1" w:uiPriority="39"/>
+    <w:lsdException w:name="toc 2" w:uiPriority="39"/>
+    <w:lsdException w:name="toc 3" w:uiPriority="39"/>
+    <w:lsdException w:name="toc 4" w:uiPriority="39"/>
+    <w:lsdException w:name="toc 5" w:uiPriority="39"/>
+    <w:lsdException w:name="toc 6" w:uiPriority="39"/>
+    <w:lsdException w:name="toc 7" w:uiPriority="39"/>
+    <w:lsdException w:name="toc 8" w:uiPriority="39"/>
+    <w:lsdException w:name="toc 9" w:uiPriority="39"/>
+    <w:lsdException w:name="caption" w:uiPriority="35" w:qFormat="1"/>
+    <w:lsdException w:name="Title" w:semiHidden="0" w:uiPriority="10" w:unhideWhenUsed="0" w:qFormat="1"/>
+    <w:lsdException w:name="Default Paragraph Font" w:uiPriority="1"/>
+    <w:lsdException w:name="Subtitle" w:semiHidden="0" w:uiPriority="11" w:unhideWhenUsed="0" w:qFormat="1"/>
+    <w:lsdException w:name="Strong" w:semiHidden="0" w:uiPriority="22" w:unhideWhenUsed="0" w:qFormat="1"/>
+    <w:lsdException w:name="Emphasis" w:semiHidden="0" w:uiPriority="20" w:unhideWhenUsed="0" w:qFormat="1"/>
+    <w:lsdException w:name="Table Grid" w:semiHidden="0" w:uiPriority="59" w:unhideWhenUsed="0"/>
+    <w:lsdException w:name="Placeholder Text" w:unhideWhenUsed="0"/>
+    <w:lsdException w:name="No Spacing" w:semiHidden="0" w:uiPriority="1" w:unhideWhenUsed="0" w:qFormat="1"/>
+    <w:lsdException w:name="Light Shading" w:semiHidden="0" w:uiPriority="60" w:unhideWhenUsed="0"/>
+    <w:lsdException w:name="Light List" w:semiHidden="0" w:uiPriority="61" w:unhideWhenUsed="0"/>
+    <w:lsdException w:name="Light Grid" w:semiHidden="0" w:uiPriority="62" w:unhideWhenUsed="0"/>
+    <w:lsdException w:name="Medium Shading 1" w:semiHidden="0" w:uiPriority="63" w:unhideWhenUsed="0"/>
+    <w:lsdException w:name="Medium Shading 2" w:semiHidden="0" w:uiPriority="64" w:unhideWhenUsed="0"/>
+    <w:lsdException w:name="Medium List 1" w:semiHidden="0" w:uiPriority="65" w:unhideWhenUsed="0"/>
+    <w:lsdException w:name="Medium List 2" w:semiHidden="0" w:uiPriority="66" w:unhideWhenUsed="0"/>
+    <w:lsdException w:name="Medium Grid 1" w:semiHidden="0" w:uiPriority="67" w:unhideWhenUsed="0"/>
+    <w:lsdException w:name="Medium Grid 2" w:semiHidden="0" w:uiPriority="68" w:unhideWhenUsed="0"/>
+    <w:lsdException w:name="Medium Grid 3" w:semiHidden="0" w:uiPriority="69" w:unhideWhenUsed="0"/>
+    <w:lsdException w:name="Dark List" w:semiHidden="0" w:uiPriority="70" w:unhideWhenUsed="0"/>
+    <w:lsdException w:name="Colorful Shading" w:semiHidden="0" w:uiPriority="71" w:unhideWhenUsed="0"/>
+    <w:lsdException w:name="Colorful List" w:semiHidden="0" w:uiPriority="72" w:unhideWhenUsed="0"/>
+    <w:lsdException w:name="Colorful Grid" w:semiHidden="0" w:uiPriority="73" w:unhideWhenUsed="0"/>
+    <w:lsdException w:name="Light Shading Accent 1" w:semiHidden="0" w:uiPriority="60" w:unhideWhenUsed="0"/>
+    <w:lsdException w:name="Light List Accent 1" w:semiHidden="0" w:uiPriority="61" w:unhideWhenUsed="0"/>
+    <w:lsdException w:name="Light Grid Accent 1" w:semiHidden="0" w:uiPriority="62" w:unhideWhenUsed="0"/>
+    <w:lsdException w:name="Medium Shading 1 Accent 1" w:semiHidden="0" w:uiPriority="63" w:unhideWhenUsed="0"/>
+    <w:lsdException w:name="Medium Shading 2 Accent 1" w:semiHidden="0" w:uiPriority="64" w:unhideWhenUsed="0"/>
+    <w:lsdException w:name="Medium List 1 Accent 1" w:semiHidden="0" w:uiPriority="65" w:unhideWhenUsed="0"/>
+    <w:lsdException w:name="Revision" w:unhideWhenUsed="0"/>
+    <w:lsdException w:name="List Paragraph" w:semiHidden="0" w:uiPriority="34" w:unhideWhenUsed="0" w:qFormat="1"/>
+    <w:lsdException w:name="Quote" w:semiHidden="0" w:uiPriority="29" w:unhideWhenUsed="0" w:qFormat="1"/>
+    <w:lsdException w:name="Intense Quote" w:semiHidden="0" w:uiPriority="30" w:unhideWhenUsed="0" w:qFormat="1"/>
+    <w:lsdException w:name="Medium List 2 Accent 1" w:semiHidden="0" w:uiPriority="66" w:unhideWhenUsed="0"/>
+    <w:lsdException w:name="Medium Grid 1 Accent 1" w:semiHidden="0" w:uiPriority="67" w:unhideWhenUsed="0"/>
+    <w:lsdException w:name="Medium Grid 2 Accent 1" w:semiHidden="0" w:uiPriority="68" w:unhideWhenUsed="0"/>
+    <w:lsdException w:name="Medium Grid 3 Accent 1" w:semiHidden="0" w:uiPriority="69" w:unhideWhenUsed="0"/>
+    <w:lsdException w:name="Dark List Accent 1" w:semiHidden="0" w:uiPriority="70" w:unhideWhenUsed="0"/>
+    <w:lsdException w:name="Colorful Shading Accent 1" w:semiHidden="0" w:uiPriority="71" w:unhideWhenUsed="0"/>
+    <w:lsdException w:name="Colorful List Accent 1" w:semiHidden="0" w:uiPriority="72" w:unhideWhenUsed="0"/>
+    <w:lsdException w:name="Colorful Grid Accent 1" w:semiHidden="0" w:uiPriority="73" w:unhideWhenUsed="0"/>
+    <w:lsdException w:name="Light Shading Accent 2" w:semiHidden="0" w:uiPriority="60" w:unhideWhenUsed="0"/>
+    <w:lsdException w:name="Light List Accent 2" w:semiHidden="0" w:uiPriority="61" w:unhideWhenUsed="0"/>
+    <w:lsdException w:name="Light Grid Accent 2" w:semiHidden="0" w:uiPriority="62" w:unhideWhenUsed="0"/>
+    <w:lsdException w:name="Medium Shading 1 Accent 2" w:semiHidden="0" w:uiPriority="63" w:unhideWhenUsed="0"/>
+    <w:lsdException w:name="Medium Shading 2 Accent 2" w:semiHidden="0" w:uiPriority="64" w:unhideWhenUsed="0"/>
+    <w:lsdException w:name="Medium List 1 Accent 2" w:semiHidden="0" w:uiPriority="65" w:unhideWhenUsed="0"/>
+    <w:lsdException w:name="Medium List 2 Accent 2" w:semiHidden="0" w:uiPriority="66" w:unhideWhenUsed="0"/>
+    <w:lsdException w:name="Medium Grid 1 Accent 2" w:semiHidden="0" w:uiPriority="67" w:unhideWhenUsed="0"/>
+    <w:lsdException w:name="Medium Grid 2 Accent 2" w:semiHidden="0" w:uiPriority="68" w:unhideWhenUsed="0"/>
+    <w:lsdException w:name="Medium Grid 3 Accent 2" w:semiHidden="0" w:uiPriority="69" w:unhideWhenUsed="0"/>
+    <w:lsdException w:name="Dark List Accent 2" w:semiHidden="0" w:uiPriority="70" w:unhideWhenUsed="0"/>
+    <w:lsdException w:name="Colorful Shading Accent 2" w:semiHidden="0" w:uiPriority="71" w:unhideWhenUsed="0"/>
+    <w:lsdException w:name="Colorful List Accent 2" w:semiHidden="0" w:uiPriority="72" w:unhideWhenUsed="0"/>
+    <w:lsdException w:name="Colorful Grid Accent 2" w:semiHidden="0" w:uiPriority="73" w:unhideWhenUsed="0"/>
+    <w:lsdException w:name="Light Shading Accent 3" w:semiHidden="0" w:uiPriority="60" w:unhideWhenUsed="0"/>
+    <w:lsdException w:name="Light List Accent 3" w:semiHidden="0" w:uiPriority="61" w:unhideWhenUsed="0"/>
+    <w:lsdException w:name="Light Grid Accent 3" w:semiHidden="0" w:uiPriority="62" w:unhideWhenUsed="0"/>
+    <w:lsdException w:name="Medium Shading 1 Accent 3" w:semiHidden="0" w:uiPriority="63" w:unhideWhenUsed="0"/>
+    <w:lsdException w:name="Medium Shading 2 Accent 3" w:semiHidden="0" w:uiPriority="64" w:unhideWhenUsed="0"/>
+    <w:lsdException w:name="Medium List 1 Accent 3" w:semiHidden="0" w:uiPriority="65" w:unhideWhenUsed="0"/>
+    <w:lsdException w:name="Medium List 2 Accent 3" w:semiHidden="0" w:uiPriority="66" w:unhideWhenUsed="0"/>
+    <w:lsdException w:name="Medium Grid 1 Accent 3" w:semiHidden="0" w:uiPriority="67" w:unhideWhenUsed="0"/>
+    <w:lsdException w:name="Medium Grid 2 Accent 3" w:semiHidden="0" w:uiPriority="68" w:unhideWhenUsed="0"/>
+    <w:lsdException w:name="Medium Grid 3 Accent 3" w:semiHidden="0" w:uiPriority="69" w:unhideWhenUsed="0"/>
+    <w:lsdException w:name="Dark List Accent 3" w:semiHidden="0" w:uiPriority="70" w:unhideWhenUsed="0"/>
+    <w:lsdException w:name="Colorful Shading Accent 3" w:semiHidden="0" w:uiPriority="71" w:unhideWhenUsed="0"/>
+    <w:lsdException w:name="Colorful List Accent 3" w:semiHidden="0" w:uiPriority="72" w:unhideWhenUsed="0"/>
+    <w:lsdException w:name="Colorful Grid Accent 3" w:semiHidden="0" w:uiPriority="73" w:unhideWhenUsed="0"/>
+    <w:lsdException w:name="Light Shading Accent 4" w:semiHidden="0" w:uiPriority="60" w:unhideWhenUsed="0"/>
+    <w:lsdException w:name="Light List Accent 4" w:semiHidden="0" w:uiPriority="61" w:unhideWhenUsed="0"/>
+    <w:lsdException w:name="Light Grid Accent 4" w:semiHidden="0" w:uiPriority="62" w:unhideWhenUsed="0"/>
+    <w:lsdException w:name="Medium Shading 1 Accent 4" w:semiHidden="0" w:uiPriority="63" w:unhideWhenUsed="0"/>
+    <w:lsdException w:name="Medium Shading 2 Accent 4" w:semiHidden="0" w:uiPriority="64" w:unhideWhenUsed="0"/>
+    <w:lsdException w:name="Medium List 1 Accent 4" w:semiHidden="0" w:uiPriority="65" w:unhideWhenUsed="0"/>
+    <w:lsdException w:name="Medium List 2 Accent 4" w:semiHidden="0" w:uiPriority="66" w:unhideWhenUsed="0"/>
+    <w:lsdException w:name="Medium Grid 1 Accent 4" w:semiHidden="0" w:uiPriority="67" w:unhideWhenUsed="0"/>
+    <w:lsdException w:name="Medium Grid 2 Accent 4" w:semiHidden="0" w:uiPriority="68" w:unhideWhenUsed="0"/>
+    <w:lsdException w:name="Medium Grid 3 Accent 4" w:semiHidden="0" w:uiPriority="69" w:unhideWhenUsed="0"/>
+    <w:lsdException w:name="Dark List Accent 4" w:semiHidden="0" w:uiPriority="70" w:unhideWhenUsed="0"/>
+    <w:lsdException w:name="Colorful Shading Accent 4" w:semiHidden="0" w:uiPriority="71" w:unhideWhenUsed="0"/>
+    <w:lsdException w:name="Colorful List Accent 4" w:semiHidden="0" w:uiPriority="72" w:unhideWhenUsed="0"/>
+    <w:lsdException w:name="Colorful Grid Accent 4" w:semiHidden="0" w:uiPriority="73" w:unhideWhenUsed="0"/>
+    <w:lsdException w:name="Light Shading Accent 5" w:semiHidden="0" w:uiPriority="60" w:unhideWhenUsed="0"/>
+    <w:lsdException w:name="Light List Accent 5" w:semiHidden="0" w:uiPriority="61" w:unhideWhenUsed="0"/>
+    <w:lsdException w:name="Light Grid Accent 5" w:semiHidden="0" w:uiPriority="62" w:unhideWhenUsed="0"/>
+    <w:lsdException w:name="Medium Shading 1 Accent 5" w:semiHidden="0" w:uiPriority="63" w:unhideWhenUsed="0"/>
+    <w:lsdException w:name="Medium Shading 2 Accent 5" w:semiHidden="0" w:uiPriority="64" w:unhideWhenUsed="0"/>
+    <w:lsdException w:name="Medium List 1 Accent 5" w:semiHidden="0" w:uiPriority="65" w:unhideWhenUsed="0"/>
+    <w:lsdException w:name="Medium List 2 Accent 5" w:semiHidden="0" w:uiPriority="66" w:unhideWhenUsed="0"/>
+    <w:lsdException w:name="Medium Grid 1 Accent 5" w:semiHidden="0" w:uiPriority="67" w:unhideWhenUsed="0"/>
+    <w:lsdException w:name="Medium Grid 2 Accent 5" w:semiHidden="0" w:uiPriority="68" w:unhideWhenUsed="0"/>
+    <w:lsdException w:name="Medium Grid 3 Accent 5" w:semiHidden="0" w:uiPriority="69" w:unhideWhenUsed="0"/>
+    <w:lsdException w:name="Dark List Accent 5" w:semiHidden="0" w:uiPriority="70" w:unhideWhenUsed="0"/>
+    <w:lsdException w:name="Colorful Shading Accent 5" w:semiHidden="0" w:uiPriority="71" w:unhideWhenUsed="0"/>
+    <w:lsdException w:name="Colorful List Accent 5" w:semiHidden="0" w:uiPriority="72" w:unhideWhenUsed="0"/>
+    <w:lsdException w:name="Colorful Grid Accent 5" w:semiHidden="0" w:uiPriority="73" w:unhideWhenUsed="0"/>
+    <w:lsdException w:name="Light Shading Accent 6" w:semiHidden="0" w:uiPriority="60" w:unhideWhenUsed="0"/>
+    <w:lsdException w:name="Light List Accent 6" w:semiHidden="0" w:uiPriority="61" w:unhideWhenUsed="0"/>
+    <w:lsdException w:name="Light Grid Accent 6" w:semiHidden="0" w:uiPriority="62" w:unhideWhenUsed="0"/>
+    <w:lsdException w:name="Medium Shading 1 Accent 6" w:semiHidden="0" w:uiPriority="63" w:unhideWhenUsed="0"/>
+    <w:lsdException w:name="Medium Shading 2 Accent 6" w:semiHidden="0" w:uiPriority="64" w:unhideWhenUsed="0"/>
+    <w:lsdException w:name="Medium List 1 Accent 6" w:semiHidden="0" w:uiPriority="65" w:unhideWhenUsed="0"/>
+    <w:lsdException w:name="Medium List 2 Accent 6" w:semiHidden="0" w:uiPriority="66" w:unhideWhenUsed="0"/>
+    <w:lsdException w:name="Medium Grid 1 Accent 6" w:semiHidden="0" w:uiPriority="67" w:unhideWhenUsed="0"/>
+    <w:lsdException w:name="Medium Grid 2 Accent 6" w:semiHidden="0" w:uiPriority="68" w:unhideWhenUsed="0"/>
+    <w:lsdException w:name="Medium Grid 3 Accent 6" w:semiHidden="0" w:uiPriority="69" w:unhideWhenUsed="0"/>
+    <w:lsdException w:name="Dark List Accent 6" w:semiHidden="0" w:uiPriority="70" w:unhideWhenUsed="0"/>
+    <w:lsdException w:name="Colorful Shading Accent 6" w:semiHidden="0" w:uiPriority="71" w:unhideWhenUsed="0"/>
+    <w:lsdException w:name="Colorful List Accent 6" w:semiHidden="0" w:uiPriority="72" w:unhideWhenUsed="0"/>
+    <w:lsdException w:name="Colorful Grid Accent 6" w:semiHidden="0" w:uiPriority="73" w:unhideWhenUsed="0"/>
+    <w:lsdException w:name="Subtle Emphasis" w:semiHidden="0" w:uiPriority="19" w:unhideWhenUsed="0" w:qFormat="1"/>
+    <w:lsdException w:name="Intense Emphasis" w:semiHidden="0" w:uiPriority="21" w:unhideWhenUsed="0" w:qFormat="1"/>
+    <w:lsdException w:name="Subtle Reference" w:semiHidden="0" w:uiPriority="31" w:unhideWhenUsed="0" w:qFormat="1"/>
+    <w:lsdException w:name="Intense Reference" w:semiHidden="0" w:uiPriority="32" w:unhideWhenUsed="0" w:qFormat="1"/>
+    <w:lsdException w:name="Book Title" w:semiHidden="0" w:uiPriority="33" w:unhideWhenUsed="0" w:qFormat="1"/>
+    <w:lsdException w:name="Bibliography" w:uiPriority="37"/>
+    <w:lsdException w:name="TOC Heading" w:uiPriority="39" w:qFormat="1"/>
+  </w:latentStyles>
+  <w:style w:type="paragraph" w:default="1" w:styleId="a">
+    <w:name w:val="Normal"/>
+    <w:qFormat/>
+    <w:pPr>
+      <w:widowControl w:val="0"/>
+      <w:jc w:val="both"/>
+    </w:pPr>
+  </w:style>
+  <w:style w:type="character" w:default="1" w:styleId="a0">
+    <w:name w:val="Default Paragraph Font"/>
+    <w:uiPriority w:val="1"/>
+    <w:semiHidden/>
+    <w:unhideWhenUsed/>
+  </w:style>
+  <w:style w:type="table" w:default="1" w:styleId="a1">
+    <w:name w:val="Normal Table"/>
+    <w:uiPriority w:val="99"/>
+    <w:semiHidden/>
+    <w:unhideWhenUsed/>
+    <w:tblPr>
+      <w:tblInd w:w="0" w:type="dxa"/>
+      <w:tblCellMar>
+        <w:top w:w="0" w:type="dxa"/>
+        <w:left w:w="108" w:type="dxa"/>
+        <w:bottom w:w="0" w:type="dxa"/>
+        <w:right w:w="108" w:type="dxa"/>
+      </w:tblCellMar>
+    </w:tblPr>
+  </w:style>
+  <w:style w:type="numbering" w:default="1" w:styleId="a2">
+    <w:name w:val="No List"/>
+    <w:uiPriority w:val="99"/>
+    <w:semiHidden/>
+    <w:unhideWhenUsed/>
   </w:style>
 </w:styles>
 </file>

</xml_diff>

<commit_message>
test May 1st home
</commit_message>
<xml_diff>
--- a/doc/winguide api.docx
+++ b/doc/winguide api.docx
@@ -1,74 +1,81 @@
 
 <file path=word/document.xml><?xml version="1.0" encoding="utf-8"?>
-<w:document xmlns:wpc="http://schemas.microsoft.com/office/word/2010/wordprocessingCanvas" xmlns:mc="http://schemas.openxmlformats.org/markup-compatibility/2006" xmlns:o="urn:schemas-microsoft-com:office:office" xmlns:r="http://schemas.openxmlformats.org/officeDocument/2006/relationships" xmlns:m="http://schemas.openxmlformats.org/officeDocument/2006/math" xmlns:v="urn:schemas-microsoft-com:vml" xmlns:wp14="http://schemas.microsoft.com/office/word/2010/wordprocessingDrawing" xmlns:wp="http://schemas.openxmlformats.org/drawingml/2006/wordprocessingDrawing" xmlns:w10="urn:schemas-microsoft-com:office:word" xmlns:w="http://schemas.openxmlformats.org/wordprocessingml/2006/main" xmlns:w14="http://schemas.microsoft.com/office/word/2010/wordml" xmlns:wpg="http://schemas.microsoft.com/office/word/2010/wordprocessingGroup" xmlns:wpi="http://schemas.microsoft.com/office/word/2010/wordprocessingInk" xmlns:wne="http://schemas.microsoft.com/office/word/2006/wordml" xmlns:wps="http://schemas.microsoft.com/office/word/2010/wordprocessingShape" mc:Ignorable="w14 wp14">
+<w:document xmlns:ve="http://schemas.openxmlformats.org/markup-compatibility/2006" xmlns:o="urn:schemas-microsoft-com:office:office" xmlns:r="http://schemas.openxmlformats.org/officeDocument/2006/relationships" xmlns:m="http://schemas.openxmlformats.org/officeDocument/2006/math" xmlns:v="urn:schemas-microsoft-com:vml" xmlns:wp="http://schemas.openxmlformats.org/drawingml/2006/wordprocessingDrawing" xmlns:w10="urn:schemas-microsoft-com:office:word" xmlns:w="http://schemas.openxmlformats.org/wordprocessingml/2006/main" xmlns:wne="http://schemas.microsoft.com/office/word/2006/wordml">
   <w:body>
     <w:p>
       <w:pPr>
         <w:jc w:val="center"/>
-        <w:rPr>
-          <w:rFonts w:ascii="Arial" w:hAnsi="Arial" w:cs="Arial" w:hint="eastAsia"/>
-          <w:b/>
-          <w:sz w:val="48"/>
-          <w:szCs w:val="48"/>
-        </w:rPr>
-      </w:pPr>
-    </w:p>
-    <w:p>
-      <w:pPr>
-        <w:jc w:val="center"/>
-        <w:rPr>
-          <w:rFonts w:ascii="Arial" w:hAnsi="Arial" w:cs="Arial" w:hint="eastAsia"/>
-          <w:b/>
-          <w:sz w:val="48"/>
-          <w:szCs w:val="48"/>
-        </w:rPr>
-      </w:pPr>
-      <w:proofErr w:type="spellStart"/>
-      <w:r>
         <w:rPr>
           <w:rFonts w:ascii="Arial" w:hAnsi="Arial" w:cs="Arial"/>
           <w:b/>
           <w:sz w:val="48"/>
           <w:szCs w:val="48"/>
         </w:rPr>
-        <w:t>WinGuide</w:t>
-      </w:r>
-      <w:proofErr w:type="spellEnd"/>
-      <w:r>
+      </w:pPr>
+    </w:p>
+    <w:p>
+      <w:pPr>
+        <w:jc w:val="center"/>
         <w:rPr>
           <w:rFonts w:ascii="Arial" w:hAnsi="Arial" w:cs="Arial"/>
           <w:b/>
           <w:sz w:val="48"/>
           <w:szCs w:val="48"/>
         </w:rPr>
-        <w:t xml:space="preserve"> API</w:t>
-      </w:r>
-    </w:p>
-    <w:p>
-      <w:pPr>
-        <w:jc w:val="left"/>
-        <w:rPr>
-          <w:rFonts w:ascii="Arial" w:hAnsi="Arial" w:cs="Arial" w:hint="eastAsia"/>
+      </w:pPr>
+      <w:proofErr w:type="spellStart"/>
+      <w:r>
+        <w:rPr>
+          <w:rFonts w:ascii="Arial" w:hAnsi="Arial" w:cs="Arial"/>
           <w:b/>
           <w:sz w:val="48"/>
           <w:szCs w:val="48"/>
         </w:rPr>
-      </w:pPr>
-    </w:p>
-    <w:p>
-      <w:pPr>
-        <w:jc w:val="left"/>
-        <w:rPr>
-          <w:rFonts w:ascii="Arial" w:hAnsi="Arial" w:cs="Arial" w:hint="eastAsia"/>
+        <w:t>WinGuide</w:t>
+      </w:r>
+      <w:proofErr w:type="spellEnd"/>
+      <w:r>
+        <w:rPr>
+          <w:rFonts w:ascii="Arial" w:hAnsi="Arial" w:cs="Arial"/>
           <w:b/>
           <w:sz w:val="48"/>
           <w:szCs w:val="48"/>
         </w:rPr>
+        <w:t xml:space="preserve"> API</w:t>
+      </w:r>
+    </w:p>
+    <w:p>
+      <w:pPr>
+        <w:jc w:val="left"/>
+        <w:rPr>
+          <w:rFonts w:ascii="Arial" w:hAnsi="Arial" w:cs="Arial"/>
+          <w:b/>
+          <w:sz w:val="48"/>
+          <w:szCs w:val="48"/>
+        </w:rPr>
+      </w:pPr>
+    </w:p>
+    <w:p>
+      <w:pPr>
+        <w:jc w:val="left"/>
+        <w:rPr>
+          <w:rFonts w:ascii="Arial" w:hAnsi="Arial" w:cs="Arial"/>
+          <w:b/>
+          <w:sz w:val="48"/>
+          <w:szCs w:val="48"/>
+        </w:rPr>
       </w:pPr>
     </w:p>
     <w:sdt>
       <w:sdtPr>
         <w:rPr>
+          <w:rFonts w:asciiTheme="minorHAnsi" w:eastAsiaTheme="minorEastAsia" w:hAnsiTheme="minorHAnsi" w:cstheme="minorBidi"/>
+          <w:b w:val="0"/>
+          <w:bCs w:val="0"/>
+          <w:color w:val="auto"/>
+          <w:kern w:val="2"/>
+          <w:sz w:val="21"/>
+          <w:szCs w:val="22"/>
           <w:lang w:val="zh-CN"/>
         </w:rPr>
         <w:id w:val="-446856133"/>
@@ -77,15 +84,6 @@
           <w:docPartUnique/>
         </w:docPartObj>
       </w:sdtPr>
-      <w:sdtEndPr>
-        <w:rPr>
-          <w:rFonts w:asciiTheme="minorHAnsi" w:eastAsiaTheme="minorEastAsia" w:hAnsiTheme="minorHAnsi" w:cstheme="minorBidi"/>
-          <w:color w:val="auto"/>
-          <w:kern w:val="2"/>
-          <w:sz w:val="21"/>
-          <w:szCs w:val="22"/>
-        </w:rPr>
-      </w:sdtEndPr>
       <w:sdtContent>
         <w:p>
           <w:pPr>
@@ -799,17 +797,6 @@
       <w:pPr>
         <w:jc w:val="left"/>
         <w:rPr>
-          <w:rFonts w:ascii="Arial" w:hAnsi="Arial" w:cs="Arial" w:hint="eastAsia"/>
-          <w:b/>
-          <w:sz w:val="48"/>
-          <w:szCs w:val="48"/>
-        </w:rPr>
-      </w:pPr>
-    </w:p>
-    <w:p>
-      <w:pPr>
-        <w:jc w:val="left"/>
-        <w:rPr>
           <w:rFonts w:ascii="Arial" w:hAnsi="Arial" w:cs="Arial"/>
           <w:b/>
           <w:sz w:val="48"/>
@@ -819,6 +806,17 @@
     </w:p>
     <w:p>
       <w:pPr>
+        <w:jc w:val="left"/>
+        <w:rPr>
+          <w:rFonts w:ascii="Arial" w:hAnsi="Arial" w:cs="Arial"/>
+          <w:b/>
+          <w:sz w:val="48"/>
+          <w:szCs w:val="48"/>
+        </w:rPr>
+      </w:pPr>
+    </w:p>
+    <w:p>
+      <w:pPr>
         <w:widowControl/>
         <w:jc w:val="left"/>
       </w:pPr>
@@ -942,7 +940,7 @@
         </w:rPr>
         <w:t>地址代替，正式上线前再改回</w:t>
       </w:r>
-      <w:hyperlink r:id="rId9" w:history="1">
+      <w:hyperlink r:id="rId8" w:history="1">
         <w:r>
           <w:rPr>
             <w:rStyle w:val="a6"/>
@@ -958,13 +956,7 @@
         <w:t>。</w:t>
       </w:r>
     </w:p>
-    <w:p>
-      <w:pPr>
-        <w:rPr>
-          <w:rFonts w:hint="eastAsia"/>
-        </w:rPr>
-      </w:pPr>
-    </w:p>
+    <w:p/>
     <w:p/>
     <w:p>
       <w:pPr>
@@ -1189,11 +1181,6 @@
       <w:proofErr w:type="gramEnd"/>
     </w:p>
     <w:p>
-      <w:pPr>
-        <w:rPr>
-          <w:rFonts w:hint="eastAsia"/>
-        </w:rPr>
-      </w:pPr>
       <w:r>
         <w:rPr>
           <w:rFonts w:hint="eastAsia"/>
@@ -1237,10 +1224,847 @@
           <w:noProof/>
         </w:rPr>
         <w:drawing>
-          <wp:inline distT="0" distB="0" distL="0" distR="0" wp14:anchorId="39D35CD4" wp14:editId="7C9D1138">
+          <wp:inline distT="0" distB="0" distL="0" distR="0">
             <wp:extent cx="4695825" cy="2828925"/>
             <wp:effectExtent l="0" t="0" r="9525" b="9525"/>
             <wp:docPr id="1" name="图片 1"/>
+            <wp:cNvGraphicFramePr>
+              <a:graphicFrameLocks xmlns:a="http://schemas.openxmlformats.org/drawingml/2006/main" noChangeAspect="1"/>
+            </wp:cNvGraphicFramePr>
+            <a:graphic xmlns:a="http://schemas.openxmlformats.org/drawingml/2006/main">
+              <a:graphicData uri="http://schemas.openxmlformats.org/drawingml/2006/picture">
+                <pic:pic xmlns:pic="http://schemas.openxmlformats.org/drawingml/2006/picture">
+                  <pic:nvPicPr>
+                    <pic:cNvPr id="0" name=""/>
+                    <pic:cNvPicPr/>
+                  </pic:nvPicPr>
+                  <pic:blipFill>
+                    <a:blip r:embed="rId9" cstate="print"/>
+                    <a:stretch>
+                      <a:fillRect/>
+                    </a:stretch>
+                  </pic:blipFill>
+                  <pic:spPr>
+                    <a:xfrm>
+                      <a:off x="0" y="0"/>
+                      <a:ext cx="4695825" cy="2828925"/>
+                    </a:xfrm>
+                    <a:prstGeom prst="rect">
+                      <a:avLst/>
+                    </a:prstGeom>
+                  </pic:spPr>
+                </pic:pic>
+              </a:graphicData>
+            </a:graphic>
+          </wp:inline>
+        </w:drawing>
+      </w:r>
+    </w:p>
+    <w:p>
+      <w:r>
+        <w:rPr>
+          <w:rFonts w:hint="eastAsia"/>
+        </w:rPr>
+        <w:tab/>
+      </w:r>
+    </w:p>
+    <w:tbl>
+      <w:tblPr>
+        <w:tblStyle w:val="a8"/>
+        <w:tblW w:w="0" w:type="auto"/>
+        <w:tblLook w:val="04A0"/>
+      </w:tblPr>
+      <w:tblGrid>
+        <w:gridCol w:w="1384"/>
+        <w:gridCol w:w="992"/>
+        <w:gridCol w:w="1985"/>
+        <w:gridCol w:w="4161"/>
+      </w:tblGrid>
+      <w:tr>
+        <w:tc>
+          <w:tcPr>
+            <w:tcW w:w="1384" w:type="dxa"/>
+          </w:tcPr>
+          <w:p>
+            <w:pPr>
+              <w:jc w:val="center"/>
+              <w:rPr>
+                <w:b/>
+              </w:rPr>
+            </w:pPr>
+            <w:r>
+              <w:rPr>
+                <w:rFonts w:hint="eastAsia"/>
+                <w:b/>
+              </w:rPr>
+              <w:t>课程</w:t>
+            </w:r>
+          </w:p>
+        </w:tc>
+        <w:tc>
+          <w:tcPr>
+            <w:tcW w:w="992" w:type="dxa"/>
+            <w:vMerge w:val="restart"/>
+          </w:tcPr>
+          <w:p>
+            <w:pPr>
+              <w:jc w:val="center"/>
+              <w:rPr>
+                <w:b/>
+              </w:rPr>
+            </w:pPr>
+          </w:p>
+          <w:p>
+            <w:pPr>
+              <w:jc w:val="center"/>
+              <w:rPr>
+                <w:b/>
+              </w:rPr>
+            </w:pPr>
+          </w:p>
+          <w:p>
+            <w:pPr>
+              <w:jc w:val="center"/>
+              <w:rPr>
+                <w:b/>
+              </w:rPr>
+            </w:pPr>
+          </w:p>
+          <w:p>
+            <w:pPr>
+              <w:jc w:val="center"/>
+              <w:rPr>
+                <w:sz w:val="36"/>
+                <w:szCs w:val="36"/>
+              </w:rPr>
+            </w:pPr>
+            <w:r>
+              <w:rPr>
+                <w:rFonts w:hint="eastAsia"/>
+                <w:sz w:val="36"/>
+                <w:szCs w:val="36"/>
+              </w:rPr>
+              <w:t>X</w:t>
+            </w:r>
+          </w:p>
+        </w:tc>
+        <w:tc>
+          <w:tcPr>
+            <w:tcW w:w="1985" w:type="dxa"/>
+          </w:tcPr>
+          <w:p>
+            <w:pPr>
+              <w:jc w:val="center"/>
+              <w:rPr>
+                <w:b/>
+              </w:rPr>
+            </w:pPr>
+            <w:proofErr w:type="gramStart"/>
+            <w:r>
+              <w:rPr>
+                <w:rFonts w:hint="eastAsia"/>
+                <w:b/>
+              </w:rPr>
+              <w:t>版块</w:t>
+            </w:r>
+            <w:proofErr w:type="gramEnd"/>
+          </w:p>
+        </w:tc>
+        <w:tc>
+          <w:tcPr>
+            <w:tcW w:w="4161" w:type="dxa"/>
+          </w:tcPr>
+          <w:p>
+            <w:pPr>
+              <w:jc w:val="center"/>
+              <w:rPr>
+                <w:b/>
+              </w:rPr>
+            </w:pPr>
+            <w:proofErr w:type="gramStart"/>
+            <w:r>
+              <w:rPr>
+                <w:rFonts w:hint="eastAsia"/>
+                <w:b/>
+              </w:rPr>
+              <w:t>版块</w:t>
+            </w:r>
+            <w:proofErr w:type="gramEnd"/>
+            <w:r>
+              <w:rPr>
+                <w:rFonts w:hint="eastAsia"/>
+                <w:b/>
+              </w:rPr>
+              <w:t>文字描述</w:t>
+            </w:r>
+          </w:p>
+        </w:tc>
+      </w:tr>
+      <w:tr>
+        <w:tc>
+          <w:tcPr>
+            <w:tcW w:w="1384" w:type="dxa"/>
+          </w:tcPr>
+          <w:p>
+            <w:proofErr w:type="spellStart"/>
+            <w:r>
+              <w:t>gmat</w:t>
+            </w:r>
+            <w:proofErr w:type="spellEnd"/>
+          </w:p>
+        </w:tc>
+        <w:tc>
+          <w:tcPr>
+            <w:tcW w:w="992" w:type="dxa"/>
+            <w:vMerge/>
+          </w:tcPr>
+          <w:p/>
+        </w:tc>
+        <w:tc>
+          <w:tcPr>
+            <w:tcW w:w="1985" w:type="dxa"/>
+          </w:tcPr>
+          <w:p>
+            <w:r>
+              <w:rPr>
+                <w:rFonts w:hint="eastAsia"/>
+              </w:rPr>
+              <w:t>exercise</w:t>
+            </w:r>
+          </w:p>
+        </w:tc>
+        <w:tc>
+          <w:tcPr>
+            <w:tcW w:w="4161" w:type="dxa"/>
+          </w:tcPr>
+          <w:p>
+            <w:r>
+              <w:rPr>
+                <w:rFonts w:hint="eastAsia"/>
+              </w:rPr>
+              <w:t>测试</w:t>
+            </w:r>
+            <w:r>
+              <w:rPr>
+                <w:rFonts w:hint="eastAsia"/>
+                <w:i/>
+              </w:rPr>
+              <w:t>（点击跳链接）</w:t>
+            </w:r>
+          </w:p>
+        </w:tc>
+      </w:tr>
+      <w:tr>
+        <w:tc>
+          <w:tcPr>
+            <w:tcW w:w="1384" w:type="dxa"/>
+          </w:tcPr>
+          <w:p>
+            <w:proofErr w:type="spellStart"/>
+            <w:r>
+              <w:t>gre</w:t>
+            </w:r>
+            <w:proofErr w:type="spellEnd"/>
+          </w:p>
+        </w:tc>
+        <w:tc>
+          <w:tcPr>
+            <w:tcW w:w="992" w:type="dxa"/>
+            <w:vMerge/>
+          </w:tcPr>
+          <w:p/>
+        </w:tc>
+        <w:tc>
+          <w:tcPr>
+            <w:tcW w:w="1985" w:type="dxa"/>
+          </w:tcPr>
+          <w:p>
+            <w:r>
+              <w:rPr>
+                <w:rFonts w:hint="eastAsia"/>
+              </w:rPr>
+              <w:t>information</w:t>
+            </w:r>
+          </w:p>
+        </w:tc>
+        <w:tc>
+          <w:tcPr>
+            <w:tcW w:w="4161" w:type="dxa"/>
+          </w:tcPr>
+          <w:p>
+            <w:r>
+              <w:rPr>
+                <w:rFonts w:hint="eastAsia"/>
+              </w:rPr>
+              <w:t>商科学习信息</w:t>
+            </w:r>
+            <w:r>
+              <w:rPr>
+                <w:rFonts w:hint="eastAsia"/>
+                <w:i/>
+              </w:rPr>
+              <w:t>（点击显示正文内容）</w:t>
+            </w:r>
+          </w:p>
+        </w:tc>
+      </w:tr>
+      <w:tr>
+        <w:tc>
+          <w:tcPr>
+            <w:tcW w:w="1384" w:type="dxa"/>
+          </w:tcPr>
+          <w:p>
+            <w:proofErr w:type="spellStart"/>
+            <w:r>
+              <w:rPr>
+                <w:rFonts w:hint="eastAsia"/>
+              </w:rPr>
+              <w:t>ielts</w:t>
+            </w:r>
+            <w:proofErr w:type="spellEnd"/>
+          </w:p>
+        </w:tc>
+        <w:tc>
+          <w:tcPr>
+            <w:tcW w:w="992" w:type="dxa"/>
+            <w:vMerge/>
+          </w:tcPr>
+          <w:p/>
+        </w:tc>
+        <w:tc>
+          <w:tcPr>
+            <w:tcW w:w="1985" w:type="dxa"/>
+          </w:tcPr>
+          <w:p>
+            <w:r>
+              <w:rPr>
+                <w:rFonts w:hint="eastAsia"/>
+              </w:rPr>
+              <w:t>multimedia</w:t>
+            </w:r>
+          </w:p>
+        </w:tc>
+        <w:tc>
+          <w:tcPr>
+            <w:tcW w:w="4161" w:type="dxa"/>
+          </w:tcPr>
+          <w:p>
+            <w:r>
+              <w:rPr>
+                <w:rFonts w:hint="eastAsia"/>
+              </w:rPr>
+              <w:t>授课视频</w:t>
+            </w:r>
+            <w:r>
+              <w:rPr>
+                <w:rFonts w:hint="eastAsia"/>
+                <w:i/>
+              </w:rPr>
+              <w:t>（点击显示视频播放框）</w:t>
+            </w:r>
+          </w:p>
+        </w:tc>
+      </w:tr>
+      <w:tr>
+        <w:tc>
+          <w:tcPr>
+            <w:tcW w:w="1384" w:type="dxa"/>
+          </w:tcPr>
+          <w:p>
+            <w:r>
+              <w:rPr>
+                <w:rFonts w:hint="eastAsia"/>
+              </w:rPr>
+              <w:t>sat</w:t>
+            </w:r>
+          </w:p>
+        </w:tc>
+        <w:tc>
+          <w:tcPr>
+            <w:tcW w:w="992" w:type="dxa"/>
+            <w:vMerge/>
+          </w:tcPr>
+          <w:p/>
+        </w:tc>
+        <w:tc>
+          <w:tcPr>
+            <w:tcW w:w="1985" w:type="dxa"/>
+          </w:tcPr>
+          <w:p>
+            <w:r>
+              <w:rPr>
+                <w:rFonts w:hint="eastAsia"/>
+              </w:rPr>
+              <w:t>news</w:t>
+            </w:r>
+          </w:p>
+        </w:tc>
+        <w:tc>
+          <w:tcPr>
+            <w:tcW w:w="4161" w:type="dxa"/>
+          </w:tcPr>
+          <w:p>
+            <w:r>
+              <w:rPr>
+                <w:rFonts w:hint="eastAsia"/>
+              </w:rPr>
+              <w:t>最新考试</w:t>
+            </w:r>
+            <w:proofErr w:type="gramStart"/>
+            <w:r>
+              <w:rPr>
+                <w:rFonts w:hint="eastAsia"/>
+              </w:rPr>
+              <w:t>动态机经</w:t>
+            </w:r>
+            <w:proofErr w:type="gramEnd"/>
+            <w:r>
+              <w:rPr>
+                <w:rFonts w:hint="eastAsia"/>
+                <w:i/>
+              </w:rPr>
+              <w:t>（点击显示正文内容）</w:t>
+            </w:r>
+          </w:p>
+        </w:tc>
+      </w:tr>
+      <w:tr>
+        <w:tc>
+          <w:tcPr>
+            <w:tcW w:w="1384" w:type="dxa"/>
+          </w:tcPr>
+          <w:p>
+            <w:proofErr w:type="spellStart"/>
+            <w:r>
+              <w:rPr>
+                <w:rFonts w:hint="eastAsia"/>
+              </w:rPr>
+              <w:t>tofel</w:t>
+            </w:r>
+            <w:proofErr w:type="spellEnd"/>
+          </w:p>
+        </w:tc>
+        <w:tc>
+          <w:tcPr>
+            <w:tcW w:w="992" w:type="dxa"/>
+            <w:vMerge/>
+          </w:tcPr>
+          <w:p/>
+        </w:tc>
+        <w:tc>
+          <w:tcPr>
+            <w:tcW w:w="1985" w:type="dxa"/>
+          </w:tcPr>
+          <w:p>
+            <w:r>
+              <w:rPr>
+                <w:rFonts w:hint="eastAsia"/>
+              </w:rPr>
+              <w:t>origin</w:t>
+            </w:r>
+          </w:p>
+        </w:tc>
+        <w:tc>
+          <w:tcPr>
+            <w:tcW w:w="4161" w:type="dxa"/>
+          </w:tcPr>
+          <w:p>
+            <w:r>
+              <w:rPr>
+                <w:rFonts w:hint="eastAsia"/>
+              </w:rPr>
+              <w:t>原创文章</w:t>
+            </w:r>
+            <w:r>
+              <w:rPr>
+                <w:rFonts w:hint="eastAsia"/>
+                <w:i/>
+              </w:rPr>
+              <w:t>（点击显示正文内容）</w:t>
+            </w:r>
+          </w:p>
+        </w:tc>
+      </w:tr>
+      <w:tr>
+        <w:tc>
+          <w:tcPr>
+            <w:tcW w:w="1384" w:type="dxa"/>
+          </w:tcPr>
+          <w:p/>
+        </w:tc>
+        <w:tc>
+          <w:tcPr>
+            <w:tcW w:w="992" w:type="dxa"/>
+            <w:vMerge/>
+          </w:tcPr>
+          <w:p/>
+        </w:tc>
+        <w:tc>
+          <w:tcPr>
+            <w:tcW w:w="1985" w:type="dxa"/>
+          </w:tcPr>
+          <w:p>
+            <w:r>
+              <w:t>requ</w:t>
+            </w:r>
+            <w:r>
+              <w:rPr>
+                <w:rFonts w:hint="eastAsia"/>
+              </w:rPr>
+              <w:t>i</w:t>
+            </w:r>
+            <w:r>
+              <w:t>rement</w:t>
+            </w:r>
+          </w:p>
+        </w:tc>
+        <w:tc>
+          <w:tcPr>
+            <w:tcW w:w="4161" w:type="dxa"/>
+          </w:tcPr>
+          <w:p>
+            <w:r>
+              <w:rPr>
+                <w:rFonts w:hint="eastAsia"/>
+              </w:rPr>
+              <w:t>分数</w:t>
+            </w:r>
+            <w:r>
+              <w:rPr>
+                <w:rFonts w:hint="eastAsia"/>
+              </w:rPr>
+              <w:t>要求</w:t>
+            </w:r>
+            <w:r>
+              <w:rPr>
+                <w:rFonts w:hint="eastAsia"/>
+                <w:i/>
+              </w:rPr>
+              <w:t>（点击显示正文内容）</w:t>
+            </w:r>
+          </w:p>
+        </w:tc>
+      </w:tr>
+      <w:tr>
+        <w:tc>
+          <w:tcPr>
+            <w:tcW w:w="1384" w:type="dxa"/>
+          </w:tcPr>
+          <w:p/>
+        </w:tc>
+        <w:tc>
+          <w:tcPr>
+            <w:tcW w:w="992" w:type="dxa"/>
+            <w:vMerge/>
+          </w:tcPr>
+          <w:p/>
+        </w:tc>
+        <w:tc>
+          <w:tcPr>
+            <w:tcW w:w="1985" w:type="dxa"/>
+          </w:tcPr>
+          <w:p>
+            <w:r>
+              <w:rPr>
+                <w:rFonts w:hint="eastAsia"/>
+              </w:rPr>
+              <w:t>c</w:t>
+            </w:r>
+            <w:r>
+              <w:rPr>
+                <w:rFonts w:hint="eastAsia"/>
+              </w:rPr>
+              <w:t>lassroom</w:t>
+            </w:r>
+          </w:p>
+        </w:tc>
+        <w:tc>
+          <w:tcPr>
+            <w:tcW w:w="4161" w:type="dxa"/>
+          </w:tcPr>
+          <w:p>
+            <w:r>
+              <w:rPr>
+                <w:rFonts w:hint="eastAsia"/>
+              </w:rPr>
+              <w:t>线上学习系统</w:t>
+            </w:r>
+            <w:r>
+              <w:rPr>
+                <w:rFonts w:hint="eastAsia"/>
+                <w:i/>
+              </w:rPr>
+              <w:t>（</w:t>
+            </w:r>
+            <w:proofErr w:type="spellStart"/>
+            <w:r>
+              <w:rPr>
+                <w:rFonts w:hint="eastAsia"/>
+                <w:i/>
+              </w:rPr>
+              <w:t>iframe</w:t>
+            </w:r>
+            <w:proofErr w:type="spellEnd"/>
+            <w:r>
+              <w:rPr>
+                <w:rFonts w:hint="eastAsia"/>
+                <w:i/>
+              </w:rPr>
+              <w:t>显示）</w:t>
+            </w:r>
+          </w:p>
+        </w:tc>
+      </w:tr>
+    </w:tbl>
+    <w:p/>
+    <w:p>
+      <w:r>
+        <w:rPr>
+          <w:rFonts w:hint="eastAsia"/>
+        </w:rPr>
+        <w:t>说明：表中“课程×板块”表示每个课程</w:t>
+      </w:r>
+      <w:r>
+        <w:rPr>
+          <w:rFonts w:hint="eastAsia"/>
+        </w:rPr>
+        <w:t>可与</w:t>
+      </w:r>
+      <w:proofErr w:type="gramStart"/>
+      <w:r>
+        <w:rPr>
+          <w:rFonts w:hint="eastAsia"/>
+        </w:rPr>
+        <w:t>每个板块</w:t>
+      </w:r>
+      <w:proofErr w:type="gramEnd"/>
+      <w:r>
+        <w:rPr>
+          <w:rFonts w:hint="eastAsia"/>
+        </w:rPr>
+        <w:t>搭配</w:t>
+      </w:r>
+      <w:r>
+        <w:rPr>
+          <w:rFonts w:hint="eastAsia"/>
+        </w:rPr>
+        <w:t>，要用到哪些详情看设计稿</w:t>
+      </w:r>
+      <w:r>
+        <w:rPr>
+          <w:rFonts w:hint="eastAsia"/>
+        </w:rPr>
+        <w:t>；描述栏括号内文字表示点击列表链接后要显示的内容和显示方式。</w:t>
+      </w:r>
+    </w:p>
+    <w:p/>
+    <w:p/>
+    <w:p>
+      <w:pPr>
+        <w:pStyle w:val="2"/>
+      </w:pPr>
+      <w:bookmarkStart w:id="1" w:name="_Toc418178391"/>
+      <w:r>
+        <w:rPr>
+          <w:rFonts w:hint="eastAsia"/>
+        </w:rPr>
+        <w:t xml:space="preserve">(2) </w:t>
+      </w:r>
+      <w:r>
+        <w:rPr>
+          <w:rFonts w:hint="eastAsia"/>
+        </w:rPr>
+        <w:t>获取文章正文内容</w:t>
+      </w:r>
+      <w:bookmarkEnd w:id="1"/>
+      <w:r>
+        <w:t xml:space="preserve"> </w:t>
+      </w:r>
+    </w:p>
+    <w:p>
+      <w:r>
+        <w:rPr>
+          <w:rFonts w:hint="eastAsia"/>
+        </w:rPr>
+        <w:tab/>
+        <w:t>URL</w:t>
+      </w:r>
+      <w:r>
+        <w:rPr>
+          <w:rFonts w:hint="eastAsia"/>
+        </w:rPr>
+        <w:t>：</w:t>
+      </w:r>
+      <w:r>
+        <w:fldChar w:fldCharType="begin"/>
+      </w:r>
+      <w:r>
+        <w:instrText xml:space="preserve"> HYPERLINK "</w:instrText>
+      </w:r>
+      <w:r>
+        <w:rPr>
+          <w:rFonts w:hint="eastAsia"/>
+        </w:rPr>
+        <w:instrText>http://</w:instrText>
+      </w:r>
+      <w:r>
+        <w:instrText>www.winguide.cn/article/</w:instrText>
+      </w:r>
+      <w:r>
+        <w:rPr>
+          <w:rFonts w:hint="eastAsia"/>
+        </w:rPr>
+        <w:instrText>detail</w:instrText>
+      </w:r>
+      <w:r>
+        <w:instrText xml:space="preserve">" </w:instrText>
+      </w:r>
+      <w:r>
+        <w:fldChar w:fldCharType="separate"/>
+      </w:r>
+      <w:r>
+        <w:rPr>
+          <w:rStyle w:val="a6"/>
+          <w:rFonts w:hint="eastAsia"/>
+        </w:rPr>
+        <w:t>http://</w:t>
+      </w:r>
+      <w:r>
+        <w:rPr>
+          <w:rStyle w:val="a6"/>
+        </w:rPr>
+        <w:t>www.winguide.cn/article/</w:t>
+      </w:r>
+      <w:r>
+        <w:rPr>
+          <w:rStyle w:val="a6"/>
+          <w:rFonts w:hint="eastAsia"/>
+        </w:rPr>
+        <w:t>detail</w:t>
+      </w:r>
+      <w:r>
+        <w:fldChar w:fldCharType="end"/>
+      </w:r>
+    </w:p>
+    <w:p>
+      <w:r>
+        <w:rPr>
+          <w:rFonts w:hint="eastAsia"/>
+        </w:rPr>
+        <w:tab/>
+      </w:r>
+      <w:r>
+        <w:rPr>
+          <w:rFonts w:hint="eastAsia"/>
+        </w:rPr>
+        <w:t>方式：</w:t>
+      </w:r>
+      <w:r>
+        <w:rPr>
+          <w:rFonts w:hint="eastAsia"/>
+        </w:rPr>
+        <w:t>GET</w:t>
+      </w:r>
+    </w:p>
+    <w:p>
+      <w:r>
+        <w:rPr>
+          <w:rFonts w:hint="eastAsia"/>
+        </w:rPr>
+        <w:tab/>
+      </w:r>
+      <w:r>
+        <w:rPr>
+          <w:rFonts w:hint="eastAsia"/>
+        </w:rPr>
+        <w:t>参数：</w:t>
+      </w:r>
+    </w:p>
+    <w:p>
+      <w:r>
+        <w:rPr>
+          <w:rFonts w:hint="eastAsia"/>
+        </w:rPr>
+        <w:tab/>
+      </w:r>
+      <w:r>
+        <w:rPr>
+          <w:rFonts w:hint="eastAsia"/>
+        </w:rPr>
+        <w:tab/>
+      </w:r>
+      <w:proofErr w:type="spellStart"/>
+      <w:r>
+        <w:t>article</w:t>
+      </w:r>
+      <w:r>
+        <w:rPr>
+          <w:rFonts w:hint="eastAsia"/>
+        </w:rPr>
+        <w:t>_id</w:t>
+      </w:r>
+      <w:proofErr w:type="spellEnd"/>
+      <w:r>
+        <w:rPr>
+          <w:rFonts w:hint="eastAsia"/>
+        </w:rPr>
+        <w:t xml:space="preserve"> </w:t>
+      </w:r>
+      <w:r>
+        <w:rPr>
+          <w:rFonts w:hint="eastAsia"/>
+        </w:rPr>
+        <w:t>文章</w:t>
+      </w:r>
+      <w:r>
+        <w:rPr>
+          <w:rFonts w:hint="eastAsia"/>
+        </w:rPr>
+        <w:t>ID</w:t>
+      </w:r>
+    </w:p>
+    <w:p>
+      <w:r>
+        <w:rPr>
+          <w:rFonts w:hint="eastAsia"/>
+        </w:rPr>
+        <w:tab/>
+      </w:r>
+    </w:p>
+    <w:p>
+      <w:r>
+        <w:rPr>
+          <w:rFonts w:hint="eastAsia"/>
+        </w:rPr>
+        <w:tab/>
+      </w:r>
+      <w:r>
+        <w:rPr>
+          <w:rFonts w:hint="eastAsia"/>
+        </w:rPr>
+        <w:t>返回：</w:t>
+      </w:r>
+      <w:proofErr w:type="spellStart"/>
+      <w:proofErr w:type="gramStart"/>
+      <w:r>
+        <w:rPr>
+          <w:rFonts w:hint="eastAsia"/>
+        </w:rPr>
+        <w:t>json</w:t>
+      </w:r>
+      <w:proofErr w:type="spellEnd"/>
+      <w:proofErr w:type="gramEnd"/>
+    </w:p>
+    <w:p>
+      <w:r>
+        <w:rPr>
+          <w:noProof/>
+        </w:rPr>
+        <w:drawing>
+          <wp:inline distT="0" distB="0" distL="0" distR="0">
+            <wp:extent cx="5274310" cy="2613347"/>
+            <wp:effectExtent l="0" t="0" r="0" b="0"/>
+            <wp:docPr id="5" name="图片 5"/>
             <wp:cNvGraphicFramePr>
               <a:graphicFrameLocks xmlns:a="http://schemas.openxmlformats.org/drawingml/2006/main" noChangeAspect="1"/>
             </wp:cNvGraphicFramePr>
@@ -1260,845 +2084,6 @@
                   <pic:spPr>
                     <a:xfrm>
                       <a:off x="0" y="0"/>
-                      <a:ext cx="4695825" cy="2828925"/>
-                    </a:xfrm>
-                    <a:prstGeom prst="rect">
-                      <a:avLst/>
-                    </a:prstGeom>
-                  </pic:spPr>
-                </pic:pic>
-              </a:graphicData>
-            </a:graphic>
-          </wp:inline>
-        </w:drawing>
-      </w:r>
-    </w:p>
-    <w:p>
-      <w:r>
-        <w:rPr>
-          <w:rFonts w:hint="eastAsia"/>
-        </w:rPr>
-        <w:tab/>
-      </w:r>
-    </w:p>
-    <w:tbl>
-      <w:tblPr>
-        <w:tblStyle w:val="a8"/>
-        <w:tblW w:w="0" w:type="auto"/>
-        <w:tblLook w:val="04A0" w:firstRow="1" w:lastRow="0" w:firstColumn="1" w:lastColumn="0" w:noHBand="0" w:noVBand="1"/>
-      </w:tblPr>
-      <w:tblGrid>
-        <w:gridCol w:w="1384"/>
-        <w:gridCol w:w="992"/>
-        <w:gridCol w:w="1985"/>
-        <w:gridCol w:w="4161"/>
-      </w:tblGrid>
-      <w:tr>
-        <w:tc>
-          <w:tcPr>
-            <w:tcW w:w="1384" w:type="dxa"/>
-          </w:tcPr>
-          <w:p>
-            <w:pPr>
-              <w:jc w:val="center"/>
-              <w:rPr>
-                <w:b/>
-              </w:rPr>
-            </w:pPr>
-            <w:r>
-              <w:rPr>
-                <w:rFonts w:hint="eastAsia"/>
-                <w:b/>
-              </w:rPr>
-              <w:t>课程</w:t>
-            </w:r>
-          </w:p>
-        </w:tc>
-        <w:tc>
-          <w:tcPr>
-            <w:tcW w:w="992" w:type="dxa"/>
-            <w:vMerge w:val="restart"/>
-          </w:tcPr>
-          <w:p>
-            <w:pPr>
-              <w:jc w:val="center"/>
-              <w:rPr>
-                <w:b/>
-              </w:rPr>
-            </w:pPr>
-          </w:p>
-          <w:p>
-            <w:pPr>
-              <w:jc w:val="center"/>
-              <w:rPr>
-                <w:b/>
-              </w:rPr>
-            </w:pPr>
-          </w:p>
-          <w:p>
-            <w:pPr>
-              <w:jc w:val="center"/>
-              <w:rPr>
-                <w:b/>
-              </w:rPr>
-            </w:pPr>
-          </w:p>
-          <w:p>
-            <w:pPr>
-              <w:jc w:val="center"/>
-              <w:rPr>
-                <w:sz w:val="36"/>
-                <w:szCs w:val="36"/>
-              </w:rPr>
-            </w:pPr>
-            <w:r>
-              <w:rPr>
-                <w:rFonts w:hint="eastAsia"/>
-                <w:sz w:val="36"/>
-                <w:szCs w:val="36"/>
-              </w:rPr>
-              <w:t>X</w:t>
-            </w:r>
-          </w:p>
-        </w:tc>
-        <w:tc>
-          <w:tcPr>
-            <w:tcW w:w="1985" w:type="dxa"/>
-          </w:tcPr>
-          <w:p>
-            <w:pPr>
-              <w:jc w:val="center"/>
-              <w:rPr>
-                <w:b/>
-              </w:rPr>
-            </w:pPr>
-            <w:proofErr w:type="gramStart"/>
-            <w:r>
-              <w:rPr>
-                <w:rFonts w:hint="eastAsia"/>
-                <w:b/>
-              </w:rPr>
-              <w:t>版块</w:t>
-            </w:r>
-            <w:proofErr w:type="gramEnd"/>
-          </w:p>
-        </w:tc>
-        <w:tc>
-          <w:tcPr>
-            <w:tcW w:w="4161" w:type="dxa"/>
-          </w:tcPr>
-          <w:p>
-            <w:pPr>
-              <w:jc w:val="center"/>
-              <w:rPr>
-                <w:b/>
-              </w:rPr>
-            </w:pPr>
-            <w:proofErr w:type="gramStart"/>
-            <w:r>
-              <w:rPr>
-                <w:rFonts w:hint="eastAsia"/>
-                <w:b/>
-              </w:rPr>
-              <w:t>版块</w:t>
-            </w:r>
-            <w:proofErr w:type="gramEnd"/>
-            <w:r>
-              <w:rPr>
-                <w:rFonts w:hint="eastAsia"/>
-                <w:b/>
-              </w:rPr>
-              <w:t>文字描述</w:t>
-            </w:r>
-          </w:p>
-        </w:tc>
-      </w:tr>
-      <w:tr>
-        <w:tc>
-          <w:tcPr>
-            <w:tcW w:w="1384" w:type="dxa"/>
-          </w:tcPr>
-          <w:p>
-            <w:proofErr w:type="spellStart"/>
-            <w:r>
-              <w:t>gmat</w:t>
-            </w:r>
-            <w:proofErr w:type="spellEnd"/>
-          </w:p>
-        </w:tc>
-        <w:tc>
-          <w:tcPr>
-            <w:tcW w:w="992" w:type="dxa"/>
-            <w:vMerge/>
-          </w:tcPr>
-          <w:p/>
-        </w:tc>
-        <w:tc>
-          <w:tcPr>
-            <w:tcW w:w="1985" w:type="dxa"/>
-          </w:tcPr>
-          <w:p>
-            <w:r>
-              <w:rPr>
-                <w:rFonts w:hint="eastAsia"/>
-              </w:rPr>
-              <w:t>exercise</w:t>
-            </w:r>
-          </w:p>
-        </w:tc>
-        <w:tc>
-          <w:tcPr>
-            <w:tcW w:w="4161" w:type="dxa"/>
-          </w:tcPr>
-          <w:p>
-            <w:r>
-              <w:rPr>
-                <w:rFonts w:hint="eastAsia"/>
-              </w:rPr>
-              <w:t>测试</w:t>
-            </w:r>
-            <w:r>
-              <w:rPr>
-                <w:rFonts w:hint="eastAsia"/>
-                <w:i/>
-              </w:rPr>
-              <w:t>（点击跳链接）</w:t>
-            </w:r>
-          </w:p>
-        </w:tc>
-      </w:tr>
-      <w:tr>
-        <w:tc>
-          <w:tcPr>
-            <w:tcW w:w="1384" w:type="dxa"/>
-          </w:tcPr>
-          <w:p>
-            <w:proofErr w:type="spellStart"/>
-            <w:r>
-              <w:t>gre</w:t>
-            </w:r>
-            <w:proofErr w:type="spellEnd"/>
-          </w:p>
-        </w:tc>
-        <w:tc>
-          <w:tcPr>
-            <w:tcW w:w="992" w:type="dxa"/>
-            <w:vMerge/>
-          </w:tcPr>
-          <w:p/>
-        </w:tc>
-        <w:tc>
-          <w:tcPr>
-            <w:tcW w:w="1985" w:type="dxa"/>
-          </w:tcPr>
-          <w:p>
-            <w:r>
-              <w:rPr>
-                <w:rFonts w:hint="eastAsia"/>
-              </w:rPr>
-              <w:t>information</w:t>
-            </w:r>
-          </w:p>
-        </w:tc>
-        <w:tc>
-          <w:tcPr>
-            <w:tcW w:w="4161" w:type="dxa"/>
-          </w:tcPr>
-          <w:p>
-            <w:r>
-              <w:rPr>
-                <w:rFonts w:hint="eastAsia"/>
-              </w:rPr>
-              <w:t>商科学习信息</w:t>
-            </w:r>
-            <w:r>
-              <w:rPr>
-                <w:rFonts w:hint="eastAsia"/>
-                <w:i/>
-              </w:rPr>
-              <w:t>（点击显示正文内容）</w:t>
-            </w:r>
-          </w:p>
-        </w:tc>
-      </w:tr>
-      <w:tr>
-        <w:tc>
-          <w:tcPr>
-            <w:tcW w:w="1384" w:type="dxa"/>
-          </w:tcPr>
-          <w:p>
-            <w:proofErr w:type="spellStart"/>
-            <w:r>
-              <w:rPr>
-                <w:rFonts w:hint="eastAsia"/>
-              </w:rPr>
-              <w:t>ielts</w:t>
-            </w:r>
-            <w:proofErr w:type="spellEnd"/>
-          </w:p>
-        </w:tc>
-        <w:tc>
-          <w:tcPr>
-            <w:tcW w:w="992" w:type="dxa"/>
-            <w:vMerge/>
-          </w:tcPr>
-          <w:p/>
-        </w:tc>
-        <w:tc>
-          <w:tcPr>
-            <w:tcW w:w="1985" w:type="dxa"/>
-          </w:tcPr>
-          <w:p>
-            <w:r>
-              <w:rPr>
-                <w:rFonts w:hint="eastAsia"/>
-              </w:rPr>
-              <w:t>multimedia</w:t>
-            </w:r>
-          </w:p>
-        </w:tc>
-        <w:tc>
-          <w:tcPr>
-            <w:tcW w:w="4161" w:type="dxa"/>
-          </w:tcPr>
-          <w:p>
-            <w:r>
-              <w:rPr>
-                <w:rFonts w:hint="eastAsia"/>
-              </w:rPr>
-              <w:t>授课视频</w:t>
-            </w:r>
-            <w:r>
-              <w:rPr>
-                <w:rFonts w:hint="eastAsia"/>
-                <w:i/>
-              </w:rPr>
-              <w:t>（点击显示视频播放框）</w:t>
-            </w:r>
-          </w:p>
-        </w:tc>
-      </w:tr>
-      <w:tr>
-        <w:tc>
-          <w:tcPr>
-            <w:tcW w:w="1384" w:type="dxa"/>
-          </w:tcPr>
-          <w:p>
-            <w:r>
-              <w:rPr>
-                <w:rFonts w:hint="eastAsia"/>
-              </w:rPr>
-              <w:t>sat</w:t>
-            </w:r>
-          </w:p>
-        </w:tc>
-        <w:tc>
-          <w:tcPr>
-            <w:tcW w:w="992" w:type="dxa"/>
-            <w:vMerge/>
-          </w:tcPr>
-          <w:p/>
-        </w:tc>
-        <w:tc>
-          <w:tcPr>
-            <w:tcW w:w="1985" w:type="dxa"/>
-          </w:tcPr>
-          <w:p>
-            <w:r>
-              <w:rPr>
-                <w:rFonts w:hint="eastAsia"/>
-              </w:rPr>
-              <w:t>news</w:t>
-            </w:r>
-          </w:p>
-        </w:tc>
-        <w:tc>
-          <w:tcPr>
-            <w:tcW w:w="4161" w:type="dxa"/>
-          </w:tcPr>
-          <w:p>
-            <w:r>
-              <w:rPr>
-                <w:rFonts w:hint="eastAsia"/>
-              </w:rPr>
-              <w:t>最新考试</w:t>
-            </w:r>
-            <w:proofErr w:type="gramStart"/>
-            <w:r>
-              <w:rPr>
-                <w:rFonts w:hint="eastAsia"/>
-              </w:rPr>
-              <w:t>动态机经</w:t>
-            </w:r>
-            <w:proofErr w:type="gramEnd"/>
-            <w:r>
-              <w:rPr>
-                <w:rFonts w:hint="eastAsia"/>
-                <w:i/>
-              </w:rPr>
-              <w:t>（点击显示正文内容）</w:t>
-            </w:r>
-          </w:p>
-        </w:tc>
-      </w:tr>
-      <w:tr>
-        <w:tc>
-          <w:tcPr>
-            <w:tcW w:w="1384" w:type="dxa"/>
-          </w:tcPr>
-          <w:p>
-            <w:proofErr w:type="spellStart"/>
-            <w:r>
-              <w:rPr>
-                <w:rFonts w:hint="eastAsia"/>
-              </w:rPr>
-              <w:t>tofel</w:t>
-            </w:r>
-            <w:proofErr w:type="spellEnd"/>
-          </w:p>
-        </w:tc>
-        <w:tc>
-          <w:tcPr>
-            <w:tcW w:w="992" w:type="dxa"/>
-            <w:vMerge/>
-          </w:tcPr>
-          <w:p/>
-        </w:tc>
-        <w:tc>
-          <w:tcPr>
-            <w:tcW w:w="1985" w:type="dxa"/>
-          </w:tcPr>
-          <w:p>
-            <w:r>
-              <w:rPr>
-                <w:rFonts w:hint="eastAsia"/>
-              </w:rPr>
-              <w:t>origin</w:t>
-            </w:r>
-          </w:p>
-        </w:tc>
-        <w:tc>
-          <w:tcPr>
-            <w:tcW w:w="4161" w:type="dxa"/>
-          </w:tcPr>
-          <w:p>
-            <w:r>
-              <w:rPr>
-                <w:rFonts w:hint="eastAsia"/>
-              </w:rPr>
-              <w:t>原创文章</w:t>
-            </w:r>
-            <w:r>
-              <w:rPr>
-                <w:rFonts w:hint="eastAsia"/>
-                <w:i/>
-              </w:rPr>
-              <w:t>（点击显示正文内容）</w:t>
-            </w:r>
-          </w:p>
-        </w:tc>
-      </w:tr>
-      <w:tr>
-        <w:tc>
-          <w:tcPr>
-            <w:tcW w:w="1384" w:type="dxa"/>
-          </w:tcPr>
-          <w:p/>
-        </w:tc>
-        <w:tc>
-          <w:tcPr>
-            <w:tcW w:w="992" w:type="dxa"/>
-            <w:vMerge/>
-          </w:tcPr>
-          <w:p/>
-        </w:tc>
-        <w:tc>
-          <w:tcPr>
-            <w:tcW w:w="1985" w:type="dxa"/>
-          </w:tcPr>
-          <w:p>
-            <w:r>
-              <w:t>requ</w:t>
-            </w:r>
-            <w:r>
-              <w:rPr>
-                <w:rFonts w:hint="eastAsia"/>
-              </w:rPr>
-              <w:t>i</w:t>
-            </w:r>
-            <w:r>
-              <w:t>rement</w:t>
-            </w:r>
-          </w:p>
-        </w:tc>
-        <w:tc>
-          <w:tcPr>
-            <w:tcW w:w="4161" w:type="dxa"/>
-          </w:tcPr>
-          <w:p>
-            <w:r>
-              <w:rPr>
-                <w:rFonts w:hint="eastAsia"/>
-              </w:rPr>
-              <w:t>分数</w:t>
-            </w:r>
-            <w:r>
-              <w:rPr>
-                <w:rFonts w:hint="eastAsia"/>
-              </w:rPr>
-              <w:t>要求</w:t>
-            </w:r>
-            <w:r>
-              <w:rPr>
-                <w:rFonts w:hint="eastAsia"/>
-                <w:i/>
-              </w:rPr>
-              <w:t>（点击显示正文内容）</w:t>
-            </w:r>
-          </w:p>
-        </w:tc>
-      </w:tr>
-      <w:tr>
-        <w:tc>
-          <w:tcPr>
-            <w:tcW w:w="1384" w:type="dxa"/>
-          </w:tcPr>
-          <w:p/>
-        </w:tc>
-        <w:tc>
-          <w:tcPr>
-            <w:tcW w:w="992" w:type="dxa"/>
-            <w:vMerge/>
-          </w:tcPr>
-          <w:p/>
-        </w:tc>
-        <w:tc>
-          <w:tcPr>
-            <w:tcW w:w="1985" w:type="dxa"/>
-          </w:tcPr>
-          <w:p>
-            <w:r>
-              <w:t>C</w:t>
-            </w:r>
-            <w:r>
-              <w:rPr>
-                <w:rFonts w:hint="eastAsia"/>
-              </w:rPr>
-              <w:t>lassroom</w:t>
-            </w:r>
-          </w:p>
-        </w:tc>
-        <w:tc>
-          <w:tcPr>
-            <w:tcW w:w="4161" w:type="dxa"/>
-          </w:tcPr>
-          <w:p>
-            <w:r>
-              <w:rPr>
-                <w:rFonts w:hint="eastAsia"/>
-              </w:rPr>
-              <w:t>线上学习系统</w:t>
-            </w:r>
-            <w:r>
-              <w:rPr>
-                <w:rFonts w:hint="eastAsia"/>
-                <w:i/>
-              </w:rPr>
-              <w:t>（</w:t>
-            </w:r>
-            <w:proofErr w:type="spellStart"/>
-            <w:r>
-              <w:rPr>
-                <w:rFonts w:hint="eastAsia"/>
-                <w:i/>
-              </w:rPr>
-              <w:t>iframe</w:t>
-            </w:r>
-            <w:proofErr w:type="spellEnd"/>
-            <w:r>
-              <w:rPr>
-                <w:rFonts w:hint="eastAsia"/>
-                <w:i/>
-              </w:rPr>
-              <w:t>显示）</w:t>
-            </w:r>
-          </w:p>
-        </w:tc>
-      </w:tr>
-    </w:tbl>
-    <w:p/>
-    <w:p>
-      <w:r>
-        <w:rPr>
-          <w:rFonts w:hint="eastAsia"/>
-        </w:rPr>
-        <w:t>说明：表中“课程×板块”表示每个课程</w:t>
-      </w:r>
-      <w:r>
-        <w:rPr>
-          <w:rFonts w:hint="eastAsia"/>
-        </w:rPr>
-        <w:t>可与</w:t>
-      </w:r>
-      <w:proofErr w:type="gramStart"/>
-      <w:r>
-        <w:rPr>
-          <w:rFonts w:hint="eastAsia"/>
-        </w:rPr>
-        <w:t>每个板块</w:t>
-      </w:r>
-      <w:proofErr w:type="gramEnd"/>
-      <w:r>
-        <w:rPr>
-          <w:rFonts w:hint="eastAsia"/>
-        </w:rPr>
-        <w:t>搭配</w:t>
-      </w:r>
-      <w:r>
-        <w:rPr>
-          <w:rFonts w:hint="eastAsia"/>
-        </w:rPr>
-        <w:t>，要用到哪些详情看设计稿</w:t>
-      </w:r>
-      <w:r>
-        <w:rPr>
-          <w:rFonts w:hint="eastAsia"/>
-        </w:rPr>
-        <w:t>；描述栏括号内文字表示点击列表链接后要显示的内容和显示方式。</w:t>
-      </w:r>
-    </w:p>
-    <w:p/>
-    <w:p/>
-    <w:p>
-      <w:pPr>
-        <w:pStyle w:val="2"/>
-      </w:pPr>
-      <w:bookmarkStart w:id="1" w:name="_Toc418178391"/>
-      <w:r>
-        <w:rPr>
-          <w:rFonts w:hint="eastAsia"/>
-        </w:rPr>
-        <w:t xml:space="preserve">(2) </w:t>
-      </w:r>
-      <w:r>
-        <w:rPr>
-          <w:rFonts w:hint="eastAsia"/>
-        </w:rPr>
-        <w:t>获取文章正文内容</w:t>
-      </w:r>
-      <w:bookmarkEnd w:id="1"/>
-      <w:r>
-        <w:t xml:space="preserve"> </w:t>
-      </w:r>
-    </w:p>
-    <w:p>
-      <w:r>
-        <w:rPr>
-          <w:rFonts w:hint="eastAsia"/>
-        </w:rPr>
-        <w:tab/>
-        <w:t>URL</w:t>
-      </w:r>
-      <w:r>
-        <w:rPr>
-          <w:rFonts w:hint="eastAsia"/>
-        </w:rPr>
-        <w:t>：</w:t>
-      </w:r>
-      <w:r>
-        <w:fldChar w:fldCharType="begin"/>
-      </w:r>
-      <w:r>
-        <w:instrText xml:space="preserve"> HYPERLINK "</w:instrText>
-      </w:r>
-      <w:r>
-        <w:rPr>
-          <w:rFonts w:hint="eastAsia"/>
-        </w:rPr>
-        <w:instrText>http://</w:instrText>
-      </w:r>
-      <w:r>
-        <w:instrText>www.winguide.cn/article/</w:instrText>
-      </w:r>
-      <w:r>
-        <w:rPr>
-          <w:rFonts w:hint="eastAsia"/>
-        </w:rPr>
-        <w:instrText>detail</w:instrText>
-      </w:r>
-      <w:r>
-        <w:instrText xml:space="preserve">" </w:instrText>
-      </w:r>
-      <w:r>
-        <w:fldChar w:fldCharType="separate"/>
-      </w:r>
-      <w:r>
-        <w:rPr>
-          <w:rStyle w:val="a6"/>
-          <w:rFonts w:hint="eastAsia"/>
-        </w:rPr>
-        <w:t>http://</w:t>
-      </w:r>
-      <w:r>
-        <w:rPr>
-          <w:rStyle w:val="a6"/>
-        </w:rPr>
-        <w:t>www.winguide.cn/article/</w:t>
-      </w:r>
-      <w:r>
-        <w:rPr>
-          <w:rStyle w:val="a6"/>
-          <w:rFonts w:hint="eastAsia"/>
-        </w:rPr>
-        <w:t>detail</w:t>
-      </w:r>
-      <w:r>
-        <w:fldChar w:fldCharType="end"/>
-      </w:r>
-    </w:p>
-    <w:p>
-      <w:r>
-        <w:rPr>
-          <w:rFonts w:hint="eastAsia"/>
-        </w:rPr>
-        <w:tab/>
-      </w:r>
-      <w:r>
-        <w:rPr>
-          <w:rFonts w:hint="eastAsia"/>
-        </w:rPr>
-        <w:t>方式：</w:t>
-      </w:r>
-      <w:r>
-        <w:rPr>
-          <w:rFonts w:hint="eastAsia"/>
-        </w:rPr>
-        <w:t>GET</w:t>
-      </w:r>
-    </w:p>
-    <w:p>
-      <w:r>
-        <w:rPr>
-          <w:rFonts w:hint="eastAsia"/>
-        </w:rPr>
-        <w:tab/>
-      </w:r>
-      <w:r>
-        <w:rPr>
-          <w:rFonts w:hint="eastAsia"/>
-        </w:rPr>
-        <w:t>参数：</w:t>
-      </w:r>
-    </w:p>
-    <w:p>
-      <w:pPr>
-        <w:rPr>
-          <w:rFonts w:hint="eastAsia"/>
-        </w:rPr>
-      </w:pPr>
-      <w:r>
-        <w:rPr>
-          <w:rFonts w:hint="eastAsia"/>
-        </w:rPr>
-        <w:tab/>
-      </w:r>
-      <w:r>
-        <w:rPr>
-          <w:rFonts w:hint="eastAsia"/>
-        </w:rPr>
-        <w:tab/>
-      </w:r>
-      <w:proofErr w:type="spellStart"/>
-      <w:r>
-        <w:t>article</w:t>
-      </w:r>
-      <w:r>
-        <w:rPr>
-          <w:rFonts w:hint="eastAsia"/>
-        </w:rPr>
-        <w:t>_id</w:t>
-      </w:r>
-      <w:proofErr w:type="spellEnd"/>
-      <w:r>
-        <w:rPr>
-          <w:rFonts w:hint="eastAsia"/>
-        </w:rPr>
-        <w:t xml:space="preserve"> </w:t>
-      </w:r>
-      <w:r>
-        <w:rPr>
-          <w:rFonts w:hint="eastAsia"/>
-        </w:rPr>
-        <w:t>文章</w:t>
-      </w:r>
-      <w:r>
-        <w:rPr>
-          <w:rFonts w:hint="eastAsia"/>
-        </w:rPr>
-        <w:t>ID</w:t>
-      </w:r>
-    </w:p>
-    <w:p>
-      <w:r>
-        <w:rPr>
-          <w:rFonts w:hint="eastAsia"/>
-        </w:rPr>
-        <w:tab/>
-      </w:r>
-    </w:p>
-    <w:p>
-      <w:r>
-        <w:rPr>
-          <w:rFonts w:hint="eastAsia"/>
-        </w:rPr>
-        <w:tab/>
-      </w:r>
-      <w:r>
-        <w:rPr>
-          <w:rFonts w:hint="eastAsia"/>
-        </w:rPr>
-        <w:t>返回：</w:t>
-      </w:r>
-      <w:proofErr w:type="spellStart"/>
-      <w:proofErr w:type="gramStart"/>
-      <w:r>
-        <w:rPr>
-          <w:rFonts w:hint="eastAsia"/>
-        </w:rPr>
-        <w:t>json</w:t>
-      </w:r>
-      <w:proofErr w:type="spellEnd"/>
-      <w:proofErr w:type="gramEnd"/>
-    </w:p>
-    <w:p>
-      <w:r>
-        <w:rPr>
-          <w:noProof/>
-        </w:rPr>
-        <w:drawing>
-          <wp:inline distT="0" distB="0" distL="0" distR="0" wp14:anchorId="2791B6D7" wp14:editId="349C53D3">
-            <wp:extent cx="5274310" cy="2613347"/>
-            <wp:effectExtent l="0" t="0" r="0" b="0"/>
-            <wp:docPr id="5" name="图片 5"/>
-            <wp:cNvGraphicFramePr>
-              <a:graphicFrameLocks xmlns:a="http://schemas.openxmlformats.org/drawingml/2006/main" noChangeAspect="1"/>
-            </wp:cNvGraphicFramePr>
-            <a:graphic xmlns:a="http://schemas.openxmlformats.org/drawingml/2006/main">
-              <a:graphicData uri="http://schemas.openxmlformats.org/drawingml/2006/picture">
-                <pic:pic xmlns:pic="http://schemas.openxmlformats.org/drawingml/2006/picture">
-                  <pic:nvPicPr>
-                    <pic:cNvPr id="0" name=""/>
-                    <pic:cNvPicPr/>
-                  </pic:nvPicPr>
-                  <pic:blipFill>
-                    <a:blip r:embed="rId11"/>
-                    <a:stretch>
-                      <a:fillRect/>
-                    </a:stretch>
-                  </pic:blipFill>
-                  <pic:spPr>
-                    <a:xfrm>
-                      <a:off x="0" y="0"/>
                       <a:ext cx="5274310" cy="2613347"/>
                     </a:xfrm>
                     <a:prstGeom prst="rect">
@@ -2308,11 +2293,6 @@
       </w:r>
     </w:p>
     <w:p>
-      <w:pPr>
-        <w:rPr>
-          <w:rFonts w:hint="eastAsia"/>
-        </w:rPr>
-      </w:pPr>
       <w:r>
         <w:rPr>
           <w:rFonts w:hint="eastAsia"/>
@@ -2361,11 +2341,6 @@
       </w:r>
     </w:p>
     <w:p>
-      <w:pPr>
-        <w:rPr>
-          <w:rFonts w:hint="eastAsia"/>
-        </w:rPr>
-      </w:pPr>
       <w:r>
         <w:rPr>
           <w:rFonts w:hint="eastAsia"/>
@@ -2389,32 +2364,22 @@
       <w:proofErr w:type="spellEnd"/>
       <w:proofErr w:type="gramEnd"/>
     </w:p>
-    <w:p/>
     <w:p>
       <w:pPr>
-        <w:widowControl/>
-        <w:jc w:val="left"/>
-        <w:rPr>
-          <w:rFonts w:ascii="宋体" w:eastAsia="宋体" w:hAnsi="宋体" w:cs="宋体" w:hint="eastAsia"/>
-          <w:kern w:val="0"/>
-          <w:sz w:val="24"/>
-          <w:szCs w:val="24"/>
+        <w:rPr>
+          <w:rFonts w:hint="eastAsia"/>
         </w:rPr>
       </w:pPr>
       <w:r>
         <w:rPr>
-          <w:rFonts w:ascii="宋体" w:eastAsia="宋体" w:hAnsi="宋体" w:cs="宋体"/>
           <w:noProof/>
-          <w:kern w:val="0"/>
-          <w:sz w:val="24"/>
-          <w:szCs w:val="24"/>
         </w:rPr>
         <w:lastRenderedPageBreak/>
         <w:drawing>
-          <wp:inline distT="0" distB="0" distL="0" distR="0" wp14:anchorId="30AA9A3D" wp14:editId="1BEBEA9B">
-            <wp:extent cx="5340640" cy="4121773"/>
-            <wp:effectExtent l="0" t="0" r="0" b="0"/>
-            <wp:docPr id="2" name="图片 2" descr="C:\Users\kalasgou\Documents\Tencent Files\305858854\Image\C2C\(0@98@OV_(B4V%5N{T6O$K4.png"/>
+          <wp:inline distT="0" distB="0" distL="0" distR="0">
+            <wp:extent cx="5274310" cy="3077847"/>
+            <wp:effectExtent l="19050" t="0" r="2540" b="0"/>
+            <wp:docPr id="2" name="图片 1"/>
             <wp:cNvGraphicFramePr>
               <a:graphicFrameLocks xmlns:a="http://schemas.openxmlformats.org/drawingml/2006/main" noChangeAspect="1"/>
             </wp:cNvGraphicFramePr>
@@ -2422,19 +2387,13 @@
               <a:graphicData uri="http://schemas.openxmlformats.org/drawingml/2006/picture">
                 <pic:pic xmlns:pic="http://schemas.openxmlformats.org/drawingml/2006/picture">
                   <pic:nvPicPr>
-                    <pic:cNvPr id="0" name="Picture 1" descr="C:\Users\kalasgou\Documents\Tencent Files\305858854\Image\C2C\(0@98@OV_(B4V%5N{T6O$K4.png"/>
+                    <pic:cNvPr id="0" name="Picture 1"/>
                     <pic:cNvPicPr>
                       <a:picLocks noChangeAspect="1" noChangeArrowheads="1"/>
                     </pic:cNvPicPr>
                   </pic:nvPicPr>
                   <pic:blipFill>
-                    <a:blip r:embed="rId12">
-                      <a:extLst>
-                        <a:ext uri="{28A0092B-C50C-407E-A947-70E740481C1C}">
-                          <a14:useLocalDpi xmlns:a14="http://schemas.microsoft.com/office/drawing/2010/main" val="0"/>
-                        </a:ext>
-                      </a:extLst>
-                    </a:blip>
+                    <a:blip r:embed="rId11" cstate="print"/>
                     <a:srcRect/>
                     <a:stretch>
                       <a:fillRect/>
@@ -2443,14 +2402,17 @@
                   <pic:spPr bwMode="auto">
                     <a:xfrm>
                       <a:off x="0" y="0"/>
-                      <a:ext cx="5340640" cy="4121773"/>
+                      <a:ext cx="5274310" cy="3077847"/>
                     </a:xfrm>
                     <a:prstGeom prst="rect">
                       <a:avLst/>
                     </a:prstGeom>
                     <a:noFill/>
-                    <a:ln>
+                    <a:ln w="9525">
                       <a:noFill/>
+                      <a:miter lim="800000"/>
+                      <a:headEnd/>
+                      <a:tailEnd/>
                     </a:ln>
                   </pic:spPr>
                 </pic:pic>
@@ -2460,12 +2422,76 @@
         </w:drawing>
       </w:r>
     </w:p>
+    <w:p>
+      <w:r>
+        <w:rPr>
+          <w:noProof/>
+        </w:rPr>
+        <w:drawing>
+          <wp:inline distT="0" distB="0" distL="0" distR="0">
+            <wp:extent cx="5274310" cy="2518216"/>
+            <wp:effectExtent l="19050" t="0" r="2540" b="0"/>
+            <wp:docPr id="3" name="图片 4"/>
+            <wp:cNvGraphicFramePr>
+              <a:graphicFrameLocks xmlns:a="http://schemas.openxmlformats.org/drawingml/2006/main" noChangeAspect="1"/>
+            </wp:cNvGraphicFramePr>
+            <a:graphic xmlns:a="http://schemas.openxmlformats.org/drawingml/2006/main">
+              <a:graphicData uri="http://schemas.openxmlformats.org/drawingml/2006/picture">
+                <pic:pic xmlns:pic="http://schemas.openxmlformats.org/drawingml/2006/picture">
+                  <pic:nvPicPr>
+                    <pic:cNvPr id="0" name="Picture 4"/>
+                    <pic:cNvPicPr>
+                      <a:picLocks noChangeAspect="1" noChangeArrowheads="1"/>
+                    </pic:cNvPicPr>
+                  </pic:nvPicPr>
+                  <pic:blipFill>
+                    <a:blip r:embed="rId12" cstate="print"/>
+                    <a:srcRect/>
+                    <a:stretch>
+                      <a:fillRect/>
+                    </a:stretch>
+                  </pic:blipFill>
+                  <pic:spPr bwMode="auto">
+                    <a:xfrm>
+                      <a:off x="0" y="0"/>
+                      <a:ext cx="5274310" cy="2518216"/>
+                    </a:xfrm>
+                    <a:prstGeom prst="rect">
+                      <a:avLst/>
+                    </a:prstGeom>
+                    <a:noFill/>
+                    <a:ln w="9525">
+                      <a:noFill/>
+                      <a:miter lim="800000"/>
+                      <a:headEnd/>
+                      <a:tailEnd/>
+                    </a:ln>
+                  </pic:spPr>
+                </pic:pic>
+              </a:graphicData>
+            </a:graphic>
+          </wp:inline>
+        </w:drawing>
+      </w:r>
+    </w:p>
+    <w:p>
+      <w:pPr>
+        <w:widowControl/>
+        <w:jc w:val="left"/>
+        <w:rPr>
+          <w:rFonts w:ascii="宋体" w:eastAsia="宋体" w:hAnsi="宋体" w:cs="宋体"/>
+          <w:kern w:val="0"/>
+          <w:sz w:val="24"/>
+          <w:szCs w:val="24"/>
+        </w:rPr>
+      </w:pPr>
+    </w:p>
     <w:p/>
     <w:tbl>
       <w:tblPr>
         <w:tblStyle w:val="a8"/>
         <w:tblW w:w="0" w:type="auto"/>
-        <w:tblLook w:val="04A0" w:firstRow="1" w:lastRow="0" w:firstColumn="1" w:lastColumn="0" w:noHBand="0" w:noVBand="1"/>
+        <w:tblLook w:val="04A0"/>
       </w:tblPr>
       <w:tblGrid>
         <w:gridCol w:w="1384"/>
@@ -2831,13 +2857,7 @@
         </w:tc>
       </w:tr>
     </w:tbl>
-    <w:p>
-      <w:pPr>
-        <w:rPr>
-          <w:rFonts w:hint="eastAsia"/>
-        </w:rPr>
-      </w:pPr>
-    </w:p>
+    <w:p/>
     <w:p>
       <w:r>
         <w:rPr>
@@ -2869,6 +2889,7 @@
         <w:rPr>
           <w:rFonts w:hint="eastAsia"/>
         </w:rPr>
+        <w:lastRenderedPageBreak/>
         <w:t>(4</w:t>
       </w:r>
       <w:r>
@@ -3132,18 +3153,12 @@
       <w:proofErr w:type="gramEnd"/>
     </w:p>
     <w:p>
-      <w:pPr>
-        <w:rPr>
-          <w:rFonts w:hint="eastAsia"/>
-        </w:rPr>
-      </w:pPr>
       <w:r>
         <w:rPr>
           <w:noProof/>
         </w:rPr>
-        <w:lastRenderedPageBreak/>
         <w:drawing>
-          <wp:inline distT="0" distB="0" distL="0" distR="0" wp14:anchorId="44940AFC" wp14:editId="7E7634BE">
+          <wp:inline distT="0" distB="0" distL="0" distR="0">
             <wp:extent cx="2047875" cy="1000125"/>
             <wp:effectExtent l="0" t="0" r="9525" b="9525"/>
             <wp:docPr id="4" name="图片 4"/>
@@ -3158,7 +3173,7 @@
                     <pic:cNvPicPr/>
                   </pic:nvPicPr>
                   <pic:blipFill>
-                    <a:blip r:embed="rId13"/>
+                    <a:blip r:embed="rId13" cstate="print"/>
                     <a:stretch>
                       <a:fillRect/>
                     </a:stretch>
@@ -3723,6 +3738,7 @@
         <w:rPr>
           <w:rFonts w:hint="eastAsia"/>
         </w:rPr>
+        <w:lastRenderedPageBreak/>
         <w:t>(7)</w:t>
       </w:r>
       <w:r>
@@ -3909,25 +3925,7 @@
         <w:rPr>
           <w:rFonts w:hint="eastAsia"/>
         </w:rPr>
-        <w:t>，注意</w:t>
-      </w:r>
-      <w:r>
-        <w:rPr>
-          <w:rFonts w:hint="eastAsia"/>
-        </w:rPr>
-        <w:t>密码</w:t>
-      </w:r>
-      <w:r>
-        <w:rPr>
-          <w:rFonts w:hint="eastAsia"/>
-        </w:rPr>
-        <w:t>字段</w:t>
-      </w:r>
-      <w:r>
-        <w:rPr>
-          <w:rFonts w:hint="eastAsia"/>
-        </w:rPr>
-        <w:t>需</w:t>
+        <w:t>，注意密码字段需</w:t>
       </w:r>
       <w:r>
         <w:rPr>
@@ -4225,7 +4223,7 @@
 </file>
 
 <file path=word/endnotes.xml><?xml version="1.0" encoding="utf-8"?>
-<w:endnotes xmlns:wpc="http://schemas.microsoft.com/office/word/2010/wordprocessingCanvas" xmlns:mc="http://schemas.openxmlformats.org/markup-compatibility/2006" xmlns:o="urn:schemas-microsoft-com:office:office" xmlns:r="http://schemas.openxmlformats.org/officeDocument/2006/relationships" xmlns:m="http://schemas.openxmlformats.org/officeDocument/2006/math" xmlns:v="urn:schemas-microsoft-com:vml" xmlns:wp14="http://schemas.microsoft.com/office/word/2010/wordprocessingDrawing" xmlns:wp="http://schemas.openxmlformats.org/drawingml/2006/wordprocessingDrawing" xmlns:w10="urn:schemas-microsoft-com:office:word" xmlns:w="http://schemas.openxmlformats.org/wordprocessingml/2006/main" xmlns:w14="http://schemas.microsoft.com/office/word/2010/wordml" xmlns:wpg="http://schemas.microsoft.com/office/word/2010/wordprocessingGroup" xmlns:wpi="http://schemas.microsoft.com/office/word/2010/wordprocessingInk" xmlns:wne="http://schemas.microsoft.com/office/word/2006/wordml" xmlns:wps="http://schemas.microsoft.com/office/word/2010/wordprocessingShape" mc:Ignorable="w14 wp14">
+<w:endnotes xmlns:ve="http://schemas.openxmlformats.org/markup-compatibility/2006" xmlns:o="urn:schemas-microsoft-com:office:office" xmlns:r="http://schemas.openxmlformats.org/officeDocument/2006/relationships" xmlns:m="http://schemas.openxmlformats.org/officeDocument/2006/math" xmlns:v="urn:schemas-microsoft-com:vml" xmlns:wp="http://schemas.openxmlformats.org/drawingml/2006/wordprocessingDrawing" xmlns:w10="urn:schemas-microsoft-com:office:word" xmlns:w="http://schemas.openxmlformats.org/wordprocessingml/2006/main" xmlns:wne="http://schemas.microsoft.com/office/word/2006/wordml">
   <w:endnote w:type="separator" w:id="-1">
     <w:p>
       <w:r>
@@ -4244,7 +4242,7 @@
 </file>
 
 <file path=word/footnotes.xml><?xml version="1.0" encoding="utf-8"?>
-<w:footnotes xmlns:wpc="http://schemas.microsoft.com/office/word/2010/wordprocessingCanvas" xmlns:mc="http://schemas.openxmlformats.org/markup-compatibility/2006" xmlns:o="urn:schemas-microsoft-com:office:office" xmlns:r="http://schemas.openxmlformats.org/officeDocument/2006/relationships" xmlns:m="http://schemas.openxmlformats.org/officeDocument/2006/math" xmlns:v="urn:schemas-microsoft-com:vml" xmlns:wp14="http://schemas.microsoft.com/office/word/2010/wordprocessingDrawing" xmlns:wp="http://schemas.openxmlformats.org/drawingml/2006/wordprocessingDrawing" xmlns:w10="urn:schemas-microsoft-com:office:word" xmlns:w="http://schemas.openxmlformats.org/wordprocessingml/2006/main" xmlns:w14="http://schemas.microsoft.com/office/word/2010/wordml" xmlns:wpg="http://schemas.microsoft.com/office/word/2010/wordprocessingGroup" xmlns:wpi="http://schemas.microsoft.com/office/word/2010/wordprocessingInk" xmlns:wne="http://schemas.microsoft.com/office/word/2006/wordml" xmlns:wps="http://schemas.microsoft.com/office/word/2010/wordprocessingShape" mc:Ignorable="w14 wp14">
+<w:footnotes xmlns:ve="http://schemas.openxmlformats.org/markup-compatibility/2006" xmlns:o="urn:schemas-microsoft-com:office:office" xmlns:r="http://schemas.openxmlformats.org/officeDocument/2006/relationships" xmlns:m="http://schemas.openxmlformats.org/officeDocument/2006/math" xmlns:v="urn:schemas-microsoft-com:vml" xmlns:wp="http://schemas.openxmlformats.org/drawingml/2006/wordprocessingDrawing" xmlns:w10="urn:schemas-microsoft-com:office:word" xmlns:w="http://schemas.openxmlformats.org/wordprocessingml/2006/main" xmlns:wne="http://schemas.microsoft.com/office/word/2006/wordml">
   <w:footnote w:type="separator" w:id="-1">
     <w:p>
       <w:r>
@@ -4263,7 +4261,7 @@
 </file>
 
 <file path=word/numbering.xml><?xml version="1.0" encoding="utf-8"?>
-<w:numbering xmlns:wpc="http://schemas.microsoft.com/office/word/2010/wordprocessingCanvas" xmlns:mc="http://schemas.openxmlformats.org/markup-compatibility/2006" xmlns:o="urn:schemas-microsoft-com:office:office" xmlns:r="http://schemas.openxmlformats.org/officeDocument/2006/relationships" xmlns:m="http://schemas.openxmlformats.org/officeDocument/2006/math" xmlns:v="urn:schemas-microsoft-com:vml" xmlns:wp14="http://schemas.microsoft.com/office/word/2010/wordprocessingDrawing" xmlns:wp="http://schemas.openxmlformats.org/drawingml/2006/wordprocessingDrawing" xmlns:w10="urn:schemas-microsoft-com:office:word" xmlns:w="http://schemas.openxmlformats.org/wordprocessingml/2006/main" xmlns:w14="http://schemas.microsoft.com/office/word/2010/wordml" xmlns:wpg="http://schemas.microsoft.com/office/word/2010/wordprocessingGroup" xmlns:wpi="http://schemas.microsoft.com/office/word/2010/wordprocessingInk" xmlns:wne="http://schemas.microsoft.com/office/word/2006/wordml" xmlns:wps="http://schemas.microsoft.com/office/word/2010/wordprocessingShape" mc:Ignorable="w14 wp14">
+<w:numbering xmlns:ve="http://schemas.openxmlformats.org/markup-compatibility/2006" xmlns:o="urn:schemas-microsoft-com:office:office" xmlns:r="http://schemas.openxmlformats.org/officeDocument/2006/relationships" xmlns:m="http://schemas.openxmlformats.org/officeDocument/2006/math" xmlns:v="urn:schemas-microsoft-com:vml" xmlns:wp="http://schemas.openxmlformats.org/drawingml/2006/wordprocessingDrawing" xmlns:w10="urn:schemas-microsoft-com:office:word" xmlns:w="http://schemas.openxmlformats.org/wordprocessingml/2006/main" xmlns:wne="http://schemas.microsoft.com/office/word/2006/wordml">
   <w:abstractNum w:abstractNumId="0">
     <w:nsid w:val="580C0507"/>
     <w:multiLevelType w:val="hybridMultilevel"/>
@@ -4452,7 +4450,7 @@
 </file>
 
 <file path=word/styles.xml><?xml version="1.0" encoding="utf-8"?>
-<w:styles xmlns:mc="http://schemas.openxmlformats.org/markup-compatibility/2006" xmlns:r="http://schemas.openxmlformats.org/officeDocument/2006/relationships" xmlns:w="http://schemas.openxmlformats.org/wordprocessingml/2006/main" xmlns:w14="http://schemas.microsoft.com/office/word/2010/wordml" mc:Ignorable="w14">
+<w:styles xmlns:r="http://schemas.openxmlformats.org/officeDocument/2006/relationships" xmlns:w="http://schemas.openxmlformats.org/wordprocessingml/2006/main">
   <w:docDefaults>
     <w:rPrDefault>
       <w:rPr>
@@ -4669,6 +4667,7 @@
     <w:uiPriority w:val="99"/>
     <w:semiHidden/>
     <w:unhideWhenUsed/>
+    <w:qFormat/>
     <w:tblPr>
       <w:tblInd w:w="0" w:type="dxa"/>
       <w:tblCellMar>
@@ -5368,7 +5367,7 @@
 </file>
 
 <file path=customXml/itemProps1.xml><?xml version="1.0" encoding="utf-8"?>
-<ds:datastoreItem xmlns:ds="http://schemas.openxmlformats.org/officeDocument/2006/customXml" ds:itemID="{351D7F50-4E07-4832-A9A9-CE23947FDCFE}">
+<ds:datastoreItem xmlns:ds="http://schemas.openxmlformats.org/officeDocument/2006/customXml" ds:itemID="{A6A3DE69-1848-448E-8467-AD0F31321885}">
   <ds:schemaRefs>
     <ds:schemaRef ds:uri="http://schemas.openxmlformats.org/officeDocument/2006/bibliography"/>
   </ds:schemaRefs>

</xml_diff>

<commit_message>
test morning no rain 201-05-06
</commit_message>
<xml_diff>
--- a/doc/winguide api.docx
+++ b/doc/winguide api.docx
@@ -115,7 +115,7 @@
           <w:r>
             <w:fldChar w:fldCharType="separate"/>
           </w:r>
-          <w:hyperlink w:anchor="_Toc418178390" w:history="1">
+          <w:hyperlink w:anchor="_Toc418635084" w:history="1">
             <w:r>
               <w:rPr>
                 <w:rStyle w:val="a6"/>
@@ -150,7 +150,7 @@
                 <w:noProof/>
                 <w:webHidden/>
               </w:rPr>
-              <w:instrText xml:space="preserve"> PAGEREF _Toc418178390 \h </w:instrText>
+              <w:instrText xml:space="preserve"> PAGEREF _Toc418635084 \h </w:instrText>
             </w:r>
             <w:r>
               <w:rPr>
@@ -191,7 +191,7 @@
               <w:noProof/>
             </w:rPr>
           </w:pPr>
-          <w:hyperlink w:anchor="_Toc418178391" w:history="1">
+          <w:hyperlink w:anchor="_Toc418635085" w:history="1">
             <w:r>
               <w:rPr>
                 <w:rStyle w:val="a6"/>
@@ -226,7 +226,7 @@
                 <w:noProof/>
                 <w:webHidden/>
               </w:rPr>
-              <w:instrText xml:space="preserve"> PAGEREF _Toc418178391 \h </w:instrText>
+              <w:instrText xml:space="preserve"> PAGEREF _Toc418635085 \h </w:instrText>
             </w:r>
             <w:r>
               <w:rPr>
@@ -267,7 +267,7 @@
               <w:noProof/>
             </w:rPr>
           </w:pPr>
-          <w:hyperlink w:anchor="_Toc418178392" w:history="1">
+          <w:hyperlink w:anchor="_Toc418635086" w:history="1">
             <w:r>
               <w:rPr>
                 <w:rStyle w:val="a6"/>
@@ -302,7 +302,7 @@
                 <w:noProof/>
                 <w:webHidden/>
               </w:rPr>
-              <w:instrText xml:space="preserve"> PAGEREF _Toc418178392 \h </w:instrText>
+              <w:instrText xml:space="preserve"> PAGEREF _Toc418635086 \h </w:instrText>
             </w:r>
             <w:r>
               <w:rPr>
@@ -343,7 +343,7 @@
               <w:noProof/>
             </w:rPr>
           </w:pPr>
-          <w:hyperlink w:anchor="_Toc418178393" w:history="1">
+          <w:hyperlink w:anchor="_Toc418635087" w:history="1">
             <w:r>
               <w:rPr>
                 <w:rStyle w:val="a6"/>
@@ -378,7 +378,7 @@
                 <w:noProof/>
                 <w:webHidden/>
               </w:rPr>
-              <w:instrText xml:space="preserve"> PAGEREF _Toc418178393 \h </w:instrText>
+              <w:instrText xml:space="preserve"> PAGEREF _Toc418635087 \h </w:instrText>
             </w:r>
             <w:r>
               <w:rPr>
@@ -398,7 +398,7 @@
                 <w:noProof/>
                 <w:webHidden/>
               </w:rPr>
-              <w:t>4</w:t>
+              <w:t>5</w:t>
             </w:r>
             <w:r>
               <w:rPr>
@@ -419,7 +419,7 @@
               <w:noProof/>
             </w:rPr>
           </w:pPr>
-          <w:hyperlink w:anchor="_Toc418178394" w:history="1">
+          <w:hyperlink w:anchor="_Toc418635088" w:history="1">
             <w:r>
               <w:rPr>
                 <w:rStyle w:val="a6"/>
@@ -454,7 +454,7 @@
                 <w:noProof/>
                 <w:webHidden/>
               </w:rPr>
-              <w:instrText xml:space="preserve"> PAGEREF _Toc418178394 \h </w:instrText>
+              <w:instrText xml:space="preserve"> PAGEREF _Toc418635088 \h </w:instrText>
             </w:r>
             <w:r>
               <w:rPr>
@@ -495,7 +495,7 @@
               <w:noProof/>
             </w:rPr>
           </w:pPr>
-          <w:hyperlink w:anchor="_Toc418178395" w:history="1">
+          <w:hyperlink w:anchor="_Toc418635089" w:history="1">
             <w:r>
               <w:rPr>
                 <w:rStyle w:val="a6"/>
@@ -530,7 +530,7 @@
                 <w:noProof/>
                 <w:webHidden/>
               </w:rPr>
-              <w:instrText xml:space="preserve"> PAGEREF _Toc418178395 \h </w:instrText>
+              <w:instrText xml:space="preserve"> PAGEREF _Toc418635089 \h </w:instrText>
             </w:r>
             <w:r>
               <w:rPr>
@@ -550,7 +550,7 @@
                 <w:noProof/>
                 <w:webHidden/>
               </w:rPr>
-              <w:t>5</w:t>
+              <w:t>6</w:t>
             </w:r>
             <w:r>
               <w:rPr>
@@ -571,7 +571,7 @@
               <w:noProof/>
             </w:rPr>
           </w:pPr>
-          <w:hyperlink w:anchor="_Toc418178396" w:history="1">
+          <w:hyperlink w:anchor="_Toc418635090" w:history="1">
             <w:r>
               <w:rPr>
                 <w:rStyle w:val="a6"/>
@@ -606,7 +606,7 @@
                 <w:noProof/>
                 <w:webHidden/>
               </w:rPr>
-              <w:instrText xml:space="preserve"> PAGEREF _Toc418178396 \h </w:instrText>
+              <w:instrText xml:space="preserve"> PAGEREF _Toc418635090 \h </w:instrText>
             </w:r>
             <w:r>
               <w:rPr>
@@ -626,7 +626,7 @@
                 <w:noProof/>
                 <w:webHidden/>
               </w:rPr>
-              <w:t>5</w:t>
+              <w:t>6</w:t>
             </w:r>
             <w:r>
               <w:rPr>
@@ -647,7 +647,7 @@
               <w:noProof/>
             </w:rPr>
           </w:pPr>
-          <w:hyperlink w:anchor="_Toc418178397" w:history="1">
+          <w:hyperlink w:anchor="_Toc418635091" w:history="1">
             <w:r>
               <w:rPr>
                 <w:rStyle w:val="a6"/>
@@ -682,7 +682,7 @@
                 <w:noProof/>
                 <w:webHidden/>
               </w:rPr>
-              <w:instrText xml:space="preserve"> PAGEREF _Toc418178397 \h </w:instrText>
+              <w:instrText xml:space="preserve"> PAGEREF _Toc418635091 \h </w:instrText>
             </w:r>
             <w:r>
               <w:rPr>
@@ -702,7 +702,7 @@
                 <w:noProof/>
                 <w:webHidden/>
               </w:rPr>
-              <w:t>6</w:t>
+              <w:t>7</w:t>
             </w:r>
             <w:r>
               <w:rPr>
@@ -723,13 +723,21 @@
               <w:noProof/>
             </w:rPr>
           </w:pPr>
-          <w:hyperlink w:anchor="_Toc418178398" w:history="1">
+          <w:hyperlink w:anchor="_Toc418635092" w:history="1">
             <w:r>
               <w:rPr>
                 <w:rStyle w:val="a6"/>
                 <w:noProof/>
               </w:rPr>
-              <w:t>(9)</w:t>
+              <w:t xml:space="preserve">(9) </w:t>
+            </w:r>
+            <w:r>
+              <w:rPr>
+                <w:rStyle w:val="a6"/>
+                <w:rFonts w:hint="eastAsia"/>
+                <w:noProof/>
+              </w:rPr>
+              <w:t>获取已登录用户帐号信息（包括会员和非会员）</w:t>
             </w:r>
             <w:r>
               <w:rPr>
@@ -750,7 +758,7 @@
                 <w:noProof/>
                 <w:webHidden/>
               </w:rPr>
-              <w:instrText xml:space="preserve"> PAGEREF _Toc418178398 \h </w:instrText>
+              <w:instrText xml:space="preserve"> PAGEREF _Toc418635092 \h </w:instrText>
             </w:r>
             <w:r>
               <w:rPr>
@@ -770,7 +778,83 @@
                 <w:noProof/>
                 <w:webHidden/>
               </w:rPr>
-              <w:t>6</w:t>
+              <w:t>8</w:t>
+            </w:r>
+            <w:r>
+              <w:rPr>
+                <w:noProof/>
+                <w:webHidden/>
+              </w:rPr>
+              <w:fldChar w:fldCharType="end"/>
+            </w:r>
+          </w:hyperlink>
+        </w:p>
+        <w:p>
+          <w:pPr>
+            <w:pStyle w:val="20"/>
+            <w:tabs>
+              <w:tab w:val="right" w:leader="dot" w:pos="8296"/>
+            </w:tabs>
+            <w:rPr>
+              <w:noProof/>
+            </w:rPr>
+          </w:pPr>
+          <w:hyperlink w:anchor="_Toc418635093" w:history="1">
+            <w:r>
+              <w:rPr>
+                <w:rStyle w:val="a6"/>
+                <w:noProof/>
+              </w:rPr>
+              <w:t xml:space="preserve">(10) </w:t>
+            </w:r>
+            <w:r>
+              <w:rPr>
+                <w:rStyle w:val="a6"/>
+                <w:rFonts w:hint="eastAsia"/>
+                <w:noProof/>
+              </w:rPr>
+              <w:t>帐号登出</w:t>
+            </w:r>
+            <w:r>
+              <w:rPr>
+                <w:noProof/>
+                <w:webHidden/>
+              </w:rPr>
+              <w:tab/>
+            </w:r>
+            <w:r>
+              <w:rPr>
+                <w:noProof/>
+                <w:webHidden/>
+              </w:rPr>
+              <w:fldChar w:fldCharType="begin"/>
+            </w:r>
+            <w:r>
+              <w:rPr>
+                <w:noProof/>
+                <w:webHidden/>
+              </w:rPr>
+              <w:instrText xml:space="preserve"> PAGEREF _Toc418635093 \h </w:instrText>
+            </w:r>
+            <w:r>
+              <w:rPr>
+                <w:noProof/>
+                <w:webHidden/>
+              </w:rPr>
+            </w:r>
+            <w:r>
+              <w:rPr>
+                <w:noProof/>
+                <w:webHidden/>
+              </w:rPr>
+              <w:fldChar w:fldCharType="separate"/>
+            </w:r>
+            <w:r>
+              <w:rPr>
+                <w:noProof/>
+                <w:webHidden/>
+              </w:rPr>
+              <w:t>8</w:t>
             </w:r>
             <w:r>
               <w:rPr>
@@ -962,7 +1046,7 @@
       <w:pPr>
         <w:pStyle w:val="2"/>
       </w:pPr>
-      <w:bookmarkStart w:id="0" w:name="_Toc418178390"/>
+      <w:bookmarkStart w:id="0" w:name="_Toc418635084"/>
       <w:r>
         <w:rPr>
           <w:rFonts w:hint="eastAsia"/>
@@ -1863,7 +1947,7 @@
       <w:pPr>
         <w:pStyle w:val="2"/>
       </w:pPr>
-      <w:bookmarkStart w:id="1" w:name="_Toc418178391"/>
+      <w:bookmarkStart w:id="1" w:name="_Toc418635085"/>
       <w:r>
         <w:rPr>
           <w:rFonts w:hint="eastAsia"/>
@@ -2102,7 +2186,7 @@
       <w:pPr>
         <w:pStyle w:val="2"/>
       </w:pPr>
-      <w:bookmarkStart w:id="2" w:name="_Toc418178392"/>
+      <w:bookmarkStart w:id="2" w:name="_Toc418635086"/>
       <w:r>
         <w:rPr>
           <w:rFonts w:hint="eastAsia"/>
@@ -2365,11 +2449,6 @@
       <w:proofErr w:type="gramEnd"/>
     </w:p>
     <w:p>
-      <w:pPr>
-        <w:rPr>
-          <w:rFonts w:hint="eastAsia"/>
-        </w:rPr>
-      </w:pPr>
       <w:r>
         <w:rPr>
           <w:noProof/>
@@ -2884,7 +2963,7 @@
       <w:pPr>
         <w:pStyle w:val="2"/>
       </w:pPr>
-      <w:bookmarkStart w:id="3" w:name="_Toc418178393"/>
+      <w:bookmarkStart w:id="3" w:name="_Toc418635087"/>
       <w:r>
         <w:rPr>
           <w:rFonts w:hint="eastAsia"/>
@@ -3248,7 +3327,7 @@
       <w:pPr>
         <w:pStyle w:val="2"/>
       </w:pPr>
-      <w:bookmarkStart w:id="4" w:name="_Toc418178394"/>
+      <w:bookmarkStart w:id="4" w:name="_Toc418635088"/>
       <w:r>
         <w:rPr>
           <w:rFonts w:hint="eastAsia"/>
@@ -3408,34 +3487,26 @@
           <w:rFonts w:hint="eastAsia"/>
         </w:rPr>
         <w:tab/>
-        <w:t xml:space="preserve">cellphone </w:t>
+      </w:r>
+      <w:proofErr w:type="spellStart"/>
+      <w:r>
+        <w:rPr>
+          <w:rFonts w:hint="eastAsia"/>
+        </w:rPr>
+        <w:t>cellphone</w:t>
+      </w:r>
+      <w:proofErr w:type="spellEnd"/>
+      <w:r>
+        <w:rPr>
+          <w:rFonts w:hint="eastAsia"/>
+        </w:rPr>
+        <w:t xml:space="preserve"> </w:t>
       </w:r>
       <w:r>
         <w:rPr>
           <w:rFonts w:hint="eastAsia"/>
         </w:rPr>
         <w:t>手机号码</w:t>
-      </w:r>
-    </w:p>
-    <w:p>
-      <w:r>
-        <w:rPr>
-          <w:rFonts w:hint="eastAsia"/>
-        </w:rPr>
-        <w:tab/>
-      </w:r>
-      <w:r>
-        <w:rPr>
-          <w:rFonts w:hint="eastAsia"/>
-        </w:rPr>
-        <w:tab/>
-        <w:t xml:space="preserve">nickname </w:t>
-      </w:r>
-      <w:r>
-        <w:rPr>
-          <w:rFonts w:hint="eastAsia"/>
-        </w:rPr>
-        <w:t>用户昵称</w:t>
       </w:r>
     </w:p>
     <w:p>
@@ -3495,13 +3566,310 @@
       <w:proofErr w:type="spellEnd"/>
       <w:proofErr w:type="gramEnd"/>
     </w:p>
+    <w:p>
+      <w:r>
+        <w:rPr>
+          <w:noProof/>
+        </w:rPr>
+        <w:drawing>
+          <wp:inline distT="0" distB="0" distL="0" distR="0">
+            <wp:extent cx="2838450" cy="800100"/>
+            <wp:effectExtent l="19050" t="0" r="0" b="0"/>
+            <wp:docPr id="6" name="图片 1"/>
+            <wp:cNvGraphicFramePr>
+              <a:graphicFrameLocks xmlns:a="http://schemas.openxmlformats.org/drawingml/2006/main" noChangeAspect="1"/>
+            </wp:cNvGraphicFramePr>
+            <a:graphic xmlns:a="http://schemas.openxmlformats.org/drawingml/2006/main">
+              <a:graphicData uri="http://schemas.openxmlformats.org/drawingml/2006/picture">
+                <pic:pic xmlns:pic="http://schemas.openxmlformats.org/drawingml/2006/picture">
+                  <pic:nvPicPr>
+                    <pic:cNvPr id="0" name="Picture 1"/>
+                    <pic:cNvPicPr>
+                      <a:picLocks noChangeAspect="1" noChangeArrowheads="1"/>
+                    </pic:cNvPicPr>
+                  </pic:nvPicPr>
+                  <pic:blipFill>
+                    <a:blip r:embed="rId14" cstate="print"/>
+                    <a:srcRect/>
+                    <a:stretch>
+                      <a:fillRect/>
+                    </a:stretch>
+                  </pic:blipFill>
+                  <pic:spPr bwMode="auto">
+                    <a:xfrm>
+                      <a:off x="0" y="0"/>
+                      <a:ext cx="2838450" cy="800100"/>
+                    </a:xfrm>
+                    <a:prstGeom prst="rect">
+                      <a:avLst/>
+                    </a:prstGeom>
+                    <a:noFill/>
+                    <a:ln w="9525">
+                      <a:noFill/>
+                      <a:miter lim="800000"/>
+                      <a:headEnd/>
+                      <a:tailEnd/>
+                    </a:ln>
+                  </pic:spPr>
+                </pic:pic>
+              </a:graphicData>
+            </a:graphic>
+          </wp:inline>
+        </w:drawing>
+      </w:r>
+      <w:r>
+        <w:rPr>
+          <w:rFonts w:hint="eastAsia"/>
+        </w:rPr>
+        <w:t xml:space="preserve"> </w:t>
+      </w:r>
+      <w:r>
+        <w:rPr>
+          <w:rFonts w:hint="eastAsia"/>
+        </w:rPr>
+        <w:t>验证码错误</w:t>
+      </w:r>
+    </w:p>
+    <w:p>
+      <w:r>
+        <w:rPr>
+          <w:rFonts w:hint="eastAsia"/>
+        </w:rPr>
+        <w:t>注：</w:t>
+      </w:r>
+      <w:proofErr w:type="gramStart"/>
+      <w:r>
+        <w:rPr>
+          <w:rFonts w:hint="eastAsia"/>
+        </w:rPr>
+        <w:t>验证码前后端</w:t>
+      </w:r>
+      <w:proofErr w:type="gramEnd"/>
+      <w:r>
+        <w:rPr>
+          <w:rFonts w:hint="eastAsia"/>
+        </w:rPr>
+        <w:t>应做控制，每</w:t>
+      </w:r>
+      <w:r>
+        <w:rPr>
+          <w:rFonts w:hint="eastAsia"/>
+        </w:rPr>
+        <w:t>60s</w:t>
+      </w:r>
+      <w:r>
+        <w:rPr>
+          <w:rFonts w:hint="eastAsia"/>
+        </w:rPr>
+        <w:t>可点击一次发送验证码之类的限制。</w:t>
+      </w:r>
+    </w:p>
     <w:p/>
+    <w:p>
+      <w:r>
+        <w:rPr>
+          <w:rFonts w:hint="eastAsia"/>
+          <w:noProof/>
+        </w:rPr>
+        <w:drawing>
+          <wp:inline distT="0" distB="0" distL="0" distR="0">
+            <wp:extent cx="4143375" cy="866775"/>
+            <wp:effectExtent l="19050" t="0" r="9525" b="0"/>
+            <wp:docPr id="7" name="图片 4"/>
+            <wp:cNvGraphicFramePr>
+              <a:graphicFrameLocks xmlns:a="http://schemas.openxmlformats.org/drawingml/2006/main" noChangeAspect="1"/>
+            </wp:cNvGraphicFramePr>
+            <a:graphic xmlns:a="http://schemas.openxmlformats.org/drawingml/2006/main">
+              <a:graphicData uri="http://schemas.openxmlformats.org/drawingml/2006/picture">
+                <pic:pic xmlns:pic="http://schemas.openxmlformats.org/drawingml/2006/picture">
+                  <pic:nvPicPr>
+                    <pic:cNvPr id="0" name="Picture 4"/>
+                    <pic:cNvPicPr>
+                      <a:picLocks noChangeAspect="1" noChangeArrowheads="1"/>
+                    </pic:cNvPicPr>
+                  </pic:nvPicPr>
+                  <pic:blipFill>
+                    <a:blip r:embed="rId15" cstate="print"/>
+                    <a:srcRect/>
+                    <a:stretch>
+                      <a:fillRect/>
+                    </a:stretch>
+                  </pic:blipFill>
+                  <pic:spPr bwMode="auto">
+                    <a:xfrm>
+                      <a:off x="0" y="0"/>
+                      <a:ext cx="4143375" cy="866775"/>
+                    </a:xfrm>
+                    <a:prstGeom prst="rect">
+                      <a:avLst/>
+                    </a:prstGeom>
+                    <a:noFill/>
+                    <a:ln w="9525">
+                      <a:noFill/>
+                      <a:miter lim="800000"/>
+                      <a:headEnd/>
+                      <a:tailEnd/>
+                    </a:ln>
+                  </pic:spPr>
+                </pic:pic>
+              </a:graphicData>
+            </a:graphic>
+          </wp:inline>
+        </w:drawing>
+      </w:r>
+      <w:r>
+        <w:rPr>
+          <w:rFonts w:hint="eastAsia"/>
+        </w:rPr>
+        <w:t xml:space="preserve"> </w:t>
+      </w:r>
+      <w:r>
+        <w:rPr>
+          <w:rFonts w:hint="eastAsia"/>
+        </w:rPr>
+        <w:t>手机号码已注册</w:t>
+      </w:r>
+    </w:p>
     <w:p/>
+    <w:p>
+      <w:r>
+        <w:rPr>
+          <w:noProof/>
+        </w:rPr>
+        <w:lastRenderedPageBreak/>
+        <w:drawing>
+          <wp:inline distT="0" distB="0" distL="0" distR="0">
+            <wp:extent cx="1524000" cy="781050"/>
+            <wp:effectExtent l="19050" t="0" r="0" b="0"/>
+            <wp:docPr id="8" name="图片 7"/>
+            <wp:cNvGraphicFramePr>
+              <a:graphicFrameLocks xmlns:a="http://schemas.openxmlformats.org/drawingml/2006/main" noChangeAspect="1"/>
+            </wp:cNvGraphicFramePr>
+            <a:graphic xmlns:a="http://schemas.openxmlformats.org/drawingml/2006/main">
+              <a:graphicData uri="http://schemas.openxmlformats.org/drawingml/2006/picture">
+                <pic:pic xmlns:pic="http://schemas.openxmlformats.org/drawingml/2006/picture">
+                  <pic:nvPicPr>
+                    <pic:cNvPr id="0" name="Picture 7"/>
+                    <pic:cNvPicPr>
+                      <a:picLocks noChangeAspect="1" noChangeArrowheads="1"/>
+                    </pic:cNvPicPr>
+                  </pic:nvPicPr>
+                  <pic:blipFill>
+                    <a:blip r:embed="rId16" cstate="print"/>
+                    <a:srcRect/>
+                    <a:stretch>
+                      <a:fillRect/>
+                    </a:stretch>
+                  </pic:blipFill>
+                  <pic:spPr bwMode="auto">
+                    <a:xfrm>
+                      <a:off x="0" y="0"/>
+                      <a:ext cx="1524000" cy="781050"/>
+                    </a:xfrm>
+                    <a:prstGeom prst="rect">
+                      <a:avLst/>
+                    </a:prstGeom>
+                    <a:noFill/>
+                    <a:ln w="9525">
+                      <a:noFill/>
+                      <a:miter lim="800000"/>
+                      <a:headEnd/>
+                      <a:tailEnd/>
+                    </a:ln>
+                  </pic:spPr>
+                </pic:pic>
+              </a:graphicData>
+            </a:graphic>
+          </wp:inline>
+        </w:drawing>
+      </w:r>
+      <w:r>
+        <w:rPr>
+          <w:rFonts w:hint="eastAsia"/>
+        </w:rPr>
+        <w:t xml:space="preserve"> </w:t>
+      </w:r>
+      <w:r>
+        <w:rPr>
+          <w:rFonts w:hint="eastAsia"/>
+        </w:rPr>
+        <w:t>注册失败</w:t>
+      </w:r>
+      <w:r>
+        <w:rPr>
+          <w:rFonts w:hint="eastAsia"/>
+        </w:rPr>
+        <w:t xml:space="preserve">    </w:t>
+      </w:r>
+      <w:r>
+        <w:rPr>
+          <w:rFonts w:hint="eastAsia"/>
+          <w:noProof/>
+        </w:rPr>
+        <w:drawing>
+          <wp:inline distT="0" distB="0" distL="0" distR="0">
+            <wp:extent cx="1704975" cy="828675"/>
+            <wp:effectExtent l="19050" t="0" r="9525" b="0"/>
+            <wp:docPr id="10" name="图片 10"/>
+            <wp:cNvGraphicFramePr>
+              <a:graphicFrameLocks xmlns:a="http://schemas.openxmlformats.org/drawingml/2006/main" noChangeAspect="1"/>
+            </wp:cNvGraphicFramePr>
+            <a:graphic xmlns:a="http://schemas.openxmlformats.org/drawingml/2006/main">
+              <a:graphicData uri="http://schemas.openxmlformats.org/drawingml/2006/picture">
+                <pic:pic xmlns:pic="http://schemas.openxmlformats.org/drawingml/2006/picture">
+                  <pic:nvPicPr>
+                    <pic:cNvPr id="0" name="Picture 10"/>
+                    <pic:cNvPicPr>
+                      <a:picLocks noChangeAspect="1" noChangeArrowheads="1"/>
+                    </pic:cNvPicPr>
+                  </pic:nvPicPr>
+                  <pic:blipFill>
+                    <a:blip r:embed="rId17" cstate="print"/>
+                    <a:srcRect/>
+                    <a:stretch>
+                      <a:fillRect/>
+                    </a:stretch>
+                  </pic:blipFill>
+                  <pic:spPr bwMode="auto">
+                    <a:xfrm>
+                      <a:off x="0" y="0"/>
+                      <a:ext cx="1704975" cy="828675"/>
+                    </a:xfrm>
+                    <a:prstGeom prst="rect">
+                      <a:avLst/>
+                    </a:prstGeom>
+                    <a:noFill/>
+                    <a:ln w="9525">
+                      <a:noFill/>
+                      <a:miter lim="800000"/>
+                      <a:headEnd/>
+                      <a:tailEnd/>
+                    </a:ln>
+                  </pic:spPr>
+                </pic:pic>
+              </a:graphicData>
+            </a:graphic>
+          </wp:inline>
+        </w:drawing>
+      </w:r>
+      <w:r>
+        <w:rPr>
+          <w:rFonts w:hint="eastAsia"/>
+        </w:rPr>
+        <w:t xml:space="preserve"> </w:t>
+      </w:r>
+      <w:r>
+        <w:rPr>
+          <w:rFonts w:hint="eastAsia"/>
+        </w:rPr>
+        <w:t>注册成功</w:t>
+      </w:r>
+    </w:p>
     <w:p>
       <w:pPr>
         <w:pStyle w:val="2"/>
       </w:pPr>
-      <w:bookmarkStart w:id="5" w:name="_Toc418178395"/>
+      <w:bookmarkStart w:id="5" w:name="_Toc418635089"/>
       <w:r>
         <w:rPr>
           <w:rFonts w:hint="eastAsia"/>
@@ -3726,6 +4094,289 @@
       </w:r>
       <w:proofErr w:type="spellEnd"/>
       <w:proofErr w:type="gramEnd"/>
+    </w:p>
+    <w:p>
+      <w:r>
+        <w:rPr>
+          <w:noProof/>
+        </w:rPr>
+        <w:drawing>
+          <wp:inline distT="0" distB="0" distL="0" distR="0">
+            <wp:extent cx="2286000" cy="809625"/>
+            <wp:effectExtent l="19050" t="0" r="0" b="0"/>
+            <wp:docPr id="13" name="图片 13"/>
+            <wp:cNvGraphicFramePr>
+              <a:graphicFrameLocks xmlns:a="http://schemas.openxmlformats.org/drawingml/2006/main" noChangeAspect="1"/>
+            </wp:cNvGraphicFramePr>
+            <a:graphic xmlns:a="http://schemas.openxmlformats.org/drawingml/2006/main">
+              <a:graphicData uri="http://schemas.openxmlformats.org/drawingml/2006/picture">
+                <pic:pic xmlns:pic="http://schemas.openxmlformats.org/drawingml/2006/picture">
+                  <pic:nvPicPr>
+                    <pic:cNvPr id="0" name="Picture 13"/>
+                    <pic:cNvPicPr>
+                      <a:picLocks noChangeAspect="1" noChangeArrowheads="1"/>
+                    </pic:cNvPicPr>
+                  </pic:nvPicPr>
+                  <pic:blipFill>
+                    <a:blip r:embed="rId18" cstate="print"/>
+                    <a:srcRect/>
+                    <a:stretch>
+                      <a:fillRect/>
+                    </a:stretch>
+                  </pic:blipFill>
+                  <pic:spPr bwMode="auto">
+                    <a:xfrm>
+                      <a:off x="0" y="0"/>
+                      <a:ext cx="2286000" cy="809625"/>
+                    </a:xfrm>
+                    <a:prstGeom prst="rect">
+                      <a:avLst/>
+                    </a:prstGeom>
+                    <a:noFill/>
+                    <a:ln w="9525">
+                      <a:noFill/>
+                      <a:miter lim="800000"/>
+                      <a:headEnd/>
+                      <a:tailEnd/>
+                    </a:ln>
+                  </pic:spPr>
+                </pic:pic>
+              </a:graphicData>
+            </a:graphic>
+          </wp:inline>
+        </w:drawing>
+      </w:r>
+      <w:r>
+        <w:rPr>
+          <w:rFonts w:hint="eastAsia"/>
+        </w:rPr>
+        <w:t xml:space="preserve"> </w:t>
+      </w:r>
+      <w:r>
+        <w:rPr>
+          <w:rFonts w:hint="eastAsia"/>
+        </w:rPr>
+        <w:t>密码错误</w:t>
+      </w:r>
+    </w:p>
+    <w:p>
+      <w:r>
+        <w:rPr>
+          <w:noProof/>
+        </w:rPr>
+        <w:drawing>
+          <wp:inline distT="0" distB="0" distL="0" distR="0">
+            <wp:extent cx="2171700" cy="857250"/>
+            <wp:effectExtent l="19050" t="0" r="0" b="0"/>
+            <wp:docPr id="16" name="图片 16"/>
+            <wp:cNvGraphicFramePr>
+              <a:graphicFrameLocks xmlns:a="http://schemas.openxmlformats.org/drawingml/2006/main" noChangeAspect="1"/>
+            </wp:cNvGraphicFramePr>
+            <a:graphic xmlns:a="http://schemas.openxmlformats.org/drawingml/2006/main">
+              <a:graphicData uri="http://schemas.openxmlformats.org/drawingml/2006/picture">
+                <pic:pic xmlns:pic="http://schemas.openxmlformats.org/drawingml/2006/picture">
+                  <pic:nvPicPr>
+                    <pic:cNvPr id="0" name="Picture 16"/>
+                    <pic:cNvPicPr>
+                      <a:picLocks noChangeAspect="1" noChangeArrowheads="1"/>
+                    </pic:cNvPicPr>
+                  </pic:nvPicPr>
+                  <pic:blipFill>
+                    <a:blip r:embed="rId19" cstate="print"/>
+                    <a:srcRect/>
+                    <a:stretch>
+                      <a:fillRect/>
+                    </a:stretch>
+                  </pic:blipFill>
+                  <pic:spPr bwMode="auto">
+                    <a:xfrm>
+                      <a:off x="0" y="0"/>
+                      <a:ext cx="2171700" cy="857250"/>
+                    </a:xfrm>
+                    <a:prstGeom prst="rect">
+                      <a:avLst/>
+                    </a:prstGeom>
+                    <a:noFill/>
+                    <a:ln w="9525">
+                      <a:noFill/>
+                      <a:miter lim="800000"/>
+                      <a:headEnd/>
+                      <a:tailEnd/>
+                    </a:ln>
+                  </pic:spPr>
+                </pic:pic>
+              </a:graphicData>
+            </a:graphic>
+          </wp:inline>
+        </w:drawing>
+      </w:r>
+      <w:r>
+        <w:rPr>
+          <w:rFonts w:hint="eastAsia"/>
+        </w:rPr>
+        <w:t xml:space="preserve"> </w:t>
+      </w:r>
+      <w:r>
+        <w:rPr>
+          <w:rFonts w:hint="eastAsia"/>
+        </w:rPr>
+        <w:t>没有该用户</w:t>
+      </w:r>
+    </w:p>
+    <w:p>
+      <w:r>
+        <w:rPr>
+          <w:noProof/>
+        </w:rPr>
+        <w:drawing>
+          <wp:inline distT="0" distB="0" distL="0" distR="0">
+            <wp:extent cx="1524000" cy="781050"/>
+            <wp:effectExtent l="19050" t="0" r="0" b="0"/>
+            <wp:docPr id="9" name="图片 7"/>
+            <wp:cNvGraphicFramePr>
+              <a:graphicFrameLocks xmlns:a="http://schemas.openxmlformats.org/drawingml/2006/main" noChangeAspect="1"/>
+            </wp:cNvGraphicFramePr>
+            <a:graphic xmlns:a="http://schemas.openxmlformats.org/drawingml/2006/main">
+              <a:graphicData uri="http://schemas.openxmlformats.org/drawingml/2006/picture">
+                <pic:pic xmlns:pic="http://schemas.openxmlformats.org/drawingml/2006/picture">
+                  <pic:nvPicPr>
+                    <pic:cNvPr id="0" name="Picture 7"/>
+                    <pic:cNvPicPr>
+                      <a:picLocks noChangeAspect="1" noChangeArrowheads="1"/>
+                    </pic:cNvPicPr>
+                  </pic:nvPicPr>
+                  <pic:blipFill>
+                    <a:blip r:embed="rId16" cstate="print"/>
+                    <a:srcRect/>
+                    <a:stretch>
+                      <a:fillRect/>
+                    </a:stretch>
+                  </pic:blipFill>
+                  <pic:spPr bwMode="auto">
+                    <a:xfrm>
+                      <a:off x="0" y="0"/>
+                      <a:ext cx="1524000" cy="781050"/>
+                    </a:xfrm>
+                    <a:prstGeom prst="rect">
+                      <a:avLst/>
+                    </a:prstGeom>
+                    <a:noFill/>
+                    <a:ln w="9525">
+                      <a:noFill/>
+                      <a:miter lim="800000"/>
+                      <a:headEnd/>
+                      <a:tailEnd/>
+                    </a:ln>
+                  </pic:spPr>
+                </pic:pic>
+              </a:graphicData>
+            </a:graphic>
+          </wp:inline>
+        </w:drawing>
+      </w:r>
+      <w:r>
+        <w:rPr>
+          <w:rFonts w:hint="eastAsia"/>
+        </w:rPr>
+        <w:t xml:space="preserve"> </w:t>
+      </w:r>
+      <w:r>
+        <w:rPr>
+          <w:rFonts w:hint="eastAsia"/>
+        </w:rPr>
+        <w:t>登录失败</w:t>
+      </w:r>
+      <w:r>
+        <w:rPr>
+          <w:rFonts w:hint="eastAsia"/>
+        </w:rPr>
+        <w:t xml:space="preserve">    </w:t>
+      </w:r>
+      <w:r>
+        <w:rPr>
+          <w:rFonts w:hint="eastAsia"/>
+          <w:noProof/>
+        </w:rPr>
+        <w:drawing>
+          <wp:inline distT="0" distB="0" distL="0" distR="0">
+            <wp:extent cx="1704975" cy="828675"/>
+            <wp:effectExtent l="19050" t="0" r="9525" b="0"/>
+            <wp:docPr id="11" name="图片 10"/>
+            <wp:cNvGraphicFramePr>
+              <a:graphicFrameLocks xmlns:a="http://schemas.openxmlformats.org/drawingml/2006/main" noChangeAspect="1"/>
+            </wp:cNvGraphicFramePr>
+            <a:graphic xmlns:a="http://schemas.openxmlformats.org/drawingml/2006/main">
+              <a:graphicData uri="http://schemas.openxmlformats.org/drawingml/2006/picture">
+                <pic:pic xmlns:pic="http://schemas.openxmlformats.org/drawingml/2006/picture">
+                  <pic:nvPicPr>
+                    <pic:cNvPr id="0" name="Picture 10"/>
+                    <pic:cNvPicPr>
+                      <a:picLocks noChangeAspect="1" noChangeArrowheads="1"/>
+                    </pic:cNvPicPr>
+                  </pic:nvPicPr>
+                  <pic:blipFill>
+                    <a:blip r:embed="rId17" cstate="print"/>
+                    <a:srcRect/>
+                    <a:stretch>
+                      <a:fillRect/>
+                    </a:stretch>
+                  </pic:blipFill>
+                  <pic:spPr bwMode="auto">
+                    <a:xfrm>
+                      <a:off x="0" y="0"/>
+                      <a:ext cx="1704975" cy="828675"/>
+                    </a:xfrm>
+                    <a:prstGeom prst="rect">
+                      <a:avLst/>
+                    </a:prstGeom>
+                    <a:noFill/>
+                    <a:ln w="9525">
+                      <a:noFill/>
+                      <a:miter lim="800000"/>
+                      <a:headEnd/>
+                      <a:tailEnd/>
+                    </a:ln>
+                  </pic:spPr>
+                </pic:pic>
+              </a:graphicData>
+            </a:graphic>
+          </wp:inline>
+        </w:drawing>
+      </w:r>
+      <w:r>
+        <w:rPr>
+          <w:rFonts w:hint="eastAsia"/>
+        </w:rPr>
+        <w:t xml:space="preserve"> </w:t>
+      </w:r>
+      <w:r>
+        <w:rPr>
+          <w:rFonts w:hint="eastAsia"/>
+        </w:rPr>
+        <w:t>登录成功</w:t>
+      </w:r>
+    </w:p>
+    <w:p>
+      <w:r>
+        <w:rPr>
+          <w:rFonts w:hint="eastAsia"/>
+        </w:rPr>
+        <w:t>注：登录成功后是否需要返回什么用户</w:t>
+      </w:r>
+      <w:proofErr w:type="gramStart"/>
+      <w:r>
+        <w:rPr>
+          <w:rFonts w:hint="eastAsia"/>
+        </w:rPr>
+        <w:t>帐号</w:t>
+      </w:r>
+      <w:proofErr w:type="gramEnd"/>
+      <w:r>
+        <w:rPr>
+          <w:rFonts w:hint="eastAsia"/>
+        </w:rPr>
+        <w:t>信息，这个还需要商量，另外还应该还需要提供一个接口给前端获取用户信息的，暂缺。</w:t>
+      </w:r>
     </w:p>
     <w:p/>
     <w:p/>
@@ -3733,12 +4384,11 @@
       <w:pPr>
         <w:pStyle w:val="2"/>
       </w:pPr>
-      <w:bookmarkStart w:id="6" w:name="_Toc418178396"/>
-      <w:r>
-        <w:rPr>
-          <w:rFonts w:hint="eastAsia"/>
-        </w:rPr>
-        <w:lastRenderedPageBreak/>
+      <w:bookmarkStart w:id="6" w:name="_Toc418635090"/>
+      <w:r>
+        <w:rPr>
+          <w:rFonts w:hint="eastAsia"/>
+        </w:rPr>
         <w:t>(7)</w:t>
       </w:r>
       <w:r>
@@ -3925,7 +4575,20 @@
         <w:rPr>
           <w:rFonts w:hint="eastAsia"/>
         </w:rPr>
-        <w:t>，注意密码字段需</w:t>
+        <w:t>，注意</w:t>
+      </w:r>
+      <w:r>
+        <w:rPr>
+          <w:rFonts w:hint="eastAsia"/>
+          <w:b/>
+        </w:rPr>
+        <w:t>密码</w:t>
+      </w:r>
+      <w:r>
+        <w:rPr>
+          <w:rFonts w:hint="eastAsia"/>
+        </w:rPr>
+        <w:t>字段需</w:t>
       </w:r>
       <w:r>
         <w:rPr>
@@ -3965,6 +4628,341 @@
       </w:r>
       <w:proofErr w:type="spellEnd"/>
       <w:proofErr w:type="gramEnd"/>
+    </w:p>
+    <w:p>
+      <w:r>
+        <w:rPr>
+          <w:noProof/>
+        </w:rPr>
+        <w:lastRenderedPageBreak/>
+        <w:drawing>
+          <wp:inline distT="0" distB="0" distL="0" distR="0">
+            <wp:extent cx="2362200" cy="800100"/>
+            <wp:effectExtent l="19050" t="0" r="0" b="0"/>
+            <wp:docPr id="19" name="图片 19"/>
+            <wp:cNvGraphicFramePr>
+              <a:graphicFrameLocks xmlns:a="http://schemas.openxmlformats.org/drawingml/2006/main" noChangeAspect="1"/>
+            </wp:cNvGraphicFramePr>
+            <a:graphic xmlns:a="http://schemas.openxmlformats.org/drawingml/2006/main">
+              <a:graphicData uri="http://schemas.openxmlformats.org/drawingml/2006/picture">
+                <pic:pic xmlns:pic="http://schemas.openxmlformats.org/drawingml/2006/picture">
+                  <pic:nvPicPr>
+                    <pic:cNvPr id="0" name="Picture 19"/>
+                    <pic:cNvPicPr>
+                      <a:picLocks noChangeAspect="1" noChangeArrowheads="1"/>
+                    </pic:cNvPicPr>
+                  </pic:nvPicPr>
+                  <pic:blipFill>
+                    <a:blip r:embed="rId20" cstate="print"/>
+                    <a:srcRect/>
+                    <a:stretch>
+                      <a:fillRect/>
+                    </a:stretch>
+                  </pic:blipFill>
+                  <pic:spPr bwMode="auto">
+                    <a:xfrm>
+                      <a:off x="0" y="0"/>
+                      <a:ext cx="2362200" cy="800100"/>
+                    </a:xfrm>
+                    <a:prstGeom prst="rect">
+                      <a:avLst/>
+                    </a:prstGeom>
+                    <a:noFill/>
+                    <a:ln w="9525">
+                      <a:noFill/>
+                      <a:miter lim="800000"/>
+                      <a:headEnd/>
+                      <a:tailEnd/>
+                    </a:ln>
+                  </pic:spPr>
+                </pic:pic>
+              </a:graphicData>
+            </a:graphic>
+          </wp:inline>
+        </w:drawing>
+      </w:r>
+      <w:r>
+        <w:rPr>
+          <w:rFonts w:hint="eastAsia"/>
+        </w:rPr>
+        <w:t xml:space="preserve"> </w:t>
+      </w:r>
+      <w:proofErr w:type="gramStart"/>
+      <w:r>
+        <w:rPr>
+          <w:rFonts w:hint="eastAsia"/>
+        </w:rPr>
+        <w:t>该帐</w:t>
+      </w:r>
+      <w:proofErr w:type="gramEnd"/>
+      <w:r>
+        <w:rPr>
+          <w:rFonts w:hint="eastAsia"/>
+        </w:rPr>
+        <w:t>号已经激活，请不要重复激活</w:t>
+      </w:r>
+    </w:p>
+    <w:p/>
+    <w:p>
+      <w:r>
+        <w:rPr>
+          <w:noProof/>
+        </w:rPr>
+        <w:drawing>
+          <wp:inline distT="0" distB="0" distL="0" distR="0">
+            <wp:extent cx="2286000" cy="809625"/>
+            <wp:effectExtent l="19050" t="0" r="0" b="0"/>
+            <wp:docPr id="15" name="图片 13"/>
+            <wp:cNvGraphicFramePr>
+              <a:graphicFrameLocks xmlns:a="http://schemas.openxmlformats.org/drawingml/2006/main" noChangeAspect="1"/>
+            </wp:cNvGraphicFramePr>
+            <a:graphic xmlns:a="http://schemas.openxmlformats.org/drawingml/2006/main">
+              <a:graphicData uri="http://schemas.openxmlformats.org/drawingml/2006/picture">
+                <pic:pic xmlns:pic="http://schemas.openxmlformats.org/drawingml/2006/picture">
+                  <pic:nvPicPr>
+                    <pic:cNvPr id="0" name="Picture 13"/>
+                    <pic:cNvPicPr>
+                      <a:picLocks noChangeAspect="1" noChangeArrowheads="1"/>
+                    </pic:cNvPicPr>
+                  </pic:nvPicPr>
+                  <pic:blipFill>
+                    <a:blip r:embed="rId18" cstate="print"/>
+                    <a:srcRect/>
+                    <a:stretch>
+                      <a:fillRect/>
+                    </a:stretch>
+                  </pic:blipFill>
+                  <pic:spPr bwMode="auto">
+                    <a:xfrm>
+                      <a:off x="0" y="0"/>
+                      <a:ext cx="2286000" cy="809625"/>
+                    </a:xfrm>
+                    <a:prstGeom prst="rect">
+                      <a:avLst/>
+                    </a:prstGeom>
+                    <a:noFill/>
+                    <a:ln w="9525">
+                      <a:noFill/>
+                      <a:miter lim="800000"/>
+                      <a:headEnd/>
+                      <a:tailEnd/>
+                    </a:ln>
+                  </pic:spPr>
+                </pic:pic>
+              </a:graphicData>
+            </a:graphic>
+          </wp:inline>
+        </w:drawing>
+      </w:r>
+      <w:r>
+        <w:rPr>
+          <w:rFonts w:hint="eastAsia"/>
+        </w:rPr>
+        <w:t xml:space="preserve"> </w:t>
+      </w:r>
+      <w:r>
+        <w:rPr>
+          <w:rFonts w:hint="eastAsia"/>
+        </w:rPr>
+        <w:t>密码错误</w:t>
+      </w:r>
+    </w:p>
+    <w:p>
+      <w:r>
+        <w:rPr>
+          <w:noProof/>
+        </w:rPr>
+        <w:drawing>
+          <wp:inline distT="0" distB="0" distL="0" distR="0">
+            <wp:extent cx="2171700" cy="857250"/>
+            <wp:effectExtent l="19050" t="0" r="0" b="0"/>
+            <wp:docPr id="17" name="图片 16"/>
+            <wp:cNvGraphicFramePr>
+              <a:graphicFrameLocks xmlns:a="http://schemas.openxmlformats.org/drawingml/2006/main" noChangeAspect="1"/>
+            </wp:cNvGraphicFramePr>
+            <a:graphic xmlns:a="http://schemas.openxmlformats.org/drawingml/2006/main">
+              <a:graphicData uri="http://schemas.openxmlformats.org/drawingml/2006/picture">
+                <pic:pic xmlns:pic="http://schemas.openxmlformats.org/drawingml/2006/picture">
+                  <pic:nvPicPr>
+                    <pic:cNvPr id="0" name="Picture 16"/>
+                    <pic:cNvPicPr>
+                      <a:picLocks noChangeAspect="1" noChangeArrowheads="1"/>
+                    </pic:cNvPicPr>
+                  </pic:nvPicPr>
+                  <pic:blipFill>
+                    <a:blip r:embed="rId19" cstate="print"/>
+                    <a:srcRect/>
+                    <a:stretch>
+                      <a:fillRect/>
+                    </a:stretch>
+                  </pic:blipFill>
+                  <pic:spPr bwMode="auto">
+                    <a:xfrm>
+                      <a:off x="0" y="0"/>
+                      <a:ext cx="2171700" cy="857250"/>
+                    </a:xfrm>
+                    <a:prstGeom prst="rect">
+                      <a:avLst/>
+                    </a:prstGeom>
+                    <a:noFill/>
+                    <a:ln w="9525">
+                      <a:noFill/>
+                      <a:miter lim="800000"/>
+                      <a:headEnd/>
+                      <a:tailEnd/>
+                    </a:ln>
+                  </pic:spPr>
+                </pic:pic>
+              </a:graphicData>
+            </a:graphic>
+          </wp:inline>
+        </w:drawing>
+      </w:r>
+      <w:r>
+        <w:rPr>
+          <w:rFonts w:hint="eastAsia"/>
+        </w:rPr>
+        <w:t xml:space="preserve"> </w:t>
+      </w:r>
+      <w:r>
+        <w:rPr>
+          <w:rFonts w:hint="eastAsia"/>
+        </w:rPr>
+        <w:t>没有该用户</w:t>
+      </w:r>
+    </w:p>
+    <w:p>
+      <w:r>
+        <w:rPr>
+          <w:noProof/>
+        </w:rPr>
+        <w:drawing>
+          <wp:inline distT="0" distB="0" distL="0" distR="0">
+            <wp:extent cx="1524000" cy="781050"/>
+            <wp:effectExtent l="19050" t="0" r="0" b="0"/>
+            <wp:docPr id="18" name="图片 7"/>
+            <wp:cNvGraphicFramePr>
+              <a:graphicFrameLocks xmlns:a="http://schemas.openxmlformats.org/drawingml/2006/main" noChangeAspect="1"/>
+            </wp:cNvGraphicFramePr>
+            <a:graphic xmlns:a="http://schemas.openxmlformats.org/drawingml/2006/main">
+              <a:graphicData uri="http://schemas.openxmlformats.org/drawingml/2006/picture">
+                <pic:pic xmlns:pic="http://schemas.openxmlformats.org/drawingml/2006/picture">
+                  <pic:nvPicPr>
+                    <pic:cNvPr id="0" name="Picture 7"/>
+                    <pic:cNvPicPr>
+                      <a:picLocks noChangeAspect="1" noChangeArrowheads="1"/>
+                    </pic:cNvPicPr>
+                  </pic:nvPicPr>
+                  <pic:blipFill>
+                    <a:blip r:embed="rId16" cstate="print"/>
+                    <a:srcRect/>
+                    <a:stretch>
+                      <a:fillRect/>
+                    </a:stretch>
+                  </pic:blipFill>
+                  <pic:spPr bwMode="auto">
+                    <a:xfrm>
+                      <a:off x="0" y="0"/>
+                      <a:ext cx="1524000" cy="781050"/>
+                    </a:xfrm>
+                    <a:prstGeom prst="rect">
+                      <a:avLst/>
+                    </a:prstGeom>
+                    <a:noFill/>
+                    <a:ln w="9525">
+                      <a:noFill/>
+                      <a:miter lim="800000"/>
+                      <a:headEnd/>
+                      <a:tailEnd/>
+                    </a:ln>
+                  </pic:spPr>
+                </pic:pic>
+              </a:graphicData>
+            </a:graphic>
+          </wp:inline>
+        </w:drawing>
+      </w:r>
+      <w:r>
+        <w:rPr>
+          <w:rFonts w:hint="eastAsia"/>
+        </w:rPr>
+        <w:t xml:space="preserve"> </w:t>
+      </w:r>
+      <w:r>
+        <w:rPr>
+          <w:rFonts w:hint="eastAsia"/>
+        </w:rPr>
+        <w:t>激活失败</w:t>
+      </w:r>
+      <w:r>
+        <w:rPr>
+          <w:rFonts w:hint="eastAsia"/>
+        </w:rPr>
+        <w:t xml:space="preserve">    </w:t>
+      </w:r>
+      <w:r>
+        <w:rPr>
+          <w:rFonts w:hint="eastAsia"/>
+          <w:noProof/>
+        </w:rPr>
+        <w:drawing>
+          <wp:inline distT="0" distB="0" distL="0" distR="0">
+            <wp:extent cx="1704975" cy="828675"/>
+            <wp:effectExtent l="19050" t="0" r="9525" b="0"/>
+            <wp:docPr id="20" name="图片 10"/>
+            <wp:cNvGraphicFramePr>
+              <a:graphicFrameLocks xmlns:a="http://schemas.openxmlformats.org/drawingml/2006/main" noChangeAspect="1"/>
+            </wp:cNvGraphicFramePr>
+            <a:graphic xmlns:a="http://schemas.openxmlformats.org/drawingml/2006/main">
+              <a:graphicData uri="http://schemas.openxmlformats.org/drawingml/2006/picture">
+                <pic:pic xmlns:pic="http://schemas.openxmlformats.org/drawingml/2006/picture">
+                  <pic:nvPicPr>
+                    <pic:cNvPr id="0" name="Picture 10"/>
+                    <pic:cNvPicPr>
+                      <a:picLocks noChangeAspect="1" noChangeArrowheads="1"/>
+                    </pic:cNvPicPr>
+                  </pic:nvPicPr>
+                  <pic:blipFill>
+                    <a:blip r:embed="rId17" cstate="print"/>
+                    <a:srcRect/>
+                    <a:stretch>
+                      <a:fillRect/>
+                    </a:stretch>
+                  </pic:blipFill>
+                  <pic:spPr bwMode="auto">
+                    <a:xfrm>
+                      <a:off x="0" y="0"/>
+                      <a:ext cx="1704975" cy="828675"/>
+                    </a:xfrm>
+                    <a:prstGeom prst="rect">
+                      <a:avLst/>
+                    </a:prstGeom>
+                    <a:noFill/>
+                    <a:ln w="9525">
+                      <a:noFill/>
+                      <a:miter lim="800000"/>
+                      <a:headEnd/>
+                      <a:tailEnd/>
+                    </a:ln>
+                  </pic:spPr>
+                </pic:pic>
+              </a:graphicData>
+            </a:graphic>
+          </wp:inline>
+        </w:drawing>
+      </w:r>
+      <w:r>
+        <w:rPr>
+          <w:rFonts w:hint="eastAsia"/>
+        </w:rPr>
+        <w:t xml:space="preserve"> </w:t>
+      </w:r>
+      <w:r>
+        <w:rPr>
+          <w:rFonts w:hint="eastAsia"/>
+        </w:rPr>
+        <w:t>激活成功</w:t>
+      </w:r>
     </w:p>
     <w:p/>
     <w:p/>
@@ -3973,7 +4971,7 @@
       <w:pPr>
         <w:pStyle w:val="2"/>
       </w:pPr>
-      <w:bookmarkStart w:id="8" w:name="_Toc418178397"/>
+      <w:bookmarkStart w:id="8" w:name="_Toc418635091"/>
       <w:r>
         <w:rPr>
           <w:rFonts w:hint="eastAsia"/>
@@ -4192,6 +5190,268 @@
       </w:r>
       <w:proofErr w:type="spellEnd"/>
       <w:proofErr w:type="gramEnd"/>
+    </w:p>
+    <w:p>
+      <w:r>
+        <w:rPr>
+          <w:noProof/>
+        </w:rPr>
+        <w:drawing>
+          <wp:inline distT="0" distB="0" distL="0" distR="0">
+            <wp:extent cx="2286000" cy="809625"/>
+            <wp:effectExtent l="19050" t="0" r="0" b="0"/>
+            <wp:docPr id="21" name="图片 13"/>
+            <wp:cNvGraphicFramePr>
+              <a:graphicFrameLocks xmlns:a="http://schemas.openxmlformats.org/drawingml/2006/main" noChangeAspect="1"/>
+            </wp:cNvGraphicFramePr>
+            <a:graphic xmlns:a="http://schemas.openxmlformats.org/drawingml/2006/main">
+              <a:graphicData uri="http://schemas.openxmlformats.org/drawingml/2006/picture">
+                <pic:pic xmlns:pic="http://schemas.openxmlformats.org/drawingml/2006/picture">
+                  <pic:nvPicPr>
+                    <pic:cNvPr id="0" name="Picture 13"/>
+                    <pic:cNvPicPr>
+                      <a:picLocks noChangeAspect="1" noChangeArrowheads="1"/>
+                    </pic:cNvPicPr>
+                  </pic:nvPicPr>
+                  <pic:blipFill>
+                    <a:blip r:embed="rId18" cstate="print"/>
+                    <a:srcRect/>
+                    <a:stretch>
+                      <a:fillRect/>
+                    </a:stretch>
+                  </pic:blipFill>
+                  <pic:spPr bwMode="auto">
+                    <a:xfrm>
+                      <a:off x="0" y="0"/>
+                      <a:ext cx="2286000" cy="809625"/>
+                    </a:xfrm>
+                    <a:prstGeom prst="rect">
+                      <a:avLst/>
+                    </a:prstGeom>
+                    <a:noFill/>
+                    <a:ln w="9525">
+                      <a:noFill/>
+                      <a:miter lim="800000"/>
+                      <a:headEnd/>
+                      <a:tailEnd/>
+                    </a:ln>
+                  </pic:spPr>
+                </pic:pic>
+              </a:graphicData>
+            </a:graphic>
+          </wp:inline>
+        </w:drawing>
+      </w:r>
+      <w:r>
+        <w:rPr>
+          <w:rFonts w:hint="eastAsia"/>
+        </w:rPr>
+        <w:t xml:space="preserve"> </w:t>
+      </w:r>
+      <w:r>
+        <w:rPr>
+          <w:rFonts w:hint="eastAsia"/>
+        </w:rPr>
+        <w:t>密码错误</w:t>
+      </w:r>
+    </w:p>
+    <w:p>
+      <w:r>
+        <w:rPr>
+          <w:noProof/>
+        </w:rPr>
+        <w:drawing>
+          <wp:inline distT="0" distB="0" distL="0" distR="0">
+            <wp:extent cx="2171700" cy="857250"/>
+            <wp:effectExtent l="19050" t="0" r="0" b="0"/>
+            <wp:docPr id="22" name="图片 16"/>
+            <wp:cNvGraphicFramePr>
+              <a:graphicFrameLocks xmlns:a="http://schemas.openxmlformats.org/drawingml/2006/main" noChangeAspect="1"/>
+            </wp:cNvGraphicFramePr>
+            <a:graphic xmlns:a="http://schemas.openxmlformats.org/drawingml/2006/main">
+              <a:graphicData uri="http://schemas.openxmlformats.org/drawingml/2006/picture">
+                <pic:pic xmlns:pic="http://schemas.openxmlformats.org/drawingml/2006/picture">
+                  <pic:nvPicPr>
+                    <pic:cNvPr id="0" name="Picture 16"/>
+                    <pic:cNvPicPr>
+                      <a:picLocks noChangeAspect="1" noChangeArrowheads="1"/>
+                    </pic:cNvPicPr>
+                  </pic:nvPicPr>
+                  <pic:blipFill>
+                    <a:blip r:embed="rId19" cstate="print"/>
+                    <a:srcRect/>
+                    <a:stretch>
+                      <a:fillRect/>
+                    </a:stretch>
+                  </pic:blipFill>
+                  <pic:spPr bwMode="auto">
+                    <a:xfrm>
+                      <a:off x="0" y="0"/>
+                      <a:ext cx="2171700" cy="857250"/>
+                    </a:xfrm>
+                    <a:prstGeom prst="rect">
+                      <a:avLst/>
+                    </a:prstGeom>
+                    <a:noFill/>
+                    <a:ln w="9525">
+                      <a:noFill/>
+                      <a:miter lim="800000"/>
+                      <a:headEnd/>
+                      <a:tailEnd/>
+                    </a:ln>
+                  </pic:spPr>
+                </pic:pic>
+              </a:graphicData>
+            </a:graphic>
+          </wp:inline>
+        </w:drawing>
+      </w:r>
+      <w:r>
+        <w:rPr>
+          <w:rFonts w:hint="eastAsia"/>
+        </w:rPr>
+        <w:t xml:space="preserve"> </w:t>
+      </w:r>
+      <w:r>
+        <w:rPr>
+          <w:rFonts w:hint="eastAsia"/>
+        </w:rPr>
+        <w:t>没有该用户</w:t>
+      </w:r>
+    </w:p>
+    <w:p>
+      <w:r>
+        <w:rPr>
+          <w:noProof/>
+        </w:rPr>
+        <w:lastRenderedPageBreak/>
+        <w:drawing>
+          <wp:inline distT="0" distB="0" distL="0" distR="0">
+            <wp:extent cx="1524000" cy="781050"/>
+            <wp:effectExtent l="19050" t="0" r="0" b="0"/>
+            <wp:docPr id="23" name="图片 7"/>
+            <wp:cNvGraphicFramePr>
+              <a:graphicFrameLocks xmlns:a="http://schemas.openxmlformats.org/drawingml/2006/main" noChangeAspect="1"/>
+            </wp:cNvGraphicFramePr>
+            <a:graphic xmlns:a="http://schemas.openxmlformats.org/drawingml/2006/main">
+              <a:graphicData uri="http://schemas.openxmlformats.org/drawingml/2006/picture">
+                <pic:pic xmlns:pic="http://schemas.openxmlformats.org/drawingml/2006/picture">
+                  <pic:nvPicPr>
+                    <pic:cNvPr id="0" name="Picture 7"/>
+                    <pic:cNvPicPr>
+                      <a:picLocks noChangeAspect="1" noChangeArrowheads="1"/>
+                    </pic:cNvPicPr>
+                  </pic:nvPicPr>
+                  <pic:blipFill>
+                    <a:blip r:embed="rId16" cstate="print"/>
+                    <a:srcRect/>
+                    <a:stretch>
+                      <a:fillRect/>
+                    </a:stretch>
+                  </pic:blipFill>
+                  <pic:spPr bwMode="auto">
+                    <a:xfrm>
+                      <a:off x="0" y="0"/>
+                      <a:ext cx="1524000" cy="781050"/>
+                    </a:xfrm>
+                    <a:prstGeom prst="rect">
+                      <a:avLst/>
+                    </a:prstGeom>
+                    <a:noFill/>
+                    <a:ln w="9525">
+                      <a:noFill/>
+                      <a:miter lim="800000"/>
+                      <a:headEnd/>
+                      <a:tailEnd/>
+                    </a:ln>
+                  </pic:spPr>
+                </pic:pic>
+              </a:graphicData>
+            </a:graphic>
+          </wp:inline>
+        </w:drawing>
+      </w:r>
+      <w:r>
+        <w:rPr>
+          <w:rFonts w:hint="eastAsia"/>
+        </w:rPr>
+        <w:t xml:space="preserve"> </w:t>
+      </w:r>
+      <w:r>
+        <w:rPr>
+          <w:rFonts w:hint="eastAsia"/>
+        </w:rPr>
+        <w:t>登录失败</w:t>
+      </w:r>
+      <w:r>
+        <w:rPr>
+          <w:rFonts w:hint="eastAsia"/>
+        </w:rPr>
+        <w:t xml:space="preserve">    </w:t>
+      </w:r>
+      <w:r>
+        <w:rPr>
+          <w:rFonts w:hint="eastAsia"/>
+          <w:noProof/>
+        </w:rPr>
+        <w:drawing>
+          <wp:inline distT="0" distB="0" distL="0" distR="0">
+            <wp:extent cx="1704975" cy="828675"/>
+            <wp:effectExtent l="19050" t="0" r="9525" b="0"/>
+            <wp:docPr id="24" name="图片 10"/>
+            <wp:cNvGraphicFramePr>
+              <a:graphicFrameLocks xmlns:a="http://schemas.openxmlformats.org/drawingml/2006/main" noChangeAspect="1"/>
+            </wp:cNvGraphicFramePr>
+            <a:graphic xmlns:a="http://schemas.openxmlformats.org/drawingml/2006/main">
+              <a:graphicData uri="http://schemas.openxmlformats.org/drawingml/2006/picture">
+                <pic:pic xmlns:pic="http://schemas.openxmlformats.org/drawingml/2006/picture">
+                  <pic:nvPicPr>
+                    <pic:cNvPr id="0" name="Picture 10"/>
+                    <pic:cNvPicPr>
+                      <a:picLocks noChangeAspect="1" noChangeArrowheads="1"/>
+                    </pic:cNvPicPr>
+                  </pic:nvPicPr>
+                  <pic:blipFill>
+                    <a:blip r:embed="rId17" cstate="print"/>
+                    <a:srcRect/>
+                    <a:stretch>
+                      <a:fillRect/>
+                    </a:stretch>
+                  </pic:blipFill>
+                  <pic:spPr bwMode="auto">
+                    <a:xfrm>
+                      <a:off x="0" y="0"/>
+                      <a:ext cx="1704975" cy="828675"/>
+                    </a:xfrm>
+                    <a:prstGeom prst="rect">
+                      <a:avLst/>
+                    </a:prstGeom>
+                    <a:noFill/>
+                    <a:ln w="9525">
+                      <a:noFill/>
+                      <a:miter lim="800000"/>
+                      <a:headEnd/>
+                      <a:tailEnd/>
+                    </a:ln>
+                  </pic:spPr>
+                </pic:pic>
+              </a:graphicData>
+            </a:graphic>
+          </wp:inline>
+        </w:drawing>
+      </w:r>
+      <w:r>
+        <w:rPr>
+          <w:rFonts w:hint="eastAsia"/>
+        </w:rPr>
+        <w:t xml:space="preserve"> </w:t>
+      </w:r>
+      <w:r>
+        <w:rPr>
+          <w:rFonts w:hint="eastAsia"/>
+        </w:rPr>
+        <w:t>登录成功</w:t>
+      </w:r>
     </w:p>
     <w:p/>
     <w:p/>
@@ -4200,15 +5460,650 @@
       <w:pPr>
         <w:pStyle w:val="2"/>
       </w:pPr>
-      <w:bookmarkStart w:id="9" w:name="_Toc418178398"/>
+      <w:bookmarkStart w:id="9" w:name="_Toc418635092"/>
       <w:r>
         <w:rPr>
           <w:rFonts w:hint="eastAsia"/>
         </w:rPr>
         <w:t>(9)</w:t>
       </w:r>
+      <w:r>
+        <w:rPr>
+          <w:rFonts w:hint="eastAsia"/>
+        </w:rPr>
+        <w:t xml:space="preserve"> </w:t>
+      </w:r>
+      <w:r>
+        <w:rPr>
+          <w:rFonts w:hint="eastAsia"/>
+        </w:rPr>
+        <w:t>获取已登录用户</w:t>
+      </w:r>
+      <w:proofErr w:type="gramStart"/>
+      <w:r>
+        <w:rPr>
+          <w:rFonts w:hint="eastAsia"/>
+        </w:rPr>
+        <w:t>帐号</w:t>
+      </w:r>
+      <w:proofErr w:type="gramEnd"/>
+      <w:r>
+        <w:rPr>
+          <w:rFonts w:hint="eastAsia"/>
+        </w:rPr>
+        <w:t>信息（包括会员和非会员）</w:t>
+      </w:r>
       <w:bookmarkEnd w:id="9"/>
     </w:p>
+    <w:p>
+      <w:r>
+        <w:rPr>
+          <w:rFonts w:hint="eastAsia"/>
+        </w:rPr>
+        <w:tab/>
+        <w:t>URL</w:t>
+      </w:r>
+      <w:r>
+        <w:rPr>
+          <w:rFonts w:hint="eastAsia"/>
+        </w:rPr>
+        <w:t>：</w:t>
+      </w:r>
+      <w:r>
+        <w:fldChar w:fldCharType="begin"/>
+      </w:r>
+      <w:r>
+        <w:instrText xml:space="preserve"> HYPERLINK "</w:instrText>
+      </w:r>
+      <w:r>
+        <w:rPr>
+          <w:rFonts w:hint="eastAsia"/>
+        </w:rPr>
+        <w:instrText>http://</w:instrText>
+      </w:r>
+      <w:r>
+        <w:instrText>www.winguide.cn/</w:instrText>
+      </w:r>
+      <w:r>
+        <w:rPr>
+          <w:rFonts w:hint="eastAsia"/>
+        </w:rPr>
+        <w:instrText>user</w:instrText>
+      </w:r>
+      <w:r>
+        <w:instrText>/</w:instrText>
+      </w:r>
+      <w:r>
+        <w:rPr>
+          <w:rFonts w:hint="eastAsia"/>
+        </w:rPr>
+        <w:instrText>info</w:instrText>
+      </w:r>
+      <w:r>
+        <w:instrText xml:space="preserve">" </w:instrText>
+      </w:r>
+      <w:r>
+        <w:fldChar w:fldCharType="separate"/>
+      </w:r>
+      <w:r>
+        <w:rPr>
+          <w:rStyle w:val="a6"/>
+          <w:rFonts w:hint="eastAsia"/>
+        </w:rPr>
+        <w:t>http://</w:t>
+      </w:r>
+      <w:r>
+        <w:rPr>
+          <w:rStyle w:val="a6"/>
+        </w:rPr>
+        <w:t>www.winguide.cn/</w:t>
+      </w:r>
+      <w:r>
+        <w:rPr>
+          <w:rStyle w:val="a6"/>
+          <w:rFonts w:hint="eastAsia"/>
+        </w:rPr>
+        <w:t>user</w:t>
+      </w:r>
+      <w:r>
+        <w:rPr>
+          <w:rStyle w:val="a6"/>
+        </w:rPr>
+        <w:t>/</w:t>
+      </w:r>
+      <w:r>
+        <w:rPr>
+          <w:rStyle w:val="a6"/>
+          <w:rFonts w:hint="eastAsia"/>
+        </w:rPr>
+        <w:t>info</w:t>
+      </w:r>
+      <w:r>
+        <w:fldChar w:fldCharType="end"/>
+      </w:r>
+    </w:p>
+    <w:p>
+      <w:r>
+        <w:rPr>
+          <w:rFonts w:hint="eastAsia"/>
+        </w:rPr>
+        <w:tab/>
+      </w:r>
+      <w:r>
+        <w:rPr>
+          <w:rFonts w:hint="eastAsia"/>
+        </w:rPr>
+        <w:t>方式：</w:t>
+      </w:r>
+      <w:r>
+        <w:rPr>
+          <w:rFonts w:hint="eastAsia"/>
+        </w:rPr>
+        <w:t>GET</w:t>
+      </w:r>
+    </w:p>
+    <w:p>
+      <w:r>
+        <w:rPr>
+          <w:rFonts w:hint="eastAsia"/>
+        </w:rPr>
+        <w:tab/>
+      </w:r>
+      <w:r>
+        <w:rPr>
+          <w:rFonts w:hint="eastAsia"/>
+        </w:rPr>
+        <w:t>参数：</w:t>
+      </w:r>
+    </w:p>
+    <w:p>
+      <w:r>
+        <w:rPr>
+          <w:rFonts w:hint="eastAsia"/>
+        </w:rPr>
+        <w:tab/>
+      </w:r>
+      <w:r>
+        <w:rPr>
+          <w:rFonts w:hint="eastAsia"/>
+        </w:rPr>
+        <w:tab/>
+      </w:r>
+      <w:r>
+        <w:rPr>
+          <w:rFonts w:hint="eastAsia"/>
+        </w:rPr>
+        <w:t>登录后服务端</w:t>
+      </w:r>
+      <w:r>
+        <w:rPr>
+          <w:rFonts w:hint="eastAsia"/>
+        </w:rPr>
+        <w:t>SESSION</w:t>
+      </w:r>
+      <w:r>
+        <w:rPr>
+          <w:rFonts w:hint="eastAsia"/>
+        </w:rPr>
+        <w:t>记录</w:t>
+      </w:r>
+      <w:proofErr w:type="spellStart"/>
+      <w:r>
+        <w:rPr>
+          <w:rFonts w:hint="eastAsia"/>
+        </w:rPr>
+        <w:t>user_id</w:t>
+      </w:r>
+      <w:proofErr w:type="spellEnd"/>
+      <w:r>
+        <w:rPr>
+          <w:rFonts w:hint="eastAsia"/>
+        </w:rPr>
+        <w:t>并返回相应用户信息</w:t>
+      </w:r>
+    </w:p>
+    <w:p>
+      <w:r>
+        <w:rPr>
+          <w:rFonts w:hint="eastAsia"/>
+        </w:rPr>
+        <w:tab/>
+      </w:r>
+      <w:r>
+        <w:rPr>
+          <w:rFonts w:hint="eastAsia"/>
+        </w:rPr>
+        <w:t>返回：</w:t>
+      </w:r>
+      <w:proofErr w:type="spellStart"/>
+      <w:proofErr w:type="gramStart"/>
+      <w:r>
+        <w:rPr>
+          <w:rFonts w:hint="eastAsia"/>
+        </w:rPr>
+        <w:t>json</w:t>
+      </w:r>
+      <w:proofErr w:type="spellEnd"/>
+      <w:proofErr w:type="gramEnd"/>
+    </w:p>
+    <w:p>
+      <w:r>
+        <w:rPr>
+          <w:noProof/>
+        </w:rPr>
+        <w:drawing>
+          <wp:inline distT="0" distB="0" distL="0" distR="0">
+            <wp:extent cx="3152775" cy="4000500"/>
+            <wp:effectExtent l="19050" t="0" r="9525" b="0"/>
+            <wp:docPr id="25" name="图片 1"/>
+            <wp:cNvGraphicFramePr>
+              <a:graphicFrameLocks xmlns:a="http://schemas.openxmlformats.org/drawingml/2006/main" noChangeAspect="1"/>
+            </wp:cNvGraphicFramePr>
+            <a:graphic xmlns:a="http://schemas.openxmlformats.org/drawingml/2006/main">
+              <a:graphicData uri="http://schemas.openxmlformats.org/drawingml/2006/picture">
+                <pic:pic xmlns:pic="http://schemas.openxmlformats.org/drawingml/2006/picture">
+                  <pic:nvPicPr>
+                    <pic:cNvPr id="0" name="Picture 1"/>
+                    <pic:cNvPicPr>
+                      <a:picLocks noChangeAspect="1" noChangeArrowheads="1"/>
+                    </pic:cNvPicPr>
+                  </pic:nvPicPr>
+                  <pic:blipFill>
+                    <a:blip r:embed="rId21" cstate="print"/>
+                    <a:srcRect/>
+                    <a:stretch>
+                      <a:fillRect/>
+                    </a:stretch>
+                  </pic:blipFill>
+                  <pic:spPr bwMode="auto">
+                    <a:xfrm>
+                      <a:off x="0" y="0"/>
+                      <a:ext cx="3152775" cy="4000500"/>
+                    </a:xfrm>
+                    <a:prstGeom prst="rect">
+                      <a:avLst/>
+                    </a:prstGeom>
+                    <a:noFill/>
+                    <a:ln w="9525">
+                      <a:noFill/>
+                      <a:miter lim="800000"/>
+                      <a:headEnd/>
+                      <a:tailEnd/>
+                    </a:ln>
+                  </pic:spPr>
+                </pic:pic>
+              </a:graphicData>
+            </a:graphic>
+          </wp:inline>
+        </w:drawing>
+      </w:r>
+    </w:p>
+    <w:p/>
+    <w:p/>
+    <w:p>
+      <w:pPr>
+        <w:pStyle w:val="2"/>
+      </w:pPr>
+      <w:bookmarkStart w:id="10" w:name="_Toc418635093"/>
+      <w:r>
+        <w:rPr>
+          <w:rFonts w:hint="eastAsia"/>
+        </w:rPr>
+        <w:t xml:space="preserve">(10) </w:t>
+      </w:r>
+      <w:proofErr w:type="gramStart"/>
+      <w:r>
+        <w:rPr>
+          <w:rFonts w:hint="eastAsia"/>
+        </w:rPr>
+        <w:t>帐号</w:t>
+      </w:r>
+      <w:proofErr w:type="gramEnd"/>
+      <w:r>
+        <w:rPr>
+          <w:rFonts w:hint="eastAsia"/>
+        </w:rPr>
+        <w:t>登出</w:t>
+      </w:r>
+      <w:bookmarkEnd w:id="10"/>
+    </w:p>
+    <w:p>
+      <w:r>
+        <w:rPr>
+          <w:rFonts w:hint="eastAsia"/>
+        </w:rPr>
+        <w:tab/>
+        <w:t>URL</w:t>
+      </w:r>
+      <w:r>
+        <w:rPr>
+          <w:rFonts w:hint="eastAsia"/>
+        </w:rPr>
+        <w:t>：</w:t>
+      </w:r>
+      <w:r>
+        <w:fldChar w:fldCharType="begin"/>
+      </w:r>
+      <w:r>
+        <w:instrText xml:space="preserve"> HYPERLINK "</w:instrText>
+      </w:r>
+      <w:r>
+        <w:rPr>
+          <w:rFonts w:hint="eastAsia"/>
+        </w:rPr>
+        <w:instrText>http://</w:instrText>
+      </w:r>
+      <w:r>
+        <w:instrText>www.winguide.cn/</w:instrText>
+      </w:r>
+      <w:r>
+        <w:rPr>
+          <w:rFonts w:hint="eastAsia"/>
+        </w:rPr>
+        <w:instrText>user</w:instrText>
+      </w:r>
+      <w:r>
+        <w:instrText>/</w:instrText>
+      </w:r>
+      <w:r>
+        <w:rPr>
+          <w:rFonts w:hint="eastAsia"/>
+        </w:rPr>
+        <w:instrText>logout</w:instrText>
+      </w:r>
+      <w:r>
+        <w:instrText xml:space="preserve">" </w:instrText>
+      </w:r>
+      <w:r>
+        <w:fldChar w:fldCharType="separate"/>
+      </w:r>
+      <w:r>
+        <w:rPr>
+          <w:rStyle w:val="a6"/>
+          <w:rFonts w:hint="eastAsia"/>
+        </w:rPr>
+        <w:t>http://</w:t>
+      </w:r>
+      <w:r>
+        <w:rPr>
+          <w:rStyle w:val="a6"/>
+        </w:rPr>
+        <w:t>www.winguide.cn/</w:t>
+      </w:r>
+      <w:r>
+        <w:rPr>
+          <w:rStyle w:val="a6"/>
+          <w:rFonts w:hint="eastAsia"/>
+        </w:rPr>
+        <w:t>user</w:t>
+      </w:r>
+      <w:r>
+        <w:rPr>
+          <w:rStyle w:val="a6"/>
+        </w:rPr>
+        <w:t>/</w:t>
+      </w:r>
+      <w:r>
+        <w:rPr>
+          <w:rStyle w:val="a6"/>
+          <w:rFonts w:hint="eastAsia"/>
+        </w:rPr>
+        <w:t>logout</w:t>
+      </w:r>
+      <w:r>
+        <w:fldChar w:fldCharType="end"/>
+      </w:r>
+    </w:p>
+    <w:p>
+      <w:r>
+        <w:rPr>
+          <w:rFonts w:hint="eastAsia"/>
+        </w:rPr>
+        <w:lastRenderedPageBreak/>
+        <w:tab/>
+      </w:r>
+      <w:r>
+        <w:rPr>
+          <w:rFonts w:hint="eastAsia"/>
+        </w:rPr>
+        <w:t>方式：</w:t>
+      </w:r>
+      <w:r>
+        <w:rPr>
+          <w:rFonts w:hint="eastAsia"/>
+        </w:rPr>
+        <w:t>GET</w:t>
+      </w:r>
+    </w:p>
+    <w:p>
+      <w:r>
+        <w:rPr>
+          <w:rFonts w:hint="eastAsia"/>
+        </w:rPr>
+        <w:tab/>
+      </w:r>
+      <w:r>
+        <w:rPr>
+          <w:rFonts w:hint="eastAsia"/>
+        </w:rPr>
+        <w:t>参数：</w:t>
+      </w:r>
+    </w:p>
+    <w:p>
+      <w:r>
+        <w:rPr>
+          <w:rFonts w:hint="eastAsia"/>
+        </w:rPr>
+        <w:tab/>
+      </w:r>
+      <w:r>
+        <w:rPr>
+          <w:rFonts w:hint="eastAsia"/>
+        </w:rPr>
+        <w:tab/>
+      </w:r>
+      <w:r>
+        <w:rPr>
+          <w:rFonts w:hint="eastAsia"/>
+        </w:rPr>
+        <w:t>使服务端</w:t>
+      </w:r>
+      <w:r>
+        <w:rPr>
+          <w:rFonts w:hint="eastAsia"/>
+        </w:rPr>
+        <w:t>SESSION</w:t>
+      </w:r>
+      <w:r>
+        <w:rPr>
+          <w:rFonts w:hint="eastAsia"/>
+        </w:rPr>
+        <w:t>清空以登出</w:t>
+      </w:r>
+    </w:p>
+    <w:p>
+      <w:r>
+        <w:rPr>
+          <w:rFonts w:hint="eastAsia"/>
+        </w:rPr>
+        <w:tab/>
+      </w:r>
+      <w:r>
+        <w:rPr>
+          <w:rFonts w:hint="eastAsia"/>
+        </w:rPr>
+        <w:t>返回：</w:t>
+      </w:r>
+      <w:proofErr w:type="spellStart"/>
+      <w:proofErr w:type="gramStart"/>
+      <w:r>
+        <w:rPr>
+          <w:rFonts w:hint="eastAsia"/>
+        </w:rPr>
+        <w:t>json</w:t>
+      </w:r>
+      <w:proofErr w:type="spellEnd"/>
+      <w:proofErr w:type="gramEnd"/>
+    </w:p>
+    <w:p>
+      <w:r>
+        <w:rPr>
+          <w:noProof/>
+        </w:rPr>
+        <w:drawing>
+          <wp:inline distT="0" distB="0" distL="0" distR="0">
+            <wp:extent cx="1524000" cy="781050"/>
+            <wp:effectExtent l="19050" t="0" r="0" b="0"/>
+            <wp:docPr id="12" name="图片 7"/>
+            <wp:cNvGraphicFramePr>
+              <a:graphicFrameLocks xmlns:a="http://schemas.openxmlformats.org/drawingml/2006/main" noChangeAspect="1"/>
+            </wp:cNvGraphicFramePr>
+            <a:graphic xmlns:a="http://schemas.openxmlformats.org/drawingml/2006/main">
+              <a:graphicData uri="http://schemas.openxmlformats.org/drawingml/2006/picture">
+                <pic:pic xmlns:pic="http://schemas.openxmlformats.org/drawingml/2006/picture">
+                  <pic:nvPicPr>
+                    <pic:cNvPr id="0" name="Picture 7"/>
+                    <pic:cNvPicPr>
+                      <a:picLocks noChangeAspect="1" noChangeArrowheads="1"/>
+                    </pic:cNvPicPr>
+                  </pic:nvPicPr>
+                  <pic:blipFill>
+                    <a:blip r:embed="rId16" cstate="print"/>
+                    <a:srcRect/>
+                    <a:stretch>
+                      <a:fillRect/>
+                    </a:stretch>
+                  </pic:blipFill>
+                  <pic:spPr bwMode="auto">
+                    <a:xfrm>
+                      <a:off x="0" y="0"/>
+                      <a:ext cx="1524000" cy="781050"/>
+                    </a:xfrm>
+                    <a:prstGeom prst="rect">
+                      <a:avLst/>
+                    </a:prstGeom>
+                    <a:noFill/>
+                    <a:ln w="9525">
+                      <a:noFill/>
+                      <a:miter lim="800000"/>
+                      <a:headEnd/>
+                      <a:tailEnd/>
+                    </a:ln>
+                  </pic:spPr>
+                </pic:pic>
+              </a:graphicData>
+            </a:graphic>
+          </wp:inline>
+        </w:drawing>
+      </w:r>
+      <w:r>
+        <w:rPr>
+          <w:rFonts w:hint="eastAsia"/>
+        </w:rPr>
+        <w:t xml:space="preserve"> </w:t>
+      </w:r>
+      <w:r>
+        <w:rPr>
+          <w:rFonts w:hint="eastAsia"/>
+        </w:rPr>
+        <w:t>登出失败</w:t>
+      </w:r>
+      <w:r>
+        <w:rPr>
+          <w:rFonts w:hint="eastAsia"/>
+        </w:rPr>
+        <w:t xml:space="preserve">    </w:t>
+      </w:r>
+      <w:r>
+        <w:rPr>
+          <w:rFonts w:hint="eastAsia"/>
+          <w:noProof/>
+        </w:rPr>
+        <w:drawing>
+          <wp:inline distT="0" distB="0" distL="0" distR="0">
+            <wp:extent cx="1704975" cy="828675"/>
+            <wp:effectExtent l="19050" t="0" r="9525" b="0"/>
+            <wp:docPr id="14" name="图片 10"/>
+            <wp:cNvGraphicFramePr>
+              <a:graphicFrameLocks xmlns:a="http://schemas.openxmlformats.org/drawingml/2006/main" noChangeAspect="1"/>
+            </wp:cNvGraphicFramePr>
+            <a:graphic xmlns:a="http://schemas.openxmlformats.org/drawingml/2006/main">
+              <a:graphicData uri="http://schemas.openxmlformats.org/drawingml/2006/picture">
+                <pic:pic xmlns:pic="http://schemas.openxmlformats.org/drawingml/2006/picture">
+                  <pic:nvPicPr>
+                    <pic:cNvPr id="0" name="Picture 10"/>
+                    <pic:cNvPicPr>
+                      <a:picLocks noChangeAspect="1" noChangeArrowheads="1"/>
+                    </pic:cNvPicPr>
+                  </pic:nvPicPr>
+                  <pic:blipFill>
+                    <a:blip r:embed="rId17" cstate="print"/>
+                    <a:srcRect/>
+                    <a:stretch>
+                      <a:fillRect/>
+                    </a:stretch>
+                  </pic:blipFill>
+                  <pic:spPr bwMode="auto">
+                    <a:xfrm>
+                      <a:off x="0" y="0"/>
+                      <a:ext cx="1704975" cy="828675"/>
+                    </a:xfrm>
+                    <a:prstGeom prst="rect">
+                      <a:avLst/>
+                    </a:prstGeom>
+                    <a:noFill/>
+                    <a:ln w="9525">
+                      <a:noFill/>
+                      <a:miter lim="800000"/>
+                      <a:headEnd/>
+                      <a:tailEnd/>
+                    </a:ln>
+                  </pic:spPr>
+                </pic:pic>
+              </a:graphicData>
+            </a:graphic>
+          </wp:inline>
+        </w:drawing>
+      </w:r>
+      <w:r>
+        <w:rPr>
+          <w:rFonts w:hint="eastAsia"/>
+        </w:rPr>
+        <w:t xml:space="preserve"> </w:t>
+      </w:r>
+      <w:r>
+        <w:rPr>
+          <w:rFonts w:hint="eastAsia"/>
+        </w:rPr>
+        <w:t>登出成功</w:t>
+      </w:r>
+    </w:p>
+    <w:p>
+      <w:r>
+        <w:rPr>
+          <w:rFonts w:hint="eastAsia"/>
+        </w:rPr>
+        <w:t>注：</w:t>
+      </w:r>
+      <w:proofErr w:type="gramStart"/>
+      <w:r>
+        <w:rPr>
+          <w:rFonts w:hint="eastAsia"/>
+        </w:rPr>
+        <w:t>帐号</w:t>
+      </w:r>
+      <w:proofErr w:type="gramEnd"/>
+      <w:r>
+        <w:rPr>
+          <w:rFonts w:hint="eastAsia"/>
+        </w:rPr>
+        <w:t>登出后直接刷新当前页面就行了。</w:t>
+      </w:r>
+    </w:p>
+    <w:p/>
+    <w:p/>
+    <w:p/>
+    <w:p/>
     <w:p/>
     <w:p/>
     <w:p/>
@@ -5367,7 +7262,7 @@
 </file>
 
 <file path=customXml/itemProps1.xml><?xml version="1.0" encoding="utf-8"?>
-<ds:datastoreItem xmlns:ds="http://schemas.openxmlformats.org/officeDocument/2006/customXml" ds:itemID="{A6A3DE69-1848-448E-8467-AD0F31321885}">
+<ds:datastoreItem xmlns:ds="http://schemas.openxmlformats.org/officeDocument/2006/customXml" ds:itemID="{97D37ED0-6B7A-4B4D-A8BD-127C484AA778}">
   <ds:schemaRefs>
     <ds:schemaRef ds:uri="http://schemas.openxmlformats.org/officeDocument/2006/bibliography"/>
   </ds:schemaRefs>

</xml_diff>